<commit_message>
questions + reserch update
added 1 question
</commit_message>
<xml_diff>
--- a/research.docx
+++ b/research.docx
@@ -3,20 +3,38 @@
 <w:document xmlns:wpc="http://schemas.microsoft.com/office/word/2010/wordprocessingCanvas" xmlns:cx="http://schemas.microsoft.com/office/drawing/2014/chartex" xmlns:cx1="http://schemas.microsoft.com/office/drawing/2015/9/8/chartex" xmlns:cx2="http://schemas.microsoft.com/office/drawing/2015/10/21/chartex" xmlns:cx3="http://schemas.microsoft.com/office/drawing/2016/5/9/chartex" xmlns:cx4="http://schemas.microsoft.com/office/drawing/2016/5/10/chartex" xmlns:cx5="http://schemas.microsoft.com/office/drawing/2016/5/11/chartex" xmlns:cx6="http://schemas.microsoft.com/office/drawing/2016/5/12/chartex" xmlns:cx7="http://schemas.microsoft.com/office/drawing/2016/5/13/chartex" xmlns:cx8="http://schemas.microsoft.com/office/drawing/2016/5/14/chartex" xmlns:mc="http://schemas.openxmlformats.org/markup-compatibility/2006" xmlns:aink="http://schemas.microsoft.com/office/drawing/2016/ink" xmlns:am3d="http://schemas.microsoft.com/office/drawing/2017/model3d" xmlns:o="urn:schemas-microsoft-com:office:office" xmlns:r="http://schemas.openxmlformats.org/officeDocument/2006/relationships" xmlns:m="http://schemas.openxmlformats.org/officeDocument/2006/math" xmlns:v="urn:schemas-microsoft-com:vml" xmlns:wp14="http://schemas.microsoft.com/office/word/2010/wordprocessingDrawing" xmlns:wp="http://schemas.openxmlformats.org/drawingml/2006/wordprocessingDrawing" xmlns:w10="urn:schemas-microsoft-com:office:word" xmlns:w="http://schemas.openxmlformats.org/wordprocessingml/2006/main" xmlns:w14="http://schemas.microsoft.com/office/word/2010/wordml" xmlns:w15="http://schemas.microsoft.com/office/word/2012/wordml" xmlns:w16cex="http://schemas.microsoft.com/office/word/2018/wordml/cex" xmlns:w16cid="http://schemas.microsoft.com/office/word/2016/wordml/cid" xmlns:w16="http://schemas.microsoft.com/office/word/2018/wordml" xmlns:w16sdtdh="http://schemas.microsoft.com/office/word/2020/wordml/sdtdatahash" xmlns:w16se="http://schemas.microsoft.com/office/word/2015/wordml/symex" xmlns:wpg="http://schemas.microsoft.com/office/word/2010/wordprocessingGroup" xmlns:wpi="http://schemas.microsoft.com/office/word/2010/wordprocessingInk" xmlns:wne="http://schemas.microsoft.com/office/word/2006/wordml" xmlns:wps="http://schemas.microsoft.com/office/word/2010/wordprocessingShape" mc:Ignorable="w14 w15 w16se w16cid w16 w16cex w16sdtdh wp14">
   <w:body>
     <w:p>
-      <w:r>
+      <w:pPr>
+        <w:rPr>
+          <w:rFonts w:asciiTheme="minorBidi" w:hAnsiTheme="minorBidi"/>
+        </w:rPr>
+      </w:pPr>
+      <w:r>
+        <w:rPr>
+          <w:rFonts w:asciiTheme="minorBidi" w:hAnsiTheme="minorBidi"/>
+        </w:rPr>
         <w:tab/>
       </w:r>
       <w:r>
+        <w:rPr>
+          <w:rFonts w:asciiTheme="minorBidi" w:hAnsiTheme="minorBidi"/>
+        </w:rPr>
         <w:tab/>
       </w:r>
       <w:r>
+        <w:rPr>
+          <w:rFonts w:asciiTheme="minorBidi" w:hAnsiTheme="minorBidi"/>
+        </w:rPr>
         <w:tab/>
       </w:r>
       <w:r>
+        <w:rPr>
+          <w:rFonts w:asciiTheme="minorBidi" w:hAnsiTheme="minorBidi"/>
+        </w:rPr>
         <w:tab/>
       </w:r>
       <w:r>
         <w:rPr>
+          <w:rFonts w:asciiTheme="minorBidi" w:hAnsiTheme="minorBidi"/>
           <w:sz w:val="36"/>
           <w:szCs w:val="36"/>
         </w:rPr>
@@ -26,20 +44,23 @@
     <w:p>
       <w:pPr>
         <w:rPr>
-          <w:b/>
-          <w:bCs/>
-        </w:rPr>
-      </w:pPr>
-    </w:p>
-    <w:p>
-      <w:pPr>
-        <w:rPr>
-          <w:b/>
-          <w:bCs/>
-        </w:rPr>
-      </w:pPr>
-      <w:r>
-        <w:rPr>
+          <w:rFonts w:asciiTheme="minorBidi" w:hAnsiTheme="minorBidi"/>
+          <w:b/>
+          <w:bCs/>
+        </w:rPr>
+      </w:pPr>
+    </w:p>
+    <w:p>
+      <w:pPr>
+        <w:rPr>
+          <w:rFonts w:asciiTheme="minorBidi" w:hAnsiTheme="minorBidi"/>
+          <w:b/>
+          <w:bCs/>
+        </w:rPr>
+      </w:pPr>
+      <w:r>
+        <w:rPr>
+          <w:rFonts w:asciiTheme="minorBidi" w:hAnsiTheme="minorBidi"/>
           <w:b/>
           <w:bCs/>
         </w:rPr>
@@ -49,271 +70,1116 @@
     <w:p>
       <w:pPr>
         <w:spacing w:line="360" w:lineRule="auto"/>
-      </w:pPr>
-      <w:r>
+        <w:rPr>
+          <w:rFonts w:asciiTheme="minorBidi" w:hAnsiTheme="minorBidi"/>
+        </w:rPr>
+      </w:pPr>
+      <w:r>
+        <w:rPr>
+          <w:rFonts w:asciiTheme="minorBidi" w:hAnsiTheme="minorBidi"/>
+        </w:rPr>
         <w:t>Age: age of the patient [years]</w:t>
       </w:r>
       <w:r>
+        <w:rPr>
+          <w:rFonts w:asciiTheme="minorBidi" w:hAnsiTheme="minorBidi"/>
+        </w:rPr>
         <w:cr/>
         <w:t>Sex: sex of the patient [M: Male, F: Female]</w:t>
       </w:r>
       <w:r>
+        <w:rPr>
+          <w:rFonts w:asciiTheme="minorBidi" w:hAnsiTheme="minorBidi"/>
+        </w:rPr>
         <w:cr/>
       </w:r>
       <w:proofErr w:type="spellStart"/>
       <w:r>
+        <w:rPr>
+          <w:rFonts w:asciiTheme="minorBidi" w:hAnsiTheme="minorBidi"/>
+        </w:rPr>
         <w:t>ChestPainType</w:t>
       </w:r>
       <w:proofErr w:type="spellEnd"/>
       <w:r>
+        <w:rPr>
+          <w:rFonts w:asciiTheme="minorBidi" w:hAnsiTheme="minorBidi"/>
+        </w:rPr>
         <w:t>: chest pain type [TA: Typical Angina, ATA: Atypical Angina, NAP: Non-Anginal Pain, ASY: Asymptomatic]</w:t>
       </w:r>
       <w:r>
+        <w:rPr>
+          <w:rFonts w:asciiTheme="minorBidi" w:hAnsiTheme="minorBidi"/>
+        </w:rPr>
         <w:cr/>
       </w:r>
       <w:proofErr w:type="spellStart"/>
       <w:r>
+        <w:rPr>
+          <w:rFonts w:asciiTheme="minorBidi" w:hAnsiTheme="minorBidi"/>
+        </w:rPr>
         <w:t>RestingBP</w:t>
       </w:r>
       <w:proofErr w:type="spellEnd"/>
       <w:r>
+        <w:rPr>
+          <w:rFonts w:asciiTheme="minorBidi" w:hAnsiTheme="minorBidi"/>
+        </w:rPr>
         <w:t>: resting blood pressure [mm Hg]</w:t>
       </w:r>
       <w:r>
+        <w:rPr>
+          <w:rFonts w:asciiTheme="minorBidi" w:hAnsiTheme="minorBidi"/>
+        </w:rPr>
         <w:cr/>
         <w:t>Cholesterol: serum cholesterol [mm/dl]</w:t>
       </w:r>
       <w:r>
+        <w:rPr>
+          <w:rFonts w:asciiTheme="minorBidi" w:hAnsiTheme="minorBidi"/>
+        </w:rPr>
         <w:cr/>
       </w:r>
       <w:proofErr w:type="spellStart"/>
       <w:r>
+        <w:rPr>
+          <w:rFonts w:asciiTheme="minorBidi" w:hAnsiTheme="minorBidi"/>
+        </w:rPr>
         <w:t>FastingBS</w:t>
       </w:r>
       <w:proofErr w:type="spellEnd"/>
       <w:r>
+        <w:rPr>
+          <w:rFonts w:asciiTheme="minorBidi" w:hAnsiTheme="minorBidi"/>
+        </w:rPr>
         <w:t xml:space="preserve">: fasting blood sugar [1: if </w:t>
       </w:r>
       <w:proofErr w:type="spellStart"/>
       <w:r>
+        <w:rPr>
+          <w:rFonts w:asciiTheme="minorBidi" w:hAnsiTheme="minorBidi"/>
+        </w:rPr>
         <w:t>FastingBS</w:t>
       </w:r>
       <w:proofErr w:type="spellEnd"/>
       <w:r>
+        <w:rPr>
+          <w:rFonts w:asciiTheme="minorBidi" w:hAnsiTheme="minorBidi"/>
+        </w:rPr>
         <w:t xml:space="preserve"> &gt; 120 mg/dl, 0: otherwise]</w:t>
       </w:r>
       <w:r>
+        <w:rPr>
+          <w:rFonts w:asciiTheme="minorBidi" w:hAnsiTheme="minorBidi"/>
+        </w:rPr>
         <w:cr/>
       </w:r>
       <w:proofErr w:type="spellStart"/>
       <w:r>
+        <w:rPr>
+          <w:rFonts w:asciiTheme="minorBidi" w:hAnsiTheme="minorBidi"/>
+        </w:rPr>
         <w:t>RestingECG</w:t>
       </w:r>
       <w:proofErr w:type="spellEnd"/>
       <w:r>
+        <w:rPr>
+          <w:rFonts w:asciiTheme="minorBidi" w:hAnsiTheme="minorBidi"/>
+        </w:rPr>
         <w:t>: resting electrocardiogram results [Normal: Normal, ST: having ST-T wave abnormality (T wave inversions and/or ST elevation or depression of &gt; 0.05 mV), LVH: showing probable or definite left ventricular hypertrophy by Estes' criteria]</w:t>
       </w:r>
       <w:r>
+        <w:rPr>
+          <w:rFonts w:asciiTheme="minorBidi" w:hAnsiTheme="minorBidi"/>
+        </w:rPr>
         <w:cr/>
       </w:r>
       <w:proofErr w:type="spellStart"/>
       <w:r>
+        <w:rPr>
+          <w:rFonts w:asciiTheme="minorBidi" w:hAnsiTheme="minorBidi"/>
+        </w:rPr>
         <w:t>MaxHR</w:t>
       </w:r>
       <w:proofErr w:type="spellEnd"/>
       <w:r>
+        <w:rPr>
+          <w:rFonts w:asciiTheme="minorBidi" w:hAnsiTheme="minorBidi"/>
+        </w:rPr>
         <w:t>: maximum heart rate achieved [Numeric value between 60 and 202]</w:t>
       </w:r>
       <w:r>
+        <w:rPr>
+          <w:rFonts w:asciiTheme="minorBidi" w:hAnsiTheme="minorBidi"/>
+        </w:rPr>
         <w:cr/>
       </w:r>
       <w:proofErr w:type="spellStart"/>
       <w:r>
+        <w:rPr>
+          <w:rFonts w:asciiTheme="minorBidi" w:hAnsiTheme="minorBidi"/>
+        </w:rPr>
         <w:t>ExerciseAngina</w:t>
       </w:r>
       <w:proofErr w:type="spellEnd"/>
       <w:r>
+        <w:rPr>
+          <w:rFonts w:asciiTheme="minorBidi" w:hAnsiTheme="minorBidi"/>
+        </w:rPr>
         <w:t>: exercise-induced angina [Y: Yes, N: No]</w:t>
       </w:r>
       <w:r>
+        <w:rPr>
+          <w:rFonts w:asciiTheme="minorBidi" w:hAnsiTheme="minorBidi"/>
+        </w:rPr>
         <w:cr/>
       </w:r>
       <w:proofErr w:type="spellStart"/>
       <w:r>
+        <w:rPr>
+          <w:rFonts w:asciiTheme="minorBidi" w:hAnsiTheme="minorBidi"/>
+        </w:rPr>
         <w:t>Oldpeak</w:t>
       </w:r>
       <w:proofErr w:type="spellEnd"/>
       <w:r>
+        <w:rPr>
+          <w:rFonts w:asciiTheme="minorBidi" w:hAnsiTheme="minorBidi"/>
+        </w:rPr>
         <w:t xml:space="preserve">: </w:t>
       </w:r>
       <w:proofErr w:type="spellStart"/>
       <w:r>
+        <w:rPr>
+          <w:rFonts w:asciiTheme="minorBidi" w:hAnsiTheme="minorBidi"/>
+        </w:rPr>
         <w:t>oldpeak</w:t>
       </w:r>
       <w:proofErr w:type="spellEnd"/>
       <w:r>
+        <w:rPr>
+          <w:rFonts w:asciiTheme="minorBidi" w:hAnsiTheme="minorBidi"/>
+        </w:rPr>
         <w:t xml:space="preserve"> = ST [Numeric value measured in depression]</w:t>
       </w:r>
     </w:p>
     <w:p>
       <w:pPr>
         <w:spacing w:line="360" w:lineRule="auto"/>
+        <w:rPr>
+          <w:rFonts w:asciiTheme="minorBidi" w:hAnsiTheme="minorBidi"/>
+        </w:rPr>
       </w:pPr>
       <w:proofErr w:type="spellStart"/>
       <w:r>
+        <w:rPr>
+          <w:rFonts w:asciiTheme="minorBidi" w:hAnsiTheme="minorBidi"/>
+        </w:rPr>
         <w:t>ST_Slope</w:t>
       </w:r>
       <w:proofErr w:type="spellEnd"/>
       <w:r>
+        <w:rPr>
+          <w:rFonts w:asciiTheme="minorBidi" w:hAnsiTheme="minorBidi"/>
+        </w:rPr>
         <w:t xml:space="preserve">: the slope of the peak exercise ST segment [Up: upsloping, Flat: flat, </w:t>
       </w:r>
       <w:proofErr w:type="gramStart"/>
       <w:r>
+        <w:rPr>
+          <w:rFonts w:asciiTheme="minorBidi" w:hAnsiTheme="minorBidi"/>
+        </w:rPr>
         <w:t>Down</w:t>
       </w:r>
       <w:proofErr w:type="gramEnd"/>
       <w:r>
+        <w:rPr>
+          <w:rFonts w:asciiTheme="minorBidi" w:hAnsiTheme="minorBidi"/>
+        </w:rPr>
         <w:t xml:space="preserve">: </w:t>
       </w:r>
       <w:proofErr w:type="spellStart"/>
       <w:r>
+        <w:rPr>
+          <w:rFonts w:asciiTheme="minorBidi" w:hAnsiTheme="minorBidi"/>
+        </w:rPr>
         <w:t>downsloping</w:t>
       </w:r>
       <w:proofErr w:type="spellEnd"/>
       <w:r>
+        <w:rPr>
+          <w:rFonts w:asciiTheme="minorBidi" w:hAnsiTheme="minorBidi"/>
+        </w:rPr>
         <w:t>]</w:t>
       </w:r>
     </w:p>
     <w:p>
       <w:pPr>
         <w:spacing w:line="360" w:lineRule="auto"/>
+        <w:rPr>
+          <w:rFonts w:asciiTheme="minorBidi" w:hAnsiTheme="minorBidi"/>
+        </w:rPr>
       </w:pPr>
       <w:proofErr w:type="spellStart"/>
       <w:r>
+        <w:rPr>
+          <w:rFonts w:asciiTheme="minorBidi" w:hAnsiTheme="minorBidi"/>
+        </w:rPr>
         <w:t>HeartDisease</w:t>
       </w:r>
       <w:proofErr w:type="spellEnd"/>
       <w:r>
+        <w:rPr>
+          <w:rFonts w:asciiTheme="minorBidi" w:hAnsiTheme="minorBidi"/>
+        </w:rPr>
         <w:t>: output class [1: heart disease, 0: Normal]</w:t>
       </w:r>
     </w:p>
     <w:p>
       <w:pPr>
-        <w:rPr>
-          <w:b/>
-          <w:bCs/>
-        </w:rPr>
-      </w:pPr>
-    </w:p>
-    <w:p>
-      <w:pPr>
-        <w:rPr>
-          <w:b/>
-          <w:bCs/>
-        </w:rPr>
-      </w:pPr>
-    </w:p>
-    <w:p>
-      <w:pPr>
-        <w:rPr>
-          <w:b/>
-          <w:bCs/>
-        </w:rPr>
-      </w:pPr>
-    </w:p>
-    <w:p>
-      <w:pPr>
-        <w:rPr>
-          <w:b/>
-          <w:bCs/>
-        </w:rPr>
-      </w:pPr>
-    </w:p>
-    <w:p>
-      <w:pPr>
-        <w:rPr>
-          <w:b/>
-          <w:bCs/>
-        </w:rPr>
-      </w:pPr>
-    </w:p>
-    <w:p>
-      <w:pPr>
-        <w:rPr>
-          <w:b/>
-          <w:bCs/>
-        </w:rPr>
-      </w:pPr>
-    </w:p>
-    <w:p>
-      <w:pPr>
-        <w:rPr>
-          <w:b/>
-          <w:bCs/>
-        </w:rPr>
-      </w:pPr>
-    </w:p>
-    <w:p>
-      <w:pPr>
-        <w:rPr>
-          <w:b/>
-          <w:bCs/>
-        </w:rPr>
-      </w:pPr>
-    </w:p>
-    <w:p>
-      <w:pPr>
-        <w:rPr>
-          <w:b/>
-          <w:bCs/>
-        </w:rPr>
-      </w:pPr>
-    </w:p>
-    <w:p>
-      <w:pPr>
-        <w:rPr>
-          <w:b/>
-          <w:bCs/>
-        </w:rPr>
-      </w:pPr>
-    </w:p>
-    <w:p>
-      <w:pPr>
-        <w:rPr>
-          <w:b/>
-          <w:bCs/>
-        </w:rPr>
-      </w:pPr>
-    </w:p>
-    <w:p>
-      <w:pPr>
-        <w:rPr>
-          <w:b/>
-          <w:bCs/>
-        </w:rPr>
-      </w:pPr>
-      <w:r>
-        <w:rPr>
-          <w:b/>
-          <w:bCs/>
+        <w:spacing w:line="360" w:lineRule="auto"/>
+        <w:rPr>
+          <w:rFonts w:asciiTheme="minorBidi" w:hAnsiTheme="minorBidi"/>
+          <w:b/>
+          <w:bCs/>
+        </w:rPr>
+      </w:pPr>
+      <w:r>
+        <w:rPr>
+          <w:rFonts w:asciiTheme="minorBidi" w:hAnsiTheme="minorBidi"/>
+          <w:b/>
+          <w:bCs/>
+        </w:rPr>
+        <w:t>Dataset:</w:t>
+      </w:r>
+    </w:p>
+    <w:p>
+      <w:pPr>
+        <w:shd w:val="clear" w:color="auto" w:fill="FFFFFF"/>
+        <w:spacing w:before="158" w:after="158" w:line="240" w:lineRule="auto"/>
+        <w:textAlignment w:val="baseline"/>
+        <w:rPr>
+          <w:rFonts w:asciiTheme="minorBidi" w:eastAsia="Times New Roman" w:hAnsiTheme="minorBidi"/>
+        </w:rPr>
+      </w:pPr>
+      <w:r>
+        <w:rPr>
+          <w:rFonts w:asciiTheme="minorBidi" w:eastAsia="Times New Roman" w:hAnsiTheme="minorBidi"/>
+        </w:rPr>
+        <w:t>The</w:t>
+      </w:r>
+      <w:r>
+        <w:rPr>
+          <w:rFonts w:asciiTheme="minorBidi" w:eastAsia="Times New Roman" w:hAnsiTheme="minorBidi"/>
+        </w:rPr>
+        <w:t xml:space="preserve"> dataset was created by </w:t>
+      </w:r>
+      <w:r>
+        <w:rPr>
+          <w:rFonts w:asciiTheme="minorBidi" w:eastAsia="Times New Roman" w:hAnsiTheme="minorBidi"/>
+        </w:rPr>
+        <w:t>merging</w:t>
+      </w:r>
+      <w:r>
+        <w:rPr>
+          <w:rFonts w:asciiTheme="minorBidi" w:eastAsia="Times New Roman" w:hAnsiTheme="minorBidi"/>
+        </w:rPr>
+        <w:t xml:space="preserve"> different datasets</w:t>
+      </w:r>
+      <w:r>
+        <w:rPr>
+          <w:rFonts w:asciiTheme="minorBidi" w:eastAsia="Times New Roman" w:hAnsiTheme="minorBidi"/>
+        </w:rPr>
+        <w:t xml:space="preserve"> that had similar attributes</w:t>
+      </w:r>
+      <w:r>
+        <w:rPr>
+          <w:rFonts w:asciiTheme="minorBidi" w:eastAsia="Times New Roman" w:hAnsiTheme="minorBidi"/>
+        </w:rPr>
+        <w:t>. 5</w:t>
+      </w:r>
+      <w:r>
+        <w:rPr>
+          <w:rStyle w:val="a6"/>
+          <w:rFonts w:asciiTheme="minorBidi" w:eastAsia="Times New Roman" w:hAnsiTheme="minorBidi"/>
+        </w:rPr>
+        <w:footnoteReference w:id="1"/>
+      </w:r>
+      <w:r>
+        <w:rPr>
+          <w:rFonts w:asciiTheme="minorBidi" w:eastAsia="Times New Roman" w:hAnsiTheme="minorBidi"/>
+        </w:rPr>
+        <w:t xml:space="preserve"> </w:t>
+      </w:r>
+      <w:r>
+        <w:rPr>
+          <w:rFonts w:asciiTheme="minorBidi" w:eastAsia="Times New Roman" w:hAnsiTheme="minorBidi"/>
+        </w:rPr>
+        <w:t xml:space="preserve">different </w:t>
+      </w:r>
+      <w:r>
+        <w:rPr>
+          <w:rFonts w:asciiTheme="minorBidi" w:eastAsia="Times New Roman" w:hAnsiTheme="minorBidi"/>
+        </w:rPr>
+        <w:t xml:space="preserve">heart datasets are combined over 11 features. The five datasets </w:t>
+      </w:r>
+      <w:r>
+        <w:rPr>
+          <w:rFonts w:asciiTheme="minorBidi" w:eastAsia="Times New Roman" w:hAnsiTheme="minorBidi"/>
+        </w:rPr>
+        <w:t xml:space="preserve">that were </w:t>
+      </w:r>
+      <w:r>
+        <w:rPr>
+          <w:rFonts w:asciiTheme="minorBidi" w:eastAsia="Times New Roman" w:hAnsiTheme="minorBidi"/>
+        </w:rPr>
+        <w:t>used:</w:t>
+      </w:r>
+    </w:p>
+    <w:p>
+      <w:pPr>
+        <w:numPr>
+          <w:ilvl w:val="0"/>
+          <w:numId w:val="3"/>
+        </w:numPr>
+        <w:shd w:val="clear" w:color="auto" w:fill="FFFFFF"/>
+        <w:spacing w:before="60" w:after="60" w:line="240" w:lineRule="auto"/>
+        <w:textAlignment w:val="baseline"/>
+        <w:rPr>
+          <w:rFonts w:asciiTheme="minorBidi" w:eastAsia="Times New Roman" w:hAnsiTheme="minorBidi"/>
+        </w:rPr>
+      </w:pPr>
+      <w:r>
+        <w:rPr>
+          <w:rFonts w:asciiTheme="minorBidi" w:eastAsia="Times New Roman" w:hAnsiTheme="minorBidi"/>
+        </w:rPr>
+        <w:t>Cleveland: 303 observations</w:t>
+      </w:r>
+    </w:p>
+    <w:p>
+      <w:pPr>
+        <w:numPr>
+          <w:ilvl w:val="0"/>
+          <w:numId w:val="3"/>
+        </w:numPr>
+        <w:shd w:val="clear" w:color="auto" w:fill="FFFFFF"/>
+        <w:spacing w:before="60" w:after="60" w:line="240" w:lineRule="auto"/>
+        <w:textAlignment w:val="baseline"/>
+        <w:rPr>
+          <w:rFonts w:asciiTheme="minorBidi" w:eastAsia="Times New Roman" w:hAnsiTheme="minorBidi"/>
+        </w:rPr>
+      </w:pPr>
+      <w:r>
+        <w:rPr>
+          <w:rFonts w:asciiTheme="minorBidi" w:eastAsia="Times New Roman" w:hAnsiTheme="minorBidi"/>
+        </w:rPr>
+        <w:t>Hungarian: 294 observations</w:t>
+      </w:r>
+    </w:p>
+    <w:p>
+      <w:pPr>
+        <w:numPr>
+          <w:ilvl w:val="0"/>
+          <w:numId w:val="3"/>
+        </w:numPr>
+        <w:shd w:val="clear" w:color="auto" w:fill="FFFFFF"/>
+        <w:spacing w:before="60" w:after="60" w:line="240" w:lineRule="auto"/>
+        <w:textAlignment w:val="baseline"/>
+        <w:rPr>
+          <w:rFonts w:asciiTheme="minorBidi" w:eastAsia="Times New Roman" w:hAnsiTheme="minorBidi"/>
+        </w:rPr>
+      </w:pPr>
+      <w:r>
+        <w:rPr>
+          <w:rFonts w:asciiTheme="minorBidi" w:eastAsia="Times New Roman" w:hAnsiTheme="minorBidi"/>
+        </w:rPr>
+        <w:t>Switzerland: 123 observations</w:t>
+      </w:r>
+    </w:p>
+    <w:p>
+      <w:pPr>
+        <w:numPr>
+          <w:ilvl w:val="0"/>
+          <w:numId w:val="3"/>
+        </w:numPr>
+        <w:shd w:val="clear" w:color="auto" w:fill="FFFFFF"/>
+        <w:spacing w:before="60" w:after="60" w:line="240" w:lineRule="auto"/>
+        <w:textAlignment w:val="baseline"/>
+        <w:rPr>
+          <w:rFonts w:asciiTheme="minorBidi" w:eastAsia="Times New Roman" w:hAnsiTheme="minorBidi"/>
+        </w:rPr>
+      </w:pPr>
+      <w:r>
+        <w:rPr>
+          <w:rFonts w:asciiTheme="minorBidi" w:eastAsia="Times New Roman" w:hAnsiTheme="minorBidi"/>
+        </w:rPr>
+        <w:t>Long Beach VA: 200 observations</w:t>
+      </w:r>
+    </w:p>
+    <w:p>
+      <w:pPr>
+        <w:numPr>
+          <w:ilvl w:val="0"/>
+          <w:numId w:val="3"/>
+        </w:numPr>
+        <w:shd w:val="clear" w:color="auto" w:fill="FFFFFF"/>
+        <w:spacing w:before="60" w:after="60" w:line="240" w:lineRule="auto"/>
+        <w:textAlignment w:val="baseline"/>
+        <w:rPr>
+          <w:rFonts w:asciiTheme="minorBidi" w:eastAsia="Times New Roman" w:hAnsiTheme="minorBidi"/>
+        </w:rPr>
+      </w:pPr>
+      <w:proofErr w:type="spellStart"/>
+      <w:r>
+        <w:rPr>
+          <w:rFonts w:asciiTheme="minorBidi" w:eastAsia="Times New Roman" w:hAnsiTheme="minorBidi"/>
+        </w:rPr>
+        <w:t>Stalog</w:t>
+      </w:r>
+      <w:proofErr w:type="spellEnd"/>
+      <w:r>
+        <w:rPr>
+          <w:rFonts w:asciiTheme="minorBidi" w:eastAsia="Times New Roman" w:hAnsiTheme="minorBidi"/>
+        </w:rPr>
+        <w:t xml:space="preserve"> (Heart) Data Set: 270 observations</w:t>
+      </w:r>
+    </w:p>
+    <w:p>
+      <w:pPr>
+        <w:shd w:val="clear" w:color="auto" w:fill="FFFFFF"/>
+        <w:spacing w:before="158" w:after="158" w:line="240" w:lineRule="auto"/>
+        <w:textAlignment w:val="baseline"/>
+        <w:rPr>
+          <w:rFonts w:asciiTheme="minorBidi" w:eastAsia="Times New Roman" w:hAnsiTheme="minorBidi"/>
+        </w:rPr>
+      </w:pPr>
+      <w:r>
+        <w:rPr>
+          <w:rFonts w:asciiTheme="minorBidi" w:eastAsia="Times New Roman" w:hAnsiTheme="minorBidi"/>
         </w:rPr>
         <w:lastRenderedPageBreak/>
+        <w:t>Total: 1190 observations</w:t>
+      </w:r>
+      <w:r>
+        <w:rPr>
+          <w:rFonts w:asciiTheme="minorBidi" w:eastAsia="Times New Roman" w:hAnsiTheme="minorBidi"/>
+        </w:rPr>
+        <w:br/>
+        <w:t>Duplicated: 272 observations</w:t>
+      </w:r>
+    </w:p>
+    <w:p>
+      <w:pPr>
+        <w:shd w:val="clear" w:color="auto" w:fill="FFFFFF"/>
+        <w:spacing w:after="0" w:line="240" w:lineRule="auto"/>
+        <w:textAlignment w:val="baseline"/>
+        <w:rPr>
+          <w:rFonts w:asciiTheme="minorBidi" w:eastAsia="Times New Roman" w:hAnsiTheme="minorBidi"/>
+        </w:rPr>
+      </w:pPr>
+      <w:r>
+        <w:rPr>
+          <w:rFonts w:asciiTheme="minorBidi" w:eastAsia="Times New Roman" w:hAnsiTheme="minorBidi"/>
+          <w:bdr w:val="none" w:sz="0" w:space="0" w:color="auto" w:frame="1"/>
+          <w:shd w:val="clear" w:color="auto" w:fill="F4F4F4"/>
+        </w:rPr>
+        <w:t>Final dataset: 918 observations</w:t>
+      </w:r>
+    </w:p>
+    <w:p>
+      <w:pPr>
+        <w:spacing w:line="360" w:lineRule="auto"/>
+        <w:rPr>
+          <w:rFonts w:asciiTheme="minorBidi" w:hAnsiTheme="minorBidi"/>
+        </w:rPr>
+      </w:pPr>
+    </w:p>
+    <w:p>
+      <w:pPr>
+        <w:spacing w:line="360" w:lineRule="auto"/>
+        <w:rPr>
+          <w:rFonts w:asciiTheme="minorBidi" w:hAnsiTheme="minorBidi"/>
+        </w:rPr>
+      </w:pPr>
+    </w:p>
+    <w:p>
+      <w:pPr>
+        <w:spacing w:line="360" w:lineRule="auto"/>
+        <w:rPr>
+          <w:rFonts w:asciiTheme="minorBidi" w:hAnsiTheme="minorBidi"/>
+        </w:rPr>
+      </w:pPr>
+      <w:r>
+        <w:rPr>
+          <w:rFonts w:asciiTheme="minorBidi" w:hAnsiTheme="minorBidi"/>
+        </w:rPr>
+        <w:t xml:space="preserve"> </w:t>
+      </w:r>
+      <w:r>
+        <w:rPr>
+          <w:rFonts w:asciiTheme="minorBidi" w:hAnsiTheme="minorBidi"/>
+        </w:rPr>
+        <w:t>This</w:t>
+      </w:r>
+      <w:r>
+        <w:rPr>
+          <w:rFonts w:asciiTheme="minorBidi" w:hAnsiTheme="minorBidi"/>
+        </w:rPr>
+        <w:t xml:space="preserve"> dataset</w:t>
+      </w:r>
+      <w:r>
+        <w:rPr>
+          <w:rFonts w:asciiTheme="minorBidi" w:hAnsiTheme="minorBidi"/>
+        </w:rPr>
+        <w:t xml:space="preserve"> </w:t>
+      </w:r>
+      <w:r>
+        <w:rPr>
+          <w:rFonts w:asciiTheme="minorBidi" w:hAnsiTheme="minorBidi"/>
+        </w:rPr>
+        <w:t>has a few interesting aspects such as:</w:t>
+      </w:r>
+    </w:p>
+    <w:p>
+      <w:pPr>
+        <w:pStyle w:val="a3"/>
+        <w:numPr>
+          <w:ilvl w:val="0"/>
+          <w:numId w:val="2"/>
+        </w:numPr>
+        <w:spacing w:line="360" w:lineRule="auto"/>
+        <w:rPr>
+          <w:rFonts w:asciiTheme="minorBidi" w:hAnsiTheme="minorBidi"/>
+        </w:rPr>
+      </w:pPr>
+      <w:r>
+        <w:rPr>
+          <w:rFonts w:asciiTheme="minorBidi" w:hAnsiTheme="minorBidi"/>
+        </w:rPr>
+        <w:t xml:space="preserve">Some </w:t>
+      </w:r>
+      <w:r>
+        <w:rPr>
+          <w:rFonts w:asciiTheme="minorBidi" w:hAnsiTheme="minorBidi"/>
+        </w:rPr>
+        <w:t>features</w:t>
+      </w:r>
+      <w:r>
+        <w:rPr>
+          <w:rFonts w:asciiTheme="minorBidi" w:hAnsiTheme="minorBidi"/>
+        </w:rPr>
+        <w:t xml:space="preserve"> </w:t>
+      </w:r>
+      <w:r>
+        <w:rPr>
+          <w:rFonts w:asciiTheme="minorBidi" w:hAnsiTheme="minorBidi"/>
+        </w:rPr>
+        <w:t xml:space="preserve">are </w:t>
+      </w:r>
+      <w:r>
+        <w:rPr>
+          <w:rFonts w:asciiTheme="minorBidi" w:hAnsiTheme="minorBidi"/>
+        </w:rPr>
+        <w:t xml:space="preserve">interacting </w:t>
+      </w:r>
+      <w:r>
+        <w:rPr>
+          <w:rFonts w:asciiTheme="minorBidi" w:hAnsiTheme="minorBidi"/>
+        </w:rPr>
+        <w:t>differently</w:t>
+      </w:r>
+      <w:r>
+        <w:rPr>
+          <w:rFonts w:asciiTheme="minorBidi" w:hAnsiTheme="minorBidi"/>
+        </w:rPr>
+        <w:t xml:space="preserve"> </w:t>
+      </w:r>
+      <w:r>
+        <w:rPr>
+          <w:rFonts w:asciiTheme="minorBidi" w:hAnsiTheme="minorBidi"/>
+        </w:rPr>
+        <w:t xml:space="preserve">with other features. </w:t>
+      </w:r>
+      <w:proofErr w:type="gramStart"/>
+      <w:r>
+        <w:rPr>
+          <w:rFonts w:asciiTheme="minorBidi" w:hAnsiTheme="minorBidi"/>
+        </w:rPr>
+        <w:t>e.g.</w:t>
+      </w:r>
+      <w:proofErr w:type="gramEnd"/>
+      <w:r>
+        <w:rPr>
+          <w:rFonts w:asciiTheme="minorBidi" w:hAnsiTheme="minorBidi"/>
+        </w:rPr>
+        <w:t xml:space="preserve"> a</w:t>
+      </w:r>
+      <w:r>
+        <w:rPr>
+          <w:rFonts w:asciiTheme="minorBidi" w:hAnsiTheme="minorBidi"/>
+        </w:rPr>
+        <w:t xml:space="preserve"> </w:t>
+      </w:r>
+      <w:r>
+        <w:rPr>
+          <w:rFonts w:asciiTheme="minorBidi" w:hAnsiTheme="minorBidi"/>
+        </w:rPr>
+        <w:t xml:space="preserve">feature with </w:t>
+      </w:r>
+      <w:r>
+        <w:rPr>
+          <w:rFonts w:asciiTheme="minorBidi" w:hAnsiTheme="minorBidi"/>
+        </w:rPr>
+        <w:t xml:space="preserve">value </w:t>
+      </w:r>
+      <w:r>
+        <w:rPr>
+          <w:rFonts w:asciiTheme="minorBidi" w:hAnsiTheme="minorBidi"/>
+        </w:rPr>
+        <w:t>k</w:t>
+      </w:r>
+      <w:r>
+        <w:rPr>
+          <w:rFonts w:asciiTheme="minorBidi" w:hAnsiTheme="minorBidi"/>
+        </w:rPr>
+        <w:t xml:space="preserve"> is normal for a </w:t>
+      </w:r>
+      <w:r>
+        <w:rPr>
+          <w:rFonts w:asciiTheme="minorBidi" w:hAnsiTheme="minorBidi"/>
+        </w:rPr>
+        <w:t xml:space="preserve">teenager but </w:t>
+      </w:r>
+      <w:r>
+        <w:rPr>
+          <w:rFonts w:asciiTheme="minorBidi" w:hAnsiTheme="minorBidi"/>
+        </w:rPr>
+        <w:t xml:space="preserve">might be harmful for an </w:t>
+      </w:r>
+      <w:r>
+        <w:rPr>
+          <w:rFonts w:asciiTheme="minorBidi" w:hAnsiTheme="minorBidi"/>
+        </w:rPr>
+        <w:t>elderly</w:t>
+      </w:r>
+      <w:r>
+        <w:rPr>
+          <w:rFonts w:asciiTheme="minorBidi" w:hAnsiTheme="minorBidi"/>
+        </w:rPr>
+        <w:t xml:space="preserve"> person.</w:t>
+      </w:r>
+    </w:p>
+    <w:p>
+      <w:pPr>
+        <w:pStyle w:val="a3"/>
+        <w:numPr>
+          <w:ilvl w:val="0"/>
+          <w:numId w:val="2"/>
+        </w:numPr>
+        <w:spacing w:line="360" w:lineRule="auto"/>
+        <w:rPr>
+          <w:rFonts w:asciiTheme="minorBidi" w:hAnsiTheme="minorBidi"/>
+        </w:rPr>
+      </w:pPr>
+      <w:r>
+        <w:rPr>
+          <w:rFonts w:asciiTheme="minorBidi" w:hAnsiTheme="minorBidi"/>
+        </w:rPr>
+        <w:t>While some</w:t>
+      </w:r>
+      <w:r>
+        <w:rPr>
+          <w:rFonts w:asciiTheme="minorBidi" w:hAnsiTheme="minorBidi"/>
+        </w:rPr>
+        <w:t xml:space="preserve"> feature</w:t>
+      </w:r>
+      <w:r>
+        <w:rPr>
+          <w:rFonts w:asciiTheme="minorBidi" w:hAnsiTheme="minorBidi"/>
+        </w:rPr>
+        <w:t>s</w:t>
+      </w:r>
+      <w:r>
+        <w:rPr>
+          <w:rFonts w:asciiTheme="minorBidi" w:hAnsiTheme="minorBidi"/>
+        </w:rPr>
+        <w:t xml:space="preserve"> are </w:t>
+      </w:r>
+      <w:r>
+        <w:rPr>
+          <w:rFonts w:asciiTheme="minorBidi" w:hAnsiTheme="minorBidi"/>
+        </w:rPr>
+        <w:t>made of</w:t>
+      </w:r>
+      <w:r>
+        <w:rPr>
+          <w:rFonts w:asciiTheme="minorBidi" w:hAnsiTheme="minorBidi"/>
+        </w:rPr>
+        <w:t xml:space="preserve"> only two </w:t>
+      </w:r>
+      <w:r>
+        <w:rPr>
+          <w:rFonts w:asciiTheme="minorBidi" w:hAnsiTheme="minorBidi"/>
+        </w:rPr>
+        <w:t>values whereas other features</w:t>
+      </w:r>
+      <w:r>
+        <w:rPr>
+          <w:rFonts w:asciiTheme="minorBidi" w:hAnsiTheme="minorBidi"/>
+        </w:rPr>
+        <w:t xml:space="preserve"> </w:t>
+      </w:r>
+      <w:r>
+        <w:rPr>
+          <w:rFonts w:asciiTheme="minorBidi" w:hAnsiTheme="minorBidi"/>
+        </w:rPr>
+        <w:t xml:space="preserve">have a </w:t>
+      </w:r>
+      <w:r>
+        <w:rPr>
+          <w:rFonts w:asciiTheme="minorBidi" w:hAnsiTheme="minorBidi"/>
+        </w:rPr>
+        <w:t>wide</w:t>
+      </w:r>
+      <w:r>
+        <w:rPr>
+          <w:rFonts w:asciiTheme="minorBidi" w:hAnsiTheme="minorBidi"/>
+        </w:rPr>
+        <w:t>r</w:t>
+      </w:r>
+      <w:r>
+        <w:rPr>
+          <w:rFonts w:asciiTheme="minorBidi" w:hAnsiTheme="minorBidi"/>
+        </w:rPr>
+        <w:t xml:space="preserve"> range. (</w:t>
+      </w:r>
+      <w:r>
+        <w:rPr>
+          <w:rFonts w:asciiTheme="minorBidi" w:hAnsiTheme="minorBidi"/>
+        </w:rPr>
+        <w:t>Sex VS. Cholesterol [0,603]</w:t>
+      </w:r>
+      <w:r>
+        <w:rPr>
+          <w:rFonts w:asciiTheme="minorBidi" w:hAnsiTheme="minorBidi"/>
+        </w:rPr>
+        <w:t>)</w:t>
+      </w:r>
+    </w:p>
+    <w:p>
+      <w:pPr>
+        <w:pStyle w:val="a3"/>
+        <w:numPr>
+          <w:ilvl w:val="0"/>
+          <w:numId w:val="2"/>
+        </w:numPr>
+        <w:spacing w:line="360" w:lineRule="auto"/>
+        <w:rPr>
+          <w:rFonts w:asciiTheme="minorBidi" w:hAnsiTheme="minorBidi"/>
+        </w:rPr>
+      </w:pPr>
+      <w:r>
+        <w:rPr>
+          <w:rFonts w:asciiTheme="minorBidi" w:hAnsiTheme="minorBidi"/>
+        </w:rPr>
+        <w:t xml:space="preserve">As a result </w:t>
+      </w:r>
+      <w:r>
+        <w:rPr>
+          <w:rFonts w:asciiTheme="minorBidi" w:hAnsiTheme="minorBidi"/>
+        </w:rPr>
+        <w:t>of merging different dataset</w:t>
+      </w:r>
+      <w:r>
+        <w:rPr>
+          <w:rFonts w:asciiTheme="minorBidi" w:hAnsiTheme="minorBidi"/>
+        </w:rPr>
+        <w:t>s</w:t>
+      </w:r>
+      <w:r>
+        <w:rPr>
+          <w:rFonts w:asciiTheme="minorBidi" w:hAnsiTheme="minorBidi"/>
+        </w:rPr>
+        <w:t xml:space="preserve"> there is </w:t>
+      </w:r>
+      <w:r>
+        <w:rPr>
+          <w:rFonts w:asciiTheme="minorBidi" w:hAnsiTheme="minorBidi"/>
+        </w:rPr>
+        <w:t>the</w:t>
+      </w:r>
+      <w:r>
+        <w:rPr>
+          <w:rFonts w:asciiTheme="minorBidi" w:hAnsiTheme="minorBidi"/>
+        </w:rPr>
+        <w:t xml:space="preserve"> question </w:t>
+      </w:r>
+      <w:r>
+        <w:rPr>
+          <w:rFonts w:asciiTheme="minorBidi" w:hAnsiTheme="minorBidi"/>
+        </w:rPr>
+        <w:t xml:space="preserve">how </w:t>
+      </w:r>
+      <w:proofErr w:type="gramStart"/>
+      <w:r>
+        <w:rPr>
+          <w:rFonts w:asciiTheme="minorBidi" w:hAnsiTheme="minorBidi"/>
+        </w:rPr>
+        <w:t>will it</w:t>
+      </w:r>
+      <w:proofErr w:type="gramEnd"/>
+      <w:r>
+        <w:rPr>
+          <w:rFonts w:asciiTheme="minorBidi" w:hAnsiTheme="minorBidi"/>
+        </w:rPr>
+        <w:t xml:space="preserve"> affect the accuracy</w:t>
+      </w:r>
+      <w:r>
+        <w:rPr>
+          <w:rFonts w:asciiTheme="minorBidi" w:hAnsiTheme="minorBidi"/>
+        </w:rPr>
+        <w:t xml:space="preserve"> of the results</w:t>
+      </w:r>
+      <w:r>
+        <w:rPr>
+          <w:rFonts w:asciiTheme="minorBidi" w:hAnsiTheme="minorBidi"/>
+        </w:rPr>
+        <w:t>.</w:t>
+      </w:r>
+    </w:p>
+    <w:p>
+      <w:pPr>
+        <w:rPr>
+          <w:rFonts w:asciiTheme="minorBidi" w:hAnsiTheme="minorBidi"/>
+          <w:b/>
+          <w:bCs/>
+        </w:rPr>
+      </w:pPr>
+    </w:p>
+    <w:p>
+      <w:pPr>
+        <w:rPr>
+          <w:rFonts w:asciiTheme="minorBidi" w:hAnsiTheme="minorBidi"/>
+          <w:b/>
+          <w:bCs/>
+        </w:rPr>
+      </w:pPr>
+      <w:r>
+        <w:rPr>
+          <w:rFonts w:asciiTheme="minorBidi" w:hAnsiTheme="minorBidi"/>
+          <w:b/>
+          <w:bCs/>
+        </w:rPr>
         <w:t>Feature Analysis:</w:t>
       </w:r>
     </w:p>
     <w:p>
       <w:pPr>
         <w:rPr>
-          <w:b/>
-          <w:bCs/>
-        </w:rPr>
-      </w:pPr>
-      <w:r>
-        <w:rPr>
+          <w:rFonts w:asciiTheme="minorBidi" w:hAnsiTheme="minorBidi"/>
+        </w:rPr>
+      </w:pPr>
+      <w:r>
+        <w:rPr>
+          <w:rFonts w:asciiTheme="minorBidi" w:hAnsiTheme="minorBidi"/>
+        </w:rPr>
+        <w:t xml:space="preserve">In a few articles we read about feature selection </w:t>
+      </w:r>
+      <w:r>
+        <w:rPr>
+          <w:rFonts w:asciiTheme="minorBidi" w:hAnsiTheme="minorBidi"/>
+        </w:rPr>
+        <w:t>it’s</w:t>
+      </w:r>
+      <w:r>
+        <w:rPr>
+          <w:rFonts w:asciiTheme="minorBidi" w:hAnsiTheme="minorBidi"/>
+        </w:rPr>
+        <w:t xml:space="preserve"> been said that the method is recommended exclud</w:t>
+      </w:r>
+      <w:r>
+        <w:rPr>
+          <w:rFonts w:asciiTheme="minorBidi" w:hAnsiTheme="minorBidi"/>
+        </w:rPr>
+        <w:t>ing</w:t>
+      </w:r>
+      <w:r>
+        <w:rPr>
+          <w:rFonts w:asciiTheme="minorBidi" w:hAnsiTheme="minorBidi"/>
+        </w:rPr>
+        <w:t xml:space="preserve"> </w:t>
+      </w:r>
+      <w:r>
+        <w:rPr>
+          <w:rFonts w:asciiTheme="minorBidi" w:hAnsiTheme="minorBidi"/>
+        </w:rPr>
+        <w:t>medical</w:t>
+      </w:r>
+      <w:r>
+        <w:rPr>
+          <w:rFonts w:asciiTheme="minorBidi" w:hAnsiTheme="minorBidi"/>
+        </w:rPr>
+        <w:t xml:space="preserve"> research where </w:t>
+      </w:r>
+      <w:r>
+        <w:rPr>
+          <w:rFonts w:asciiTheme="minorBidi" w:hAnsiTheme="minorBidi"/>
+        </w:rPr>
+        <w:t>it’s</w:t>
+      </w:r>
+      <w:r>
+        <w:rPr>
+          <w:rFonts w:asciiTheme="minorBidi" w:hAnsiTheme="minorBidi"/>
+        </w:rPr>
+        <w:t xml:space="preserve"> important to </w:t>
+      </w:r>
+      <w:r>
+        <w:rPr>
+          <w:rFonts w:asciiTheme="minorBidi" w:hAnsiTheme="minorBidi"/>
+        </w:rPr>
+        <w:t>understand</w:t>
+      </w:r>
+      <w:r>
+        <w:rPr>
+          <w:rFonts w:asciiTheme="minorBidi" w:hAnsiTheme="minorBidi"/>
+        </w:rPr>
+        <w:t xml:space="preserve"> the features </w:t>
+      </w:r>
+      <w:r>
+        <w:rPr>
+          <w:rFonts w:asciiTheme="minorBidi" w:hAnsiTheme="minorBidi"/>
+        </w:rPr>
+        <w:t>which are dropped and their importance for the prediction.</w:t>
+      </w:r>
+    </w:p>
+    <w:p>
+      <w:pPr>
+        <w:rPr>
+          <w:rFonts w:asciiTheme="minorBidi" w:hAnsiTheme="minorBidi"/>
+        </w:rPr>
+      </w:pPr>
+      <w:r>
+        <w:rPr>
+          <w:rFonts w:asciiTheme="minorBidi" w:hAnsiTheme="minorBidi"/>
+        </w:rPr>
+        <w:t xml:space="preserve">Another aspect we </w:t>
+      </w:r>
+      <w:r>
+        <w:rPr>
+          <w:rFonts w:asciiTheme="minorBidi" w:hAnsiTheme="minorBidi"/>
+        </w:rPr>
+        <w:t xml:space="preserve">wanted to </w:t>
+      </w:r>
+      <w:r>
+        <w:rPr>
+          <w:rFonts w:asciiTheme="minorBidi" w:hAnsiTheme="minorBidi"/>
+        </w:rPr>
+        <w:t>study was</w:t>
+      </w:r>
+      <w:r>
+        <w:rPr>
+          <w:rFonts w:asciiTheme="minorBidi" w:hAnsiTheme="minorBidi"/>
+        </w:rPr>
+        <w:t xml:space="preserve"> which were the most important features, and to see if it changes per algorithm.</w:t>
+      </w:r>
+    </w:p>
+    <w:p>
+      <w:pPr>
+        <w:rPr>
+          <w:rFonts w:asciiTheme="minorBidi" w:hAnsiTheme="minorBidi"/>
+        </w:rPr>
+      </w:pPr>
+    </w:p>
+    <w:p>
+      <w:pPr>
+        <w:rPr>
+          <w:rFonts w:asciiTheme="minorBidi" w:hAnsiTheme="minorBidi"/>
+        </w:rPr>
+      </w:pPr>
+      <w:r>
+        <w:rPr>
+          <w:rFonts w:asciiTheme="minorBidi" w:hAnsiTheme="minorBidi"/>
+        </w:rPr>
+        <w:t xml:space="preserve">Using the graphs below its easy to point out that </w:t>
+      </w:r>
+      <w:r>
+        <w:rPr>
+          <w:rFonts w:asciiTheme="minorBidi" w:hAnsiTheme="minorBidi"/>
+        </w:rPr>
+        <w:t xml:space="preserve">some ranges for some of the features are   already potential for heart failure such as: </w:t>
+      </w:r>
+      <w:proofErr w:type="gramStart"/>
+      <w:r>
+        <w:rPr>
+          <w:rFonts w:asciiTheme="minorBidi" w:hAnsiTheme="minorBidi"/>
+        </w:rPr>
+        <w:t>Old</w:t>
+      </w:r>
+      <w:proofErr w:type="gramEnd"/>
+      <w:r>
+        <w:rPr>
+          <w:rFonts w:asciiTheme="minorBidi" w:hAnsiTheme="minorBidi"/>
+        </w:rPr>
+        <w:t xml:space="preserve"> age, High cholesterol, low </w:t>
+      </w:r>
+      <w:proofErr w:type="spellStart"/>
+      <w:r>
+        <w:rPr>
+          <w:rFonts w:asciiTheme="minorBidi" w:hAnsiTheme="minorBidi"/>
+        </w:rPr>
+        <w:t>MaxHR</w:t>
+      </w:r>
+      <w:proofErr w:type="spellEnd"/>
+      <w:r>
+        <w:rPr>
+          <w:rFonts w:asciiTheme="minorBidi" w:hAnsiTheme="minorBidi"/>
+        </w:rPr>
+        <w:t>.</w:t>
+      </w:r>
+    </w:p>
+    <w:p>
+      <w:pPr>
+        <w:rPr>
+          <w:rFonts w:asciiTheme="minorBidi" w:hAnsiTheme="minorBidi"/>
+        </w:rPr>
+      </w:pPr>
+      <w:r>
+        <w:rPr>
+          <w:rFonts w:asciiTheme="minorBidi" w:hAnsiTheme="minorBidi"/>
+        </w:rPr>
+        <w:t xml:space="preserve">Our assumption is probably those 3 features will be in all the algorithms, as </w:t>
+      </w:r>
+      <w:proofErr w:type="spellStart"/>
+      <w:r>
+        <w:rPr>
+          <w:rFonts w:asciiTheme="minorBidi" w:hAnsiTheme="minorBidi"/>
+        </w:rPr>
+        <w:t>its</w:t>
+      </w:r>
+      <w:proofErr w:type="spellEnd"/>
+      <w:r>
+        <w:rPr>
+          <w:rFonts w:asciiTheme="minorBidi" w:hAnsiTheme="minorBidi"/>
+        </w:rPr>
+        <w:t xml:space="preserve"> easy to see so probably it will be noticeable in the algorithms.</w:t>
+      </w:r>
+    </w:p>
+    <w:p>
+      <w:pPr>
+        <w:rPr>
+          <w:rFonts w:asciiTheme="minorBidi" w:hAnsiTheme="minorBidi"/>
+          <w:b/>
+          <w:bCs/>
+        </w:rPr>
+      </w:pPr>
+      <w:r>
+        <w:rPr>
+          <w:rFonts w:asciiTheme="minorBidi" w:hAnsiTheme="minorBidi"/>
           <w:b/>
           <w:bCs/>
           <w:noProof/>
         </w:rPr>
+        <w:lastRenderedPageBreak/>
         <w:drawing>
           <wp:inline distT="0" distB="0" distL="0" distR="0" wp14:anchorId="08D5A5BD" wp14:editId="074402C1">
             <wp:extent cx="5939790" cy="5554980"/>
@@ -332,7 +1198,7 @@
                     </pic:cNvPicPr>
                   </pic:nvPicPr>
                   <pic:blipFill>
-                    <a:blip r:embed="rId4" cstate="print">
+                    <a:blip r:embed="rId8" cstate="print">
                       <a:extLst>
                         <a:ext uri="{28A0092B-C50C-407E-A947-70E740481C1C}">
                           <a14:useLocalDpi xmlns:a14="http://schemas.microsoft.com/office/drawing/2010/main" val="0"/>
@@ -367,70 +1233,88 @@
     <w:p>
       <w:pPr>
         <w:rPr>
-          <w:b/>
-          <w:bCs/>
-        </w:rPr>
-      </w:pPr>
-    </w:p>
-    <w:p>
-      <w:pPr>
-        <w:rPr>
-          <w:b/>
-          <w:bCs/>
-        </w:rPr>
-      </w:pPr>
-    </w:p>
-    <w:p>
-      <w:pPr>
-        <w:rPr>
-          <w:b/>
-          <w:bCs/>
-        </w:rPr>
-      </w:pPr>
-    </w:p>
-    <w:p>
-      <w:pPr>
-        <w:rPr>
-          <w:b/>
-          <w:bCs/>
-        </w:rPr>
-      </w:pPr>
-    </w:p>
-    <w:p>
-      <w:pPr>
-        <w:rPr>
-          <w:b/>
-          <w:bCs/>
-        </w:rPr>
-      </w:pPr>
-    </w:p>
-    <w:p>
-      <w:pPr>
-        <w:rPr>
-          <w:b/>
-          <w:bCs/>
-        </w:rPr>
-      </w:pPr>
-    </w:p>
-    <w:p>
-      <w:pPr>
-        <w:rPr>
-          <w:b/>
-          <w:bCs/>
-        </w:rPr>
-      </w:pPr>
-    </w:p>
-    <w:p>
-      <w:pPr>
-        <w:rPr>
-          <w:b/>
-          <w:bCs/>
-        </w:rPr>
-      </w:pPr>
-    </w:p>
-    <w:p>
-      <w:pPr>
-        <w:rPr>
+          <w:rFonts w:asciiTheme="minorBidi" w:hAnsiTheme="minorBidi"/>
+          <w:b/>
+          <w:bCs/>
+        </w:rPr>
+      </w:pPr>
+    </w:p>
+    <w:p>
+      <w:pPr>
+        <w:rPr>
+          <w:rFonts w:asciiTheme="minorBidi" w:hAnsiTheme="minorBidi"/>
+          <w:b/>
+          <w:bCs/>
+        </w:rPr>
+      </w:pPr>
+    </w:p>
+    <w:p>
+      <w:pPr>
+        <w:rPr>
+          <w:rFonts w:asciiTheme="minorBidi" w:hAnsiTheme="minorBidi"/>
+          <w:b/>
+          <w:bCs/>
+        </w:rPr>
+      </w:pPr>
+    </w:p>
+    <w:p>
+      <w:pPr>
+        <w:rPr>
+          <w:rFonts w:asciiTheme="minorBidi" w:hAnsiTheme="minorBidi"/>
+          <w:b/>
+          <w:bCs/>
+        </w:rPr>
+      </w:pPr>
+    </w:p>
+    <w:p>
+      <w:pPr>
+        <w:rPr>
+          <w:rFonts w:asciiTheme="minorBidi" w:hAnsiTheme="minorBidi"/>
+          <w:b/>
+          <w:bCs/>
+        </w:rPr>
+      </w:pPr>
+    </w:p>
+    <w:p>
+      <w:pPr>
+        <w:rPr>
+          <w:rFonts w:asciiTheme="minorBidi" w:hAnsiTheme="minorBidi"/>
+          <w:b/>
+          <w:bCs/>
+        </w:rPr>
+      </w:pPr>
+    </w:p>
+    <w:p>
+      <w:pPr>
+        <w:rPr>
+          <w:rFonts w:asciiTheme="minorBidi" w:hAnsiTheme="minorBidi"/>
+          <w:b/>
+          <w:bCs/>
+        </w:rPr>
+      </w:pPr>
+    </w:p>
+    <w:p>
+      <w:pPr>
+        <w:rPr>
+          <w:rFonts w:asciiTheme="minorBidi" w:hAnsiTheme="minorBidi"/>
+          <w:b/>
+          <w:bCs/>
+        </w:rPr>
+      </w:pPr>
+    </w:p>
+    <w:p>
+      <w:pPr>
+        <w:rPr>
+          <w:rFonts w:asciiTheme="minorBidi" w:hAnsiTheme="minorBidi"/>
+          <w:b/>
+          <w:bCs/>
+        </w:rPr>
+      </w:pPr>
+    </w:p>
+    <w:p>
+      <w:pPr>
+        <w:rPr>
+          <w:rFonts w:asciiTheme="minorBidi" w:hAnsiTheme="minorBidi"/>
           <w:b/>
           <w:bCs/>
         </w:rPr>
@@ -438,6 +1322,7 @@
       <w:proofErr w:type="gramStart"/>
       <w:r>
         <w:rPr>
+          <w:rFonts w:asciiTheme="minorBidi" w:hAnsiTheme="minorBidi"/>
           <w:b/>
           <w:bCs/>
         </w:rPr>
@@ -447,6 +1332,7 @@
       <w:proofErr w:type="gramEnd"/>
       <w:r>
         <w:rPr>
+          <w:rFonts w:asciiTheme="minorBidi" w:hAnsiTheme="minorBidi"/>
           <w:b/>
           <w:bCs/>
         </w:rPr>
@@ -456,36 +1342,83 @@
     <w:p>
       <w:pPr>
         <w:rPr>
-          <w:b/>
-          <w:bCs/>
-        </w:rPr>
-      </w:pPr>
-    </w:p>
-    <w:p>
-      <w:pPr>
-        <w:rPr>
-          <w:b/>
-          <w:bCs/>
-        </w:rPr>
-      </w:pPr>
-    </w:p>
-    <w:p>
-      <w:pPr>
-        <w:rPr>
-          <w:b/>
-          <w:bCs/>
-        </w:rPr>
-      </w:pPr>
-    </w:p>
-    <w:p>
-      <w:pPr>
-        <w:rPr>
-          <w:b/>
-          <w:bCs/>
-        </w:rPr>
-      </w:pPr>
-      <w:r>
-        <w:rPr>
+          <w:rFonts w:asciiTheme="minorBidi" w:hAnsiTheme="minorBidi"/>
+          <w:b/>
+          <w:bCs/>
+        </w:rPr>
+      </w:pPr>
+    </w:p>
+    <w:p>
+      <w:pPr>
+        <w:rPr>
+          <w:rFonts w:asciiTheme="minorBidi" w:hAnsiTheme="minorBidi"/>
+          <w:b/>
+          <w:bCs/>
+        </w:rPr>
+      </w:pPr>
+      <w:r>
+        <w:rPr>
+          <w:rFonts w:asciiTheme="minorBidi" w:hAnsiTheme="minorBidi"/>
+          <w:b/>
+          <w:bCs/>
+        </w:rPr>
+        <w:drawing>
+          <wp:inline distT="0" distB="0" distL="0" distR="0" wp14:anchorId="2FD66839" wp14:editId="4479EA13">
+            <wp:extent cx="5943600" cy="495935"/>
+            <wp:effectExtent l="0" t="0" r="0" b="0"/>
+            <wp:docPr id="3" name="תמונה 3"/>
+            <wp:cNvGraphicFramePr>
+              <a:graphicFrameLocks xmlns:a="http://schemas.openxmlformats.org/drawingml/2006/main" noChangeAspect="1"/>
+            </wp:cNvGraphicFramePr>
+            <a:graphic xmlns:a="http://schemas.openxmlformats.org/drawingml/2006/main">
+              <a:graphicData uri="http://schemas.openxmlformats.org/drawingml/2006/picture">
+                <pic:pic xmlns:pic="http://schemas.openxmlformats.org/drawingml/2006/picture">
+                  <pic:nvPicPr>
+                    <pic:cNvPr id="1" name=""/>
+                    <pic:cNvPicPr/>
+                  </pic:nvPicPr>
+                  <pic:blipFill>
+                    <a:blip r:embed="rId9"/>
+                    <a:stretch>
+                      <a:fillRect/>
+                    </a:stretch>
+                  </pic:blipFill>
+                  <pic:spPr>
+                    <a:xfrm>
+                      <a:off x="0" y="0"/>
+                      <a:ext cx="5943600" cy="495935"/>
+                    </a:xfrm>
+                    <a:prstGeom prst="rect">
+                      <a:avLst/>
+                    </a:prstGeom>
+                  </pic:spPr>
+                </pic:pic>
+              </a:graphicData>
+            </a:graphic>
+          </wp:inline>
+        </w:drawing>
+      </w:r>
+    </w:p>
+    <w:p>
+      <w:pPr>
+        <w:rPr>
+          <w:rFonts w:asciiTheme="minorBidi" w:hAnsiTheme="minorBidi"/>
+          <w:b/>
+          <w:bCs/>
+        </w:rPr>
+      </w:pPr>
+    </w:p>
+    <w:p>
+      <w:pPr>
+        <w:rPr>
+          <w:rFonts w:asciiTheme="minorBidi" w:hAnsiTheme="minorBidi"/>
+          <w:b/>
+          <w:bCs/>
+        </w:rPr>
+      </w:pPr>
+      <w:r>
+        <w:rPr>
+          <w:rFonts w:asciiTheme="minorBidi" w:hAnsiTheme="minorBidi"/>
           <w:b/>
           <w:bCs/>
         </w:rPr>
@@ -495,113 +1428,275 @@
     <w:p>
       <w:pPr>
         <w:rPr>
-          <w:b/>
-          <w:bCs/>
-        </w:rPr>
-      </w:pPr>
-    </w:p>
-    <w:p>
-      <w:pPr>
-        <w:rPr>
-          <w:b/>
-          <w:bCs/>
-        </w:rPr>
-      </w:pPr>
-      <w:r>
-        <w:rPr>
-          <w:b/>
-          <w:bCs/>
-        </w:rPr>
+          <w:rFonts w:asciiTheme="minorBidi" w:hAnsiTheme="minorBidi"/>
+          <w:b/>
+          <w:bCs/>
+        </w:rPr>
+      </w:pPr>
+    </w:p>
+    <w:p>
+      <w:pPr>
+        <w:rPr>
+          <w:rFonts w:asciiTheme="minorBidi" w:hAnsiTheme="minorBidi"/>
+          <w:b/>
+          <w:bCs/>
+        </w:rPr>
+      </w:pPr>
+      <w:r>
+        <w:rPr>
+          <w:rFonts w:asciiTheme="minorBidi" w:hAnsiTheme="minorBidi"/>
+          <w:b/>
+          <w:bCs/>
+        </w:rPr>
+        <w:drawing>
+          <wp:inline distT="0" distB="0" distL="0" distR="0" wp14:anchorId="79398401" wp14:editId="7C1BFDAD">
+            <wp:extent cx="5943600" cy="492760"/>
+            <wp:effectExtent l="0" t="0" r="0" b="2540"/>
+            <wp:docPr id="4" name="תמונה 4"/>
+            <wp:cNvGraphicFramePr>
+              <a:graphicFrameLocks xmlns:a="http://schemas.openxmlformats.org/drawingml/2006/main" noChangeAspect="1"/>
+            </wp:cNvGraphicFramePr>
+            <a:graphic xmlns:a="http://schemas.openxmlformats.org/drawingml/2006/main">
+              <a:graphicData uri="http://schemas.openxmlformats.org/drawingml/2006/picture">
+                <pic:pic xmlns:pic="http://schemas.openxmlformats.org/drawingml/2006/picture">
+                  <pic:nvPicPr>
+                    <pic:cNvPr id="1" name=""/>
+                    <pic:cNvPicPr/>
+                  </pic:nvPicPr>
+                  <pic:blipFill>
+                    <a:blip r:embed="rId10"/>
+                    <a:stretch>
+                      <a:fillRect/>
+                    </a:stretch>
+                  </pic:blipFill>
+                  <pic:spPr>
+                    <a:xfrm>
+                      <a:off x="0" y="0"/>
+                      <a:ext cx="5943600" cy="492760"/>
+                    </a:xfrm>
+                    <a:prstGeom prst="rect">
+                      <a:avLst/>
+                    </a:prstGeom>
+                  </pic:spPr>
+                </pic:pic>
+              </a:graphicData>
+            </a:graphic>
+          </wp:inline>
+        </w:drawing>
+      </w:r>
+    </w:p>
+    <w:p>
+      <w:pPr>
+        <w:rPr>
+          <w:rFonts w:asciiTheme="minorBidi" w:hAnsiTheme="minorBidi"/>
+          <w:b/>
+          <w:bCs/>
+        </w:rPr>
+      </w:pPr>
+      <w:r>
+        <w:rPr>
+          <w:rFonts w:asciiTheme="minorBidi" w:hAnsiTheme="minorBidi"/>
+          <w:b/>
+          <w:bCs/>
+        </w:rPr>
+        <w:drawing>
+          <wp:inline distT="0" distB="0" distL="0" distR="0" wp14:anchorId="38A49761" wp14:editId="3A7DEB0F">
+            <wp:extent cx="5943600" cy="3275965"/>
+            <wp:effectExtent l="0" t="0" r="0" b="635"/>
+            <wp:docPr id="2" name="תמונה 2" descr="תמונה שמכילה טקסט&#10;&#10;התיאור נוצר באופן אוטומטי"/>
+            <wp:cNvGraphicFramePr>
+              <a:graphicFrameLocks xmlns:a="http://schemas.openxmlformats.org/drawingml/2006/main" noChangeAspect="1"/>
+            </wp:cNvGraphicFramePr>
+            <a:graphic xmlns:a="http://schemas.openxmlformats.org/drawingml/2006/main">
+              <a:graphicData uri="http://schemas.openxmlformats.org/drawingml/2006/picture">
+                <pic:pic xmlns:pic="http://schemas.openxmlformats.org/drawingml/2006/picture">
+                  <pic:nvPicPr>
+                    <pic:cNvPr id="2" name="תמונה 2" descr="תמונה שמכילה טקסט&#10;&#10;התיאור נוצר באופן אוטומטי"/>
+                    <pic:cNvPicPr/>
+                  </pic:nvPicPr>
+                  <pic:blipFill>
+                    <a:blip r:embed="rId11"/>
+                    <a:stretch>
+                      <a:fillRect/>
+                    </a:stretch>
+                  </pic:blipFill>
+                  <pic:spPr>
+                    <a:xfrm>
+                      <a:off x="0" y="0"/>
+                      <a:ext cx="5943600" cy="3275965"/>
+                    </a:xfrm>
+                    <a:prstGeom prst="rect">
+                      <a:avLst/>
+                    </a:prstGeom>
+                  </pic:spPr>
+                </pic:pic>
+              </a:graphicData>
+            </a:graphic>
+          </wp:inline>
+        </w:drawing>
+      </w:r>
+    </w:p>
+    <w:p>
+      <w:pPr>
+        <w:rPr>
+          <w:rFonts w:asciiTheme="minorBidi" w:hAnsiTheme="minorBidi"/>
+          <w:b/>
+          <w:bCs/>
+        </w:rPr>
+      </w:pPr>
+    </w:p>
+    <w:p>
+      <w:pPr>
+        <w:rPr>
+          <w:rFonts w:asciiTheme="minorBidi" w:hAnsiTheme="minorBidi"/>
+          <w:b/>
+          <w:bCs/>
+        </w:rPr>
+      </w:pPr>
+    </w:p>
+    <w:p>
+      <w:pPr>
+        <w:rPr>
+          <w:rFonts w:asciiTheme="minorBidi" w:hAnsiTheme="minorBidi"/>
+          <w:b/>
+          <w:bCs/>
+        </w:rPr>
+      </w:pPr>
+    </w:p>
+    <w:p>
+      <w:pPr>
+        <w:rPr>
+          <w:rFonts w:asciiTheme="minorBidi" w:hAnsiTheme="minorBidi"/>
+          <w:b/>
+          <w:bCs/>
+        </w:rPr>
+      </w:pPr>
+    </w:p>
+    <w:p>
+      <w:pPr>
+        <w:rPr>
+          <w:rFonts w:asciiTheme="minorBidi" w:hAnsiTheme="minorBidi"/>
+          <w:b/>
+          <w:bCs/>
+        </w:rPr>
+      </w:pPr>
+    </w:p>
+    <w:p>
+      <w:pPr>
+        <w:rPr>
+          <w:rFonts w:asciiTheme="minorBidi" w:hAnsiTheme="minorBidi"/>
+          <w:b/>
+          <w:bCs/>
+        </w:rPr>
+      </w:pPr>
+    </w:p>
+    <w:p>
+      <w:pPr>
+        <w:rPr>
+          <w:rFonts w:asciiTheme="minorBidi" w:hAnsiTheme="minorBidi"/>
+          <w:b/>
+          <w:bCs/>
+        </w:rPr>
+      </w:pPr>
+    </w:p>
+    <w:p>
+      <w:pPr>
+        <w:rPr>
+          <w:rFonts w:asciiTheme="minorBidi" w:hAnsiTheme="minorBidi"/>
+          <w:b/>
+          <w:bCs/>
+        </w:rPr>
+      </w:pPr>
+    </w:p>
+    <w:p>
+      <w:pPr>
+        <w:rPr>
+          <w:rFonts w:asciiTheme="minorBidi" w:hAnsiTheme="minorBidi"/>
+          <w:b/>
+          <w:bCs/>
+        </w:rPr>
+      </w:pPr>
+      <w:r>
+        <w:rPr>
+          <w:rFonts w:asciiTheme="minorBidi" w:hAnsiTheme="minorBidi"/>
+          <w:b/>
+          <w:bCs/>
+        </w:rPr>
+        <w:lastRenderedPageBreak/>
         <w:t>Impact of test size:</w:t>
       </w:r>
     </w:p>
     <w:p>
       <w:pPr>
         <w:rPr>
-          <w:b/>
-          <w:bCs/>
-        </w:rPr>
-      </w:pPr>
-    </w:p>
-    <w:p>
-      <w:pPr>
-        <w:rPr>
-          <w:b/>
-          <w:bCs/>
-        </w:rPr>
-      </w:pPr>
-      <w:r>
-        <w:rPr>
-          <w:b/>
-          <w:bCs/>
-        </w:rPr>
-        <w:t>Best features:</w:t>
-      </w:r>
-    </w:p>
-    <w:p>
-      <w:pPr>
-        <w:rPr>
-          <w:rFonts w:ascii="Arial" w:hAnsi="Arial" w:cs="Arial"/>
+          <w:rFonts w:asciiTheme="minorBidi" w:hAnsiTheme="minorBidi"/>
+          <w:b/>
+          <w:bCs/>
+        </w:rPr>
+      </w:pPr>
+      <w:r>
+        <w:rPr>
+          <w:rFonts w:asciiTheme="minorBidi" w:hAnsiTheme="minorBidi"/>
+          <w:b/>
+          <w:bCs/>
+        </w:rPr>
+        <w:drawing>
+          <wp:inline distT="0" distB="0" distL="0" distR="0" wp14:anchorId="6F084B85" wp14:editId="1B9A84C0">
+            <wp:extent cx="5943600" cy="2631440"/>
+            <wp:effectExtent l="0" t="0" r="0" b="0"/>
+            <wp:docPr id="5" name="תמונה 5" descr="תמונה שמכילה טקסט&#10;&#10;התיאור נוצר באופן אוטומטי"/>
+            <wp:cNvGraphicFramePr>
+              <a:graphicFrameLocks xmlns:a="http://schemas.openxmlformats.org/drawingml/2006/main" noChangeAspect="1"/>
+            </wp:cNvGraphicFramePr>
+            <a:graphic xmlns:a="http://schemas.openxmlformats.org/drawingml/2006/main">
+              <a:graphicData uri="http://schemas.openxmlformats.org/drawingml/2006/picture">
+                <pic:pic xmlns:pic="http://schemas.openxmlformats.org/drawingml/2006/picture">
+                  <pic:nvPicPr>
+                    <pic:cNvPr id="5" name="תמונה 5" descr="תמונה שמכילה טקסט&#10;&#10;התיאור נוצר באופן אוטומטי"/>
+                    <pic:cNvPicPr/>
+                  </pic:nvPicPr>
+                  <pic:blipFill>
+                    <a:blip r:embed="rId12"/>
+                    <a:stretch>
+                      <a:fillRect/>
+                    </a:stretch>
+                  </pic:blipFill>
+                  <pic:spPr>
+                    <a:xfrm>
+                      <a:off x="0" y="0"/>
+                      <a:ext cx="5943600" cy="2631440"/>
+                    </a:xfrm>
+                    <a:prstGeom prst="rect">
+                      <a:avLst/>
+                    </a:prstGeom>
+                  </pic:spPr>
+                </pic:pic>
+              </a:graphicData>
+            </a:graphic>
+          </wp:inline>
+        </w:drawing>
+      </w:r>
+    </w:p>
+    <w:p>
+      <w:pPr>
+        <w:rPr>
+          <w:rFonts w:asciiTheme="minorBidi" w:hAnsiTheme="minorBidi"/>
           <w:color w:val="545251"/>
           <w:shd w:val="clear" w:color="auto" w:fill="FFFFFF"/>
         </w:rPr>
       </w:pPr>
-      <w:r>
-        <w:rPr>
-          <w:rFonts w:ascii="Arial" w:hAnsi="Arial" w:cs="Arial"/>
-          <w:color w:val="545251"/>
-          <w:shd w:val="clear" w:color="auto" w:fill="FFFFFF"/>
-          <w:rtl/>
-        </w:rPr>
-        <w:t xml:space="preserve">ני מעונין מאד להבין את האתגרים שהיו לכם במשך </w:t>
-      </w:r>
-      <w:proofErr w:type="spellStart"/>
-      <w:r>
-        <w:rPr>
-          <w:rFonts w:ascii="Arial" w:hAnsi="Arial" w:cs="Arial"/>
-          <w:color w:val="545251"/>
-          <w:shd w:val="clear" w:color="auto" w:fill="FFFFFF"/>
-          <w:rtl/>
-        </w:rPr>
-        <w:t>הפרוייקט</w:t>
-      </w:r>
-      <w:proofErr w:type="spellEnd"/>
-      <w:r>
-        <w:rPr>
-          <w:rFonts w:ascii="Arial" w:hAnsi="Arial" w:cs="Arial"/>
-          <w:color w:val="545251"/>
-          <w:shd w:val="clear" w:color="auto" w:fill="FFFFFF"/>
-          <w:rtl/>
-        </w:rPr>
-        <w:t>, ואיך התגברתם עליהם. איזה טכניקות עבדו טוב, איזה מהם לא עבדו בכלל, ולמה לדעתכם אלה הצליחו יותר ואלה פחות</w:t>
-      </w:r>
-      <w:r>
-        <w:rPr>
-          <w:rFonts w:ascii="Arial" w:hAnsi="Arial" w:cs="Arial"/>
-          <w:color w:val="545251"/>
-          <w:shd w:val="clear" w:color="auto" w:fill="FFFFFF"/>
-        </w:rPr>
-        <w:t>?</w:t>
-      </w:r>
-    </w:p>
-    <w:p>
-      <w:pPr>
-        <w:rPr>
-          <w:rFonts w:ascii="Arial" w:hAnsi="Arial" w:cs="Arial"/>
-          <w:color w:val="545251"/>
-          <w:shd w:val="clear" w:color="auto" w:fill="FFFFFF"/>
-        </w:rPr>
-      </w:pPr>
-    </w:p>
-    <w:p>
-      <w:pPr>
-        <w:rPr>
-          <w:b/>
-          <w:bCs/>
-        </w:rPr>
-      </w:pPr>
-      <w:r>
-        <w:rPr>
+    </w:p>
+    <w:p>
+      <w:pPr>
+        <w:rPr>
+          <w:rFonts w:asciiTheme="minorBidi" w:hAnsiTheme="minorBidi"/>
+          <w:b/>
+          <w:bCs/>
+        </w:rPr>
+      </w:pPr>
+      <w:r>
+        <w:rPr>
+          <w:rFonts w:asciiTheme="minorBidi" w:hAnsiTheme="minorBidi"/>
           <w:b/>
           <w:bCs/>
         </w:rPr>
@@ -611,12 +1706,14 @@
     <w:p>
       <w:pPr>
         <w:rPr>
-          <w:b/>
-          <w:bCs/>
-        </w:rPr>
-      </w:pPr>
-      <w:r>
-        <w:rPr>
+          <w:rFonts w:asciiTheme="minorBidi" w:hAnsiTheme="minorBidi"/>
+          <w:b/>
+          <w:bCs/>
+        </w:rPr>
+      </w:pPr>
+      <w:r>
+        <w:rPr>
+          <w:rFonts w:asciiTheme="minorBidi" w:hAnsiTheme="minorBidi"/>
           <w:b/>
           <w:bCs/>
         </w:rPr>
@@ -624,6 +1721,7 @@
       </w:r>
       <w:r>
         <w:rPr>
+          <w:rFonts w:asciiTheme="minorBidi" w:hAnsiTheme="minorBidi"/>
           <w:b/>
           <w:bCs/>
         </w:rPr>
@@ -631,21 +1729,41 @@
       </w:r>
       <w:r>
         <w:rPr>
-          <w:b/>
-          <w:bCs/>
-        </w:rPr>
-        <w:t>-</w:t>
-      </w:r>
-    </w:p>
-    <w:p>
-      <w:pPr>
-        <w:rPr>
-          <w:b/>
-          <w:bCs/>
-        </w:rPr>
-      </w:pPr>
-      <w:r>
-        <w:rPr>
+          <w:rFonts w:asciiTheme="minorBidi" w:hAnsiTheme="minorBidi"/>
+          <w:b/>
+          <w:bCs/>
+        </w:rPr>
+        <w:t>–</w:t>
+      </w:r>
+    </w:p>
+    <w:p>
+      <w:pPr>
+        <w:rPr>
+          <w:rFonts w:asciiTheme="minorBidi" w:hAnsiTheme="minorBidi"/>
+          <w:b/>
+          <w:bCs/>
+        </w:rPr>
+      </w:pPr>
+      <w:r>
+        <w:rPr>
+          <w:rFonts w:asciiTheme="minorBidi" w:hAnsiTheme="minorBidi"/>
+          <w:b/>
+          <w:bCs/>
+        </w:rPr>
+        <w:t xml:space="preserve">Encoding the data - </w:t>
+      </w:r>
+    </w:p>
+    <w:p>
+      <w:pPr>
+        <w:rPr>
+          <w:rFonts w:asciiTheme="minorBidi" w:hAnsiTheme="minorBidi"/>
+          <w:b/>
+          <w:bCs/>
+        </w:rPr>
+      </w:pPr>
+      <w:r>
+        <w:rPr>
+          <w:rFonts w:asciiTheme="minorBidi" w:hAnsiTheme="minorBidi"/>
           <w:b/>
           <w:bCs/>
         </w:rPr>
@@ -655,12 +1773,14 @@
     <w:p>
       <w:pPr>
         <w:rPr>
-          <w:b/>
-          <w:bCs/>
-        </w:rPr>
-      </w:pPr>
-      <w:r>
-        <w:rPr>
+          <w:rFonts w:asciiTheme="minorBidi" w:hAnsiTheme="minorBidi"/>
+          <w:b/>
+          <w:bCs/>
+        </w:rPr>
+      </w:pPr>
+      <w:r>
+        <w:rPr>
+          <w:rFonts w:asciiTheme="minorBidi" w:hAnsiTheme="minorBidi"/>
           <w:b/>
           <w:bCs/>
         </w:rPr>
@@ -668,6 +1788,7 @@
       </w:r>
       <w:r>
         <w:rPr>
+          <w:rFonts w:asciiTheme="minorBidi" w:hAnsiTheme="minorBidi"/>
           <w:b/>
           <w:bCs/>
         </w:rPr>
@@ -675,6 +1796,7 @@
       </w:r>
       <w:r>
         <w:rPr>
+          <w:rFonts w:asciiTheme="minorBidi" w:hAnsiTheme="minorBidi"/>
           <w:b/>
           <w:bCs/>
         </w:rPr>
@@ -682,6 +1804,7 @@
       </w:r>
       <w:r>
         <w:rPr>
+          <w:rFonts w:asciiTheme="minorBidi" w:hAnsiTheme="minorBidi"/>
           <w:b/>
           <w:bCs/>
         </w:rPr>
@@ -691,30 +1814,152 @@
     <w:p>
       <w:pPr>
         <w:rPr>
-          <w:b/>
-          <w:bCs/>
-        </w:rPr>
-      </w:pPr>
-    </w:p>
-    <w:p>
-      <w:pPr>
-        <w:rPr>
-          <w:b/>
-          <w:bCs/>
-        </w:rPr>
-      </w:pPr>
-    </w:p>
-    <w:p>
-      <w:pPr>
-        <w:rPr>
-          <w:b/>
-          <w:bCs/>
-        </w:rPr>
-      </w:pPr>
-    </w:p>
-    <w:p>
-      <w:pPr>
-        <w:rPr>
+          <w:rFonts w:asciiTheme="minorBidi" w:hAnsiTheme="minorBidi"/>
+          <w:b/>
+          <w:bCs/>
+        </w:rPr>
+      </w:pPr>
+    </w:p>
+    <w:p>
+      <w:pPr>
+        <w:rPr>
+          <w:rFonts w:asciiTheme="minorBidi" w:hAnsiTheme="minorBidi"/>
+          <w:b/>
+          <w:bCs/>
+        </w:rPr>
+      </w:pPr>
+      <w:r>
+        <w:rPr>
+          <w:noProof/>
+        </w:rPr>
+        <w:lastRenderedPageBreak/>
+        <w:drawing>
+          <wp:inline distT="0" distB="0" distL="0" distR="0" wp14:anchorId="63F42E4D" wp14:editId="6AF89D2E">
+            <wp:extent cx="6698974" cy="4279900"/>
+            <wp:effectExtent l="0" t="0" r="6985" b="6350"/>
+            <wp:docPr id="6" name="תמונה 6"/>
+            <wp:cNvGraphicFramePr>
+              <a:graphicFrameLocks xmlns:a="http://schemas.openxmlformats.org/drawingml/2006/main" noChangeAspect="1"/>
+            </wp:cNvGraphicFramePr>
+            <a:graphic xmlns:a="http://schemas.openxmlformats.org/drawingml/2006/main">
+              <a:graphicData uri="http://schemas.openxmlformats.org/drawingml/2006/picture">
+                <pic:pic xmlns:pic="http://schemas.openxmlformats.org/drawingml/2006/picture">
+                  <pic:nvPicPr>
+                    <pic:cNvPr id="0" name="Picture 2"/>
+                    <pic:cNvPicPr>
+                      <a:picLocks noChangeAspect="1" noChangeArrowheads="1"/>
+                    </pic:cNvPicPr>
+                  </pic:nvPicPr>
+                  <pic:blipFill>
+                    <a:blip r:embed="rId13">
+                      <a:extLst>
+                        <a:ext uri="{28A0092B-C50C-407E-A947-70E740481C1C}">
+                          <a14:useLocalDpi xmlns:a14="http://schemas.microsoft.com/office/drawing/2010/main" val="0"/>
+                        </a:ext>
+                      </a:extLst>
+                    </a:blip>
+                    <a:srcRect/>
+                    <a:stretch>
+                      <a:fillRect/>
+                    </a:stretch>
+                  </pic:blipFill>
+                  <pic:spPr bwMode="auto">
+                    <a:xfrm>
+                      <a:off x="0" y="0"/>
+                      <a:ext cx="6724447" cy="4296175"/>
+                    </a:xfrm>
+                    <a:prstGeom prst="rect">
+                      <a:avLst/>
+                    </a:prstGeom>
+                    <a:noFill/>
+                    <a:ln>
+                      <a:noFill/>
+                    </a:ln>
+                  </pic:spPr>
+                </pic:pic>
+              </a:graphicData>
+            </a:graphic>
+          </wp:inline>
+        </w:drawing>
+      </w:r>
+    </w:p>
+    <w:p>
+      <w:pPr>
+        <w:rPr>
+          <w:rFonts w:asciiTheme="minorBidi" w:hAnsiTheme="minorBidi"/>
+          <w:b/>
+          <w:bCs/>
+        </w:rPr>
+      </w:pPr>
+    </w:p>
+    <w:p>
+      <w:pPr>
+        <w:rPr>
+          <w:rFonts w:asciiTheme="minorBidi" w:hAnsiTheme="minorBidi"/>
+        </w:rPr>
+      </w:pPr>
+      <w:r>
+        <w:rPr>
+          <w:rFonts w:asciiTheme="minorBidi" w:hAnsiTheme="minorBidi"/>
+        </w:rPr>
+        <w:t>https</w:t>
+      </w:r>
+      <w:r>
+        <w:rPr>
+          <w:rFonts w:asciiTheme="minorBidi" w:hAnsiTheme="minorBidi"/>
+        </w:rPr>
+        <w:t>://</w:t>
+      </w:r>
+      <w:r>
+        <w:rPr>
+          <w:rFonts w:asciiTheme="minorBidi" w:hAnsiTheme="minorBidi"/>
+        </w:rPr>
+        <w:t>towardsdatascience.com</w:t>
+      </w:r>
+      <w:r>
+        <w:rPr>
+          <w:rFonts w:asciiTheme="minorBidi" w:hAnsiTheme="minorBidi"/>
+        </w:rPr>
+        <w:t>\</w:t>
+      </w:r>
+      <w:r>
+        <w:rPr>
+          <w:rFonts w:asciiTheme="minorBidi" w:hAnsiTheme="minorBidi"/>
+        </w:rPr>
+        <w:t>which-machine-learning-model-to-use-db5fdf37f3dd</w:t>
+      </w:r>
+    </w:p>
+    <w:p>
+      <w:pPr>
+        <w:rPr>
+          <w:rFonts w:asciiTheme="minorBidi" w:hAnsiTheme="minorBidi"/>
+          <w:b/>
+          <w:bCs/>
+        </w:rPr>
+      </w:pPr>
+    </w:p>
+    <w:p>
+      <w:pPr>
+        <w:rPr>
+          <w:rFonts w:asciiTheme="minorBidi" w:hAnsiTheme="minorBidi"/>
+          <w:b/>
+          <w:bCs/>
+        </w:rPr>
+      </w:pPr>
+    </w:p>
+    <w:p>
+      <w:pPr>
+        <w:rPr>
+          <w:rFonts w:asciiTheme="minorBidi" w:hAnsiTheme="minorBidi"/>
+          <w:b/>
+          <w:bCs/>
+        </w:rPr>
+      </w:pPr>
+    </w:p>
+    <w:p>
+      <w:pPr>
+        <w:rPr>
+          <w:rFonts w:asciiTheme="minorBidi" w:hAnsiTheme="minorBidi"/>
           <w:b/>
           <w:bCs/>
         </w:rPr>
@@ -728,6 +1973,718 @@
     </w:sectPr>
   </w:body>
 </w:document>
+</file>
+
+<file path=word/endnotes.xml><?xml version="1.0" encoding="utf-8"?>
+<w:endnotes xmlns:wpc="http://schemas.microsoft.com/office/word/2010/wordprocessingCanvas" xmlns:cx="http://schemas.microsoft.com/office/drawing/2014/chartex" xmlns:cx1="http://schemas.microsoft.com/office/drawing/2015/9/8/chartex" xmlns:cx2="http://schemas.microsoft.com/office/drawing/2015/10/21/chartex" xmlns:cx3="http://schemas.microsoft.com/office/drawing/2016/5/9/chartex" xmlns:cx4="http://schemas.microsoft.com/office/drawing/2016/5/10/chartex" xmlns:cx5="http://schemas.microsoft.com/office/drawing/2016/5/11/chartex" xmlns:cx6="http://schemas.microsoft.com/office/drawing/2016/5/12/chartex" xmlns:cx7="http://schemas.microsoft.com/office/drawing/2016/5/13/chartex" xmlns:cx8="http://schemas.microsoft.com/office/drawing/2016/5/14/chartex" xmlns:mc="http://schemas.openxmlformats.org/markup-compatibility/2006" xmlns:aink="http://schemas.microsoft.com/office/drawing/2016/ink" xmlns:am3d="http://schemas.microsoft.com/office/drawing/2017/model3d" xmlns:o="urn:schemas-microsoft-com:office:office" xmlns:r="http://schemas.openxmlformats.org/officeDocument/2006/relationships" xmlns:m="http://schemas.openxmlformats.org/officeDocument/2006/math" xmlns:v="urn:schemas-microsoft-com:vml" xmlns:wp14="http://schemas.microsoft.com/office/word/2010/wordprocessingDrawing" xmlns:wp="http://schemas.openxmlformats.org/drawingml/2006/wordprocessingDrawing" xmlns:w10="urn:schemas-microsoft-com:office:word" xmlns:w="http://schemas.openxmlformats.org/wordprocessingml/2006/main" xmlns:w14="http://schemas.microsoft.com/office/word/2010/wordml" xmlns:w15="http://schemas.microsoft.com/office/word/2012/wordml" xmlns:w16cex="http://schemas.microsoft.com/office/word/2018/wordml/cex" xmlns:w16cid="http://schemas.microsoft.com/office/word/2016/wordml/cid" xmlns:w16="http://schemas.microsoft.com/office/word/2018/wordml" xmlns:w16sdtdh="http://schemas.microsoft.com/office/word/2020/wordml/sdtdatahash" xmlns:w16se="http://schemas.microsoft.com/office/word/2015/wordml/symex" xmlns:wpg="http://schemas.microsoft.com/office/word/2010/wordprocessingGroup" xmlns:wpi="http://schemas.microsoft.com/office/word/2010/wordprocessingInk" xmlns:wne="http://schemas.microsoft.com/office/word/2006/wordml" xmlns:wps="http://schemas.microsoft.com/office/word/2010/wordprocessingShape" mc:Ignorable="w14 w15 w16se w16cid w16 w16cex w16sdtdh wp14">
+  <w:endnote w:type="separator" w:id="-1">
+    <w:p>
+      <w:pPr>
+        <w:spacing w:after="0" w:line="240" w:lineRule="auto"/>
+      </w:pPr>
+      <w:r>
+        <w:separator/>
+      </w:r>
+    </w:p>
+  </w:endnote>
+  <w:endnote w:type="continuationSeparator" w:id="0">
+    <w:p>
+      <w:pPr>
+        <w:spacing w:after="0" w:line="240" w:lineRule="auto"/>
+      </w:pPr>
+      <w:r>
+        <w:continuationSeparator/>
+      </w:r>
+    </w:p>
+  </w:endnote>
+</w:endnotes>
+</file>
+
+<file path=word/footnotes.xml><?xml version="1.0" encoding="utf-8"?>
+<w:footnotes xmlns:wpc="http://schemas.microsoft.com/office/word/2010/wordprocessingCanvas" xmlns:cx="http://schemas.microsoft.com/office/drawing/2014/chartex" xmlns:cx1="http://schemas.microsoft.com/office/drawing/2015/9/8/chartex" xmlns:cx2="http://schemas.microsoft.com/office/drawing/2015/10/21/chartex" xmlns:cx3="http://schemas.microsoft.com/office/drawing/2016/5/9/chartex" xmlns:cx4="http://schemas.microsoft.com/office/drawing/2016/5/10/chartex" xmlns:cx5="http://schemas.microsoft.com/office/drawing/2016/5/11/chartex" xmlns:cx6="http://schemas.microsoft.com/office/drawing/2016/5/12/chartex" xmlns:cx7="http://schemas.microsoft.com/office/drawing/2016/5/13/chartex" xmlns:cx8="http://schemas.microsoft.com/office/drawing/2016/5/14/chartex" xmlns:mc="http://schemas.openxmlformats.org/markup-compatibility/2006" xmlns:aink="http://schemas.microsoft.com/office/drawing/2016/ink" xmlns:am3d="http://schemas.microsoft.com/office/drawing/2017/model3d" xmlns:o="urn:schemas-microsoft-com:office:office" xmlns:r="http://schemas.openxmlformats.org/officeDocument/2006/relationships" xmlns:m="http://schemas.openxmlformats.org/officeDocument/2006/math" xmlns:v="urn:schemas-microsoft-com:vml" xmlns:wp14="http://schemas.microsoft.com/office/word/2010/wordprocessingDrawing" xmlns:wp="http://schemas.openxmlformats.org/drawingml/2006/wordprocessingDrawing" xmlns:w10="urn:schemas-microsoft-com:office:word" xmlns:w="http://schemas.openxmlformats.org/wordprocessingml/2006/main" xmlns:w14="http://schemas.microsoft.com/office/word/2010/wordml" xmlns:w15="http://schemas.microsoft.com/office/word/2012/wordml" xmlns:w16cex="http://schemas.microsoft.com/office/word/2018/wordml/cex" xmlns:w16cid="http://schemas.microsoft.com/office/word/2016/wordml/cid" xmlns:w16="http://schemas.microsoft.com/office/word/2018/wordml" xmlns:w16sdtdh="http://schemas.microsoft.com/office/word/2020/wordml/sdtdatahash" xmlns:w16se="http://schemas.microsoft.com/office/word/2015/wordml/symex" xmlns:wpg="http://schemas.microsoft.com/office/word/2010/wordprocessingGroup" xmlns:wpi="http://schemas.microsoft.com/office/word/2010/wordprocessingInk" xmlns:wne="http://schemas.microsoft.com/office/word/2006/wordml" xmlns:wps="http://schemas.microsoft.com/office/word/2010/wordprocessingShape" mc:Ignorable="w14 w15 w16se w16cid w16 w16cex w16sdtdh wp14">
+  <w:footnote w:type="separator" w:id="-1">
+    <w:p>
+      <w:pPr>
+        <w:spacing w:after="0" w:line="240" w:lineRule="auto"/>
+      </w:pPr>
+      <w:r>
+        <w:separator/>
+      </w:r>
+    </w:p>
+  </w:footnote>
+  <w:footnote w:type="continuationSeparator" w:id="0">
+    <w:p>
+      <w:pPr>
+        <w:spacing w:after="0" w:line="240" w:lineRule="auto"/>
+      </w:pPr>
+      <w:r>
+        <w:continuationSeparator/>
+      </w:r>
+    </w:p>
+  </w:footnote>
+  <w:footnote w:id="1">
+    <w:p>
+      <w:pPr>
+        <w:pStyle w:val="NormalWeb"/>
+        <w:shd w:val="clear" w:color="auto" w:fill="FFFFFF"/>
+        <w:spacing w:before="158" w:beforeAutospacing="0" w:after="158" w:afterAutospacing="0"/>
+        <w:textAlignment w:val="baseline"/>
+        <w:rPr>
+          <w:rFonts w:ascii="Arial" w:hAnsi="Arial" w:cs="Arial"/>
+          <w:sz w:val="12"/>
+          <w:szCs w:val="12"/>
+        </w:rPr>
+      </w:pPr>
+      <w:r>
+        <w:rPr>
+          <w:rStyle w:val="a6"/>
+        </w:rPr>
+        <w:footnoteRef/>
+      </w:r>
+      <w:r>
+        <w:t xml:space="preserve"> </w:t>
+      </w:r>
+      <w:r>
+        <w:rPr>
+          <w:rFonts w:ascii="Arial" w:hAnsi="Arial" w:cs="Arial"/>
+          <w:sz w:val="12"/>
+          <w:szCs w:val="12"/>
+        </w:rPr>
+        <w:t>Creators:</w:t>
+      </w:r>
+    </w:p>
+    <w:p>
+      <w:pPr>
+        <w:numPr>
+          <w:ilvl w:val="0"/>
+          <w:numId w:val="4"/>
+        </w:numPr>
+        <w:shd w:val="clear" w:color="auto" w:fill="FFFFFF"/>
+        <w:spacing w:before="60" w:after="60" w:line="240" w:lineRule="auto"/>
+        <w:textAlignment w:val="baseline"/>
+        <w:rPr>
+          <w:rFonts w:ascii="Arial" w:eastAsia="Times New Roman" w:hAnsi="Arial" w:cs="Arial"/>
+          <w:sz w:val="12"/>
+          <w:szCs w:val="12"/>
+        </w:rPr>
+      </w:pPr>
+      <w:r>
+        <w:rPr>
+          <w:rFonts w:ascii="Arial" w:eastAsia="Times New Roman" w:hAnsi="Arial" w:cs="Arial"/>
+          <w:sz w:val="12"/>
+          <w:szCs w:val="12"/>
+        </w:rPr>
+        <w:t xml:space="preserve">Hungarian Institute of Cardiology. Budapest: Andras </w:t>
+      </w:r>
+      <w:proofErr w:type="spellStart"/>
+      <w:r>
+        <w:rPr>
+          <w:rFonts w:ascii="Arial" w:eastAsia="Times New Roman" w:hAnsi="Arial" w:cs="Arial"/>
+          <w:sz w:val="12"/>
+          <w:szCs w:val="12"/>
+        </w:rPr>
+        <w:t>Janosi</w:t>
+      </w:r>
+      <w:proofErr w:type="spellEnd"/>
+      <w:r>
+        <w:rPr>
+          <w:rFonts w:ascii="Arial" w:eastAsia="Times New Roman" w:hAnsi="Arial" w:cs="Arial"/>
+          <w:sz w:val="12"/>
+          <w:szCs w:val="12"/>
+        </w:rPr>
+        <w:t>, M.D.</w:t>
+      </w:r>
+    </w:p>
+    <w:p>
+      <w:pPr>
+        <w:numPr>
+          <w:ilvl w:val="0"/>
+          <w:numId w:val="4"/>
+        </w:numPr>
+        <w:shd w:val="clear" w:color="auto" w:fill="FFFFFF"/>
+        <w:spacing w:before="60" w:after="60" w:line="240" w:lineRule="auto"/>
+        <w:textAlignment w:val="baseline"/>
+        <w:rPr>
+          <w:rFonts w:ascii="Arial" w:eastAsia="Times New Roman" w:hAnsi="Arial" w:cs="Arial"/>
+          <w:sz w:val="12"/>
+          <w:szCs w:val="12"/>
+        </w:rPr>
+      </w:pPr>
+      <w:r>
+        <w:rPr>
+          <w:rFonts w:ascii="Arial" w:eastAsia="Times New Roman" w:hAnsi="Arial" w:cs="Arial"/>
+          <w:sz w:val="12"/>
+          <w:szCs w:val="12"/>
+        </w:rPr>
+        <w:t xml:space="preserve">University Hospital, Zurich, Switzerland: William </w:t>
+      </w:r>
+      <w:proofErr w:type="spellStart"/>
+      <w:r>
+        <w:rPr>
+          <w:rFonts w:ascii="Arial" w:eastAsia="Times New Roman" w:hAnsi="Arial" w:cs="Arial"/>
+          <w:sz w:val="12"/>
+          <w:szCs w:val="12"/>
+        </w:rPr>
+        <w:t>Steinbrunn</w:t>
+      </w:r>
+      <w:proofErr w:type="spellEnd"/>
+      <w:r>
+        <w:rPr>
+          <w:rFonts w:ascii="Arial" w:eastAsia="Times New Roman" w:hAnsi="Arial" w:cs="Arial"/>
+          <w:sz w:val="12"/>
+          <w:szCs w:val="12"/>
+        </w:rPr>
+        <w:t>, M.D.</w:t>
+      </w:r>
+    </w:p>
+    <w:p>
+      <w:pPr>
+        <w:numPr>
+          <w:ilvl w:val="0"/>
+          <w:numId w:val="4"/>
+        </w:numPr>
+        <w:shd w:val="clear" w:color="auto" w:fill="FFFFFF"/>
+        <w:spacing w:before="60" w:after="60" w:line="240" w:lineRule="auto"/>
+        <w:textAlignment w:val="baseline"/>
+        <w:rPr>
+          <w:rFonts w:ascii="Arial" w:eastAsia="Times New Roman" w:hAnsi="Arial" w:cs="Arial"/>
+          <w:sz w:val="12"/>
+          <w:szCs w:val="12"/>
+        </w:rPr>
+      </w:pPr>
+      <w:r>
+        <w:rPr>
+          <w:rFonts w:ascii="Arial" w:eastAsia="Times New Roman" w:hAnsi="Arial" w:cs="Arial"/>
+          <w:sz w:val="12"/>
+          <w:szCs w:val="12"/>
+        </w:rPr>
+        <w:t xml:space="preserve">University Hospital, Basel, Switzerland: Matthias </w:t>
+      </w:r>
+      <w:proofErr w:type="spellStart"/>
+      <w:r>
+        <w:rPr>
+          <w:rFonts w:ascii="Arial" w:eastAsia="Times New Roman" w:hAnsi="Arial" w:cs="Arial"/>
+          <w:sz w:val="12"/>
+          <w:szCs w:val="12"/>
+        </w:rPr>
+        <w:t>Pfisterer</w:t>
+      </w:r>
+      <w:proofErr w:type="spellEnd"/>
+      <w:r>
+        <w:rPr>
+          <w:rFonts w:ascii="Arial" w:eastAsia="Times New Roman" w:hAnsi="Arial" w:cs="Arial"/>
+          <w:sz w:val="12"/>
+          <w:szCs w:val="12"/>
+        </w:rPr>
+        <w:t>, M.D.</w:t>
+      </w:r>
+    </w:p>
+    <w:p>
+      <w:pPr>
+        <w:numPr>
+          <w:ilvl w:val="0"/>
+          <w:numId w:val="4"/>
+        </w:numPr>
+        <w:shd w:val="clear" w:color="auto" w:fill="FFFFFF"/>
+        <w:spacing w:before="60" w:after="60" w:line="240" w:lineRule="auto"/>
+        <w:textAlignment w:val="baseline"/>
+        <w:rPr>
+          <w:rFonts w:ascii="Arial" w:eastAsia="Times New Roman" w:hAnsi="Arial" w:cs="Arial"/>
+          <w:sz w:val="12"/>
+          <w:szCs w:val="12"/>
+        </w:rPr>
+      </w:pPr>
+      <w:r>
+        <w:rPr>
+          <w:rFonts w:ascii="Arial" w:eastAsia="Times New Roman" w:hAnsi="Arial" w:cs="Arial"/>
+          <w:sz w:val="12"/>
+          <w:szCs w:val="12"/>
+        </w:rPr>
+        <w:t xml:space="preserve">V.A. Medical Center, Long Beach and Cleveland Clinic Foundation: Robert </w:t>
+      </w:r>
+      <w:proofErr w:type="spellStart"/>
+      <w:r>
+        <w:rPr>
+          <w:rFonts w:ascii="Arial" w:eastAsia="Times New Roman" w:hAnsi="Arial" w:cs="Arial"/>
+          <w:sz w:val="12"/>
+          <w:szCs w:val="12"/>
+        </w:rPr>
+        <w:t>Detrano</w:t>
+      </w:r>
+      <w:proofErr w:type="spellEnd"/>
+      <w:r>
+        <w:rPr>
+          <w:rFonts w:ascii="Arial" w:eastAsia="Times New Roman" w:hAnsi="Arial" w:cs="Arial"/>
+          <w:sz w:val="12"/>
+          <w:szCs w:val="12"/>
+        </w:rPr>
+        <w:t>, M.D., Ph.D.</w:t>
+      </w:r>
+    </w:p>
+    <w:p>
+      <w:pPr>
+        <w:pStyle w:val="a4"/>
+      </w:pPr>
+    </w:p>
+  </w:footnote>
+</w:footnotes>
+</file>
+
+<file path=word/numbering.xml><?xml version="1.0" encoding="utf-8"?>
+<w:numbering xmlns:wpc="http://schemas.microsoft.com/office/word/2010/wordprocessingCanvas" xmlns:cx="http://schemas.microsoft.com/office/drawing/2014/chartex" xmlns:cx1="http://schemas.microsoft.com/office/drawing/2015/9/8/chartex" xmlns:cx2="http://schemas.microsoft.com/office/drawing/2015/10/21/chartex" xmlns:cx3="http://schemas.microsoft.com/office/drawing/2016/5/9/chartex" xmlns:cx4="http://schemas.microsoft.com/office/drawing/2016/5/10/chartex" xmlns:cx5="http://schemas.microsoft.com/office/drawing/2016/5/11/chartex" xmlns:cx6="http://schemas.microsoft.com/office/drawing/2016/5/12/chartex" xmlns:cx7="http://schemas.microsoft.com/office/drawing/2016/5/13/chartex" xmlns:cx8="http://schemas.microsoft.com/office/drawing/2016/5/14/chartex" xmlns:mc="http://schemas.openxmlformats.org/markup-compatibility/2006" xmlns:aink="http://schemas.microsoft.com/office/drawing/2016/ink" xmlns:am3d="http://schemas.microsoft.com/office/drawing/2017/model3d" xmlns:o="urn:schemas-microsoft-com:office:office" xmlns:r="http://schemas.openxmlformats.org/officeDocument/2006/relationships" xmlns:m="http://schemas.openxmlformats.org/officeDocument/2006/math" xmlns:v="urn:schemas-microsoft-com:vml" xmlns:wp14="http://schemas.microsoft.com/office/word/2010/wordprocessingDrawing" xmlns:wp="http://schemas.openxmlformats.org/drawingml/2006/wordprocessingDrawing" xmlns:w10="urn:schemas-microsoft-com:office:word" xmlns:w="http://schemas.openxmlformats.org/wordprocessingml/2006/main" xmlns:w14="http://schemas.microsoft.com/office/word/2010/wordml" xmlns:w15="http://schemas.microsoft.com/office/word/2012/wordml" xmlns:w16cex="http://schemas.microsoft.com/office/word/2018/wordml/cex" xmlns:w16cid="http://schemas.microsoft.com/office/word/2016/wordml/cid" xmlns:w16="http://schemas.microsoft.com/office/word/2018/wordml" xmlns:w16sdtdh="http://schemas.microsoft.com/office/word/2020/wordml/sdtdatahash" xmlns:w16se="http://schemas.microsoft.com/office/word/2015/wordml/symex" xmlns:wpg="http://schemas.microsoft.com/office/word/2010/wordprocessingGroup" xmlns:wpi="http://schemas.microsoft.com/office/word/2010/wordprocessingInk" xmlns:wne="http://schemas.microsoft.com/office/word/2006/wordml" xmlns:wps="http://schemas.microsoft.com/office/word/2010/wordprocessingShape" mc:Ignorable="w14 w15 w16se w16cid w16 w16cex w16sdtdh wp14">
+  <w:abstractNum w:abstractNumId="0" w15:restartNumberingAfterBreak="0">
+    <w:nsid w:val="2C4F1080"/>
+    <w:multiLevelType w:val="hybridMultilevel"/>
+    <w:tmpl w:val="3A0A0E20"/>
+    <w:lvl w:ilvl="0" w:tplc="04090011">
+      <w:start w:val="1"/>
+      <w:numFmt w:val="decimal"/>
+      <w:lvlText w:val="%1)"/>
+      <w:lvlJc w:val="left"/>
+      <w:pPr>
+        <w:ind w:left="720" w:hanging="360"/>
+      </w:pPr>
+      <w:rPr>
+        <w:rFonts w:hint="default"/>
+      </w:rPr>
+    </w:lvl>
+    <w:lvl w:ilvl="1" w:tplc="04090019" w:tentative="1">
+      <w:start w:val="1"/>
+      <w:numFmt w:val="lowerLetter"/>
+      <w:lvlText w:val="%2."/>
+      <w:lvlJc w:val="left"/>
+      <w:pPr>
+        <w:ind w:left="1440" w:hanging="360"/>
+      </w:pPr>
+    </w:lvl>
+    <w:lvl w:ilvl="2" w:tplc="0409001B" w:tentative="1">
+      <w:start w:val="1"/>
+      <w:numFmt w:val="lowerRoman"/>
+      <w:lvlText w:val="%3."/>
+      <w:lvlJc w:val="right"/>
+      <w:pPr>
+        <w:ind w:left="2160" w:hanging="180"/>
+      </w:pPr>
+    </w:lvl>
+    <w:lvl w:ilvl="3" w:tplc="0409000F" w:tentative="1">
+      <w:start w:val="1"/>
+      <w:numFmt w:val="decimal"/>
+      <w:lvlText w:val="%4."/>
+      <w:lvlJc w:val="left"/>
+      <w:pPr>
+        <w:ind w:left="2880" w:hanging="360"/>
+      </w:pPr>
+    </w:lvl>
+    <w:lvl w:ilvl="4" w:tplc="04090019" w:tentative="1">
+      <w:start w:val="1"/>
+      <w:numFmt w:val="lowerLetter"/>
+      <w:lvlText w:val="%5."/>
+      <w:lvlJc w:val="left"/>
+      <w:pPr>
+        <w:ind w:left="3600" w:hanging="360"/>
+      </w:pPr>
+    </w:lvl>
+    <w:lvl w:ilvl="5" w:tplc="0409001B" w:tentative="1">
+      <w:start w:val="1"/>
+      <w:numFmt w:val="lowerRoman"/>
+      <w:lvlText w:val="%6."/>
+      <w:lvlJc w:val="right"/>
+      <w:pPr>
+        <w:ind w:left="4320" w:hanging="180"/>
+      </w:pPr>
+    </w:lvl>
+    <w:lvl w:ilvl="6" w:tplc="0409000F" w:tentative="1">
+      <w:start w:val="1"/>
+      <w:numFmt w:val="decimal"/>
+      <w:lvlText w:val="%7."/>
+      <w:lvlJc w:val="left"/>
+      <w:pPr>
+        <w:ind w:left="5040" w:hanging="360"/>
+      </w:pPr>
+    </w:lvl>
+    <w:lvl w:ilvl="7" w:tplc="04090019" w:tentative="1">
+      <w:start w:val="1"/>
+      <w:numFmt w:val="lowerLetter"/>
+      <w:lvlText w:val="%8."/>
+      <w:lvlJc w:val="left"/>
+      <w:pPr>
+        <w:ind w:left="5760" w:hanging="360"/>
+      </w:pPr>
+    </w:lvl>
+    <w:lvl w:ilvl="8" w:tplc="0409001B" w:tentative="1">
+      <w:start w:val="1"/>
+      <w:numFmt w:val="lowerRoman"/>
+      <w:lvlText w:val="%9."/>
+      <w:lvlJc w:val="right"/>
+      <w:pPr>
+        <w:ind w:left="6480" w:hanging="180"/>
+      </w:pPr>
+    </w:lvl>
+  </w:abstractNum>
+  <w:abstractNum w:abstractNumId="1" w15:restartNumberingAfterBreak="0">
+    <w:nsid w:val="3A563605"/>
+    <w:multiLevelType w:val="multilevel"/>
+    <w:tmpl w:val="58982620"/>
+    <w:lvl w:ilvl="0">
+      <w:start w:val="1"/>
+      <w:numFmt w:val="decimal"/>
+      <w:lvlText w:val="%1."/>
+      <w:lvlJc w:val="left"/>
+      <w:pPr>
+        <w:tabs>
+          <w:tab w:val="num" w:pos="720"/>
+        </w:tabs>
+        <w:ind w:left="720" w:hanging="360"/>
+      </w:pPr>
+    </w:lvl>
+    <w:lvl w:ilvl="1" w:tentative="1">
+      <w:start w:val="1"/>
+      <w:numFmt w:val="decimal"/>
+      <w:lvlText w:val="%2."/>
+      <w:lvlJc w:val="left"/>
+      <w:pPr>
+        <w:tabs>
+          <w:tab w:val="num" w:pos="1440"/>
+        </w:tabs>
+        <w:ind w:left="1440" w:hanging="360"/>
+      </w:pPr>
+    </w:lvl>
+    <w:lvl w:ilvl="2" w:tentative="1">
+      <w:start w:val="1"/>
+      <w:numFmt w:val="decimal"/>
+      <w:lvlText w:val="%3."/>
+      <w:lvlJc w:val="left"/>
+      <w:pPr>
+        <w:tabs>
+          <w:tab w:val="num" w:pos="2160"/>
+        </w:tabs>
+        <w:ind w:left="2160" w:hanging="360"/>
+      </w:pPr>
+    </w:lvl>
+    <w:lvl w:ilvl="3" w:tentative="1">
+      <w:start w:val="1"/>
+      <w:numFmt w:val="decimal"/>
+      <w:lvlText w:val="%4."/>
+      <w:lvlJc w:val="left"/>
+      <w:pPr>
+        <w:tabs>
+          <w:tab w:val="num" w:pos="2880"/>
+        </w:tabs>
+        <w:ind w:left="2880" w:hanging="360"/>
+      </w:pPr>
+    </w:lvl>
+    <w:lvl w:ilvl="4" w:tentative="1">
+      <w:start w:val="1"/>
+      <w:numFmt w:val="decimal"/>
+      <w:lvlText w:val="%5."/>
+      <w:lvlJc w:val="left"/>
+      <w:pPr>
+        <w:tabs>
+          <w:tab w:val="num" w:pos="3600"/>
+        </w:tabs>
+        <w:ind w:left="3600" w:hanging="360"/>
+      </w:pPr>
+    </w:lvl>
+    <w:lvl w:ilvl="5" w:tentative="1">
+      <w:start w:val="1"/>
+      <w:numFmt w:val="decimal"/>
+      <w:lvlText w:val="%6."/>
+      <w:lvlJc w:val="left"/>
+      <w:pPr>
+        <w:tabs>
+          <w:tab w:val="num" w:pos="4320"/>
+        </w:tabs>
+        <w:ind w:left="4320" w:hanging="360"/>
+      </w:pPr>
+    </w:lvl>
+    <w:lvl w:ilvl="6" w:tentative="1">
+      <w:start w:val="1"/>
+      <w:numFmt w:val="decimal"/>
+      <w:lvlText w:val="%7."/>
+      <w:lvlJc w:val="left"/>
+      <w:pPr>
+        <w:tabs>
+          <w:tab w:val="num" w:pos="5040"/>
+        </w:tabs>
+        <w:ind w:left="5040" w:hanging="360"/>
+      </w:pPr>
+    </w:lvl>
+    <w:lvl w:ilvl="7" w:tentative="1">
+      <w:start w:val="1"/>
+      <w:numFmt w:val="decimal"/>
+      <w:lvlText w:val="%8."/>
+      <w:lvlJc w:val="left"/>
+      <w:pPr>
+        <w:tabs>
+          <w:tab w:val="num" w:pos="5760"/>
+        </w:tabs>
+        <w:ind w:left="5760" w:hanging="360"/>
+      </w:pPr>
+    </w:lvl>
+    <w:lvl w:ilvl="8" w:tentative="1">
+      <w:start w:val="1"/>
+      <w:numFmt w:val="decimal"/>
+      <w:lvlText w:val="%9."/>
+      <w:lvlJc w:val="left"/>
+      <w:pPr>
+        <w:tabs>
+          <w:tab w:val="num" w:pos="6480"/>
+        </w:tabs>
+        <w:ind w:left="6480" w:hanging="360"/>
+      </w:pPr>
+    </w:lvl>
+  </w:abstractNum>
+  <w:abstractNum w:abstractNumId="2" w15:restartNumberingAfterBreak="0">
+    <w:nsid w:val="3AC14C3A"/>
+    <w:multiLevelType w:val="hybridMultilevel"/>
+    <w:tmpl w:val="76981744"/>
+    <w:lvl w:ilvl="0" w:tplc="04090011">
+      <w:start w:val="1"/>
+      <w:numFmt w:val="decimal"/>
+      <w:lvlText w:val="%1)"/>
+      <w:lvlJc w:val="left"/>
+      <w:pPr>
+        <w:ind w:left="720" w:hanging="360"/>
+      </w:pPr>
+      <w:rPr>
+        <w:rFonts w:hint="default"/>
+      </w:rPr>
+    </w:lvl>
+    <w:lvl w:ilvl="1" w:tplc="04090019" w:tentative="1">
+      <w:start w:val="1"/>
+      <w:numFmt w:val="lowerLetter"/>
+      <w:lvlText w:val="%2."/>
+      <w:lvlJc w:val="left"/>
+      <w:pPr>
+        <w:ind w:left="1440" w:hanging="360"/>
+      </w:pPr>
+    </w:lvl>
+    <w:lvl w:ilvl="2" w:tplc="0409001B" w:tentative="1">
+      <w:start w:val="1"/>
+      <w:numFmt w:val="lowerRoman"/>
+      <w:lvlText w:val="%3."/>
+      <w:lvlJc w:val="right"/>
+      <w:pPr>
+        <w:ind w:left="2160" w:hanging="180"/>
+      </w:pPr>
+    </w:lvl>
+    <w:lvl w:ilvl="3" w:tplc="0409000F" w:tentative="1">
+      <w:start w:val="1"/>
+      <w:numFmt w:val="decimal"/>
+      <w:lvlText w:val="%4."/>
+      <w:lvlJc w:val="left"/>
+      <w:pPr>
+        <w:ind w:left="2880" w:hanging="360"/>
+      </w:pPr>
+    </w:lvl>
+    <w:lvl w:ilvl="4" w:tplc="04090019" w:tentative="1">
+      <w:start w:val="1"/>
+      <w:numFmt w:val="lowerLetter"/>
+      <w:lvlText w:val="%5."/>
+      <w:lvlJc w:val="left"/>
+      <w:pPr>
+        <w:ind w:left="3600" w:hanging="360"/>
+      </w:pPr>
+    </w:lvl>
+    <w:lvl w:ilvl="5" w:tplc="0409001B" w:tentative="1">
+      <w:start w:val="1"/>
+      <w:numFmt w:val="lowerRoman"/>
+      <w:lvlText w:val="%6."/>
+      <w:lvlJc w:val="right"/>
+      <w:pPr>
+        <w:ind w:left="4320" w:hanging="180"/>
+      </w:pPr>
+    </w:lvl>
+    <w:lvl w:ilvl="6" w:tplc="0409000F" w:tentative="1">
+      <w:start w:val="1"/>
+      <w:numFmt w:val="decimal"/>
+      <w:lvlText w:val="%7."/>
+      <w:lvlJc w:val="left"/>
+      <w:pPr>
+        <w:ind w:left="5040" w:hanging="360"/>
+      </w:pPr>
+    </w:lvl>
+    <w:lvl w:ilvl="7" w:tplc="04090019" w:tentative="1">
+      <w:start w:val="1"/>
+      <w:numFmt w:val="lowerLetter"/>
+      <w:lvlText w:val="%8."/>
+      <w:lvlJc w:val="left"/>
+      <w:pPr>
+        <w:ind w:left="5760" w:hanging="360"/>
+      </w:pPr>
+    </w:lvl>
+    <w:lvl w:ilvl="8" w:tplc="0409001B" w:tentative="1">
+      <w:start w:val="1"/>
+      <w:numFmt w:val="lowerRoman"/>
+      <w:lvlText w:val="%9."/>
+      <w:lvlJc w:val="right"/>
+      <w:pPr>
+        <w:ind w:left="6480" w:hanging="180"/>
+      </w:pPr>
+    </w:lvl>
+  </w:abstractNum>
+  <w:abstractNum w:abstractNumId="3" w15:restartNumberingAfterBreak="0">
+    <w:nsid w:val="7CBF6E15"/>
+    <w:multiLevelType w:val="multilevel"/>
+    <w:tmpl w:val="BE5205A6"/>
+    <w:lvl w:ilvl="0">
+      <w:start w:val="1"/>
+      <w:numFmt w:val="bullet"/>
+      <w:lvlText w:val=""/>
+      <w:lvlJc w:val="left"/>
+      <w:pPr>
+        <w:tabs>
+          <w:tab w:val="num" w:pos="720"/>
+        </w:tabs>
+        <w:ind w:left="720" w:hanging="360"/>
+      </w:pPr>
+      <w:rPr>
+        <w:rFonts w:ascii="Symbol" w:hAnsi="Symbol" w:hint="default"/>
+        <w:sz w:val="20"/>
+      </w:rPr>
+    </w:lvl>
+    <w:lvl w:ilvl="1" w:tentative="1">
+      <w:start w:val="1"/>
+      <w:numFmt w:val="bullet"/>
+      <w:lvlText w:val=""/>
+      <w:lvlJc w:val="left"/>
+      <w:pPr>
+        <w:tabs>
+          <w:tab w:val="num" w:pos="1440"/>
+        </w:tabs>
+        <w:ind w:left="1440" w:hanging="360"/>
+      </w:pPr>
+      <w:rPr>
+        <w:rFonts w:ascii="Symbol" w:hAnsi="Symbol" w:hint="default"/>
+        <w:sz w:val="20"/>
+      </w:rPr>
+    </w:lvl>
+    <w:lvl w:ilvl="2" w:tentative="1">
+      <w:start w:val="1"/>
+      <w:numFmt w:val="bullet"/>
+      <w:lvlText w:val=""/>
+      <w:lvlJc w:val="left"/>
+      <w:pPr>
+        <w:tabs>
+          <w:tab w:val="num" w:pos="2160"/>
+        </w:tabs>
+        <w:ind w:left="2160" w:hanging="360"/>
+      </w:pPr>
+      <w:rPr>
+        <w:rFonts w:ascii="Symbol" w:hAnsi="Symbol" w:hint="default"/>
+        <w:sz w:val="20"/>
+      </w:rPr>
+    </w:lvl>
+    <w:lvl w:ilvl="3" w:tentative="1">
+      <w:start w:val="1"/>
+      <w:numFmt w:val="bullet"/>
+      <w:lvlText w:val=""/>
+      <w:lvlJc w:val="left"/>
+      <w:pPr>
+        <w:tabs>
+          <w:tab w:val="num" w:pos="2880"/>
+        </w:tabs>
+        <w:ind w:left="2880" w:hanging="360"/>
+      </w:pPr>
+      <w:rPr>
+        <w:rFonts w:ascii="Symbol" w:hAnsi="Symbol" w:hint="default"/>
+        <w:sz w:val="20"/>
+      </w:rPr>
+    </w:lvl>
+    <w:lvl w:ilvl="4" w:tentative="1">
+      <w:start w:val="1"/>
+      <w:numFmt w:val="bullet"/>
+      <w:lvlText w:val=""/>
+      <w:lvlJc w:val="left"/>
+      <w:pPr>
+        <w:tabs>
+          <w:tab w:val="num" w:pos="3600"/>
+        </w:tabs>
+        <w:ind w:left="3600" w:hanging="360"/>
+      </w:pPr>
+      <w:rPr>
+        <w:rFonts w:ascii="Symbol" w:hAnsi="Symbol" w:hint="default"/>
+        <w:sz w:val="20"/>
+      </w:rPr>
+    </w:lvl>
+    <w:lvl w:ilvl="5" w:tentative="1">
+      <w:start w:val="1"/>
+      <w:numFmt w:val="bullet"/>
+      <w:lvlText w:val=""/>
+      <w:lvlJc w:val="left"/>
+      <w:pPr>
+        <w:tabs>
+          <w:tab w:val="num" w:pos="4320"/>
+        </w:tabs>
+        <w:ind w:left="4320" w:hanging="360"/>
+      </w:pPr>
+      <w:rPr>
+        <w:rFonts w:ascii="Symbol" w:hAnsi="Symbol" w:hint="default"/>
+        <w:sz w:val="20"/>
+      </w:rPr>
+    </w:lvl>
+    <w:lvl w:ilvl="6" w:tentative="1">
+      <w:start w:val="1"/>
+      <w:numFmt w:val="bullet"/>
+      <w:lvlText w:val=""/>
+      <w:lvlJc w:val="left"/>
+      <w:pPr>
+        <w:tabs>
+          <w:tab w:val="num" w:pos="5040"/>
+        </w:tabs>
+        <w:ind w:left="5040" w:hanging="360"/>
+      </w:pPr>
+      <w:rPr>
+        <w:rFonts w:ascii="Symbol" w:hAnsi="Symbol" w:hint="default"/>
+        <w:sz w:val="20"/>
+      </w:rPr>
+    </w:lvl>
+    <w:lvl w:ilvl="7" w:tentative="1">
+      <w:start w:val="1"/>
+      <w:numFmt w:val="bullet"/>
+      <w:lvlText w:val=""/>
+      <w:lvlJc w:val="left"/>
+      <w:pPr>
+        <w:tabs>
+          <w:tab w:val="num" w:pos="5760"/>
+        </w:tabs>
+        <w:ind w:left="5760" w:hanging="360"/>
+      </w:pPr>
+      <w:rPr>
+        <w:rFonts w:ascii="Symbol" w:hAnsi="Symbol" w:hint="default"/>
+        <w:sz w:val="20"/>
+      </w:rPr>
+    </w:lvl>
+    <w:lvl w:ilvl="8" w:tentative="1">
+      <w:start w:val="1"/>
+      <w:numFmt w:val="bullet"/>
+      <w:lvlText w:val=""/>
+      <w:lvlJc w:val="left"/>
+      <w:pPr>
+        <w:tabs>
+          <w:tab w:val="num" w:pos="6480"/>
+        </w:tabs>
+        <w:ind w:left="6480" w:hanging="360"/>
+      </w:pPr>
+      <w:rPr>
+        <w:rFonts w:ascii="Symbol" w:hAnsi="Symbol" w:hint="default"/>
+        <w:sz w:val="20"/>
+      </w:rPr>
+    </w:lvl>
+  </w:abstractNum>
+  <w:num w:numId="1">
+    <w:abstractNumId w:val="2"/>
+  </w:num>
+  <w:num w:numId="2">
+    <w:abstractNumId w:val="0"/>
+  </w:num>
+  <w:num w:numId="3">
+    <w:abstractNumId w:val="3"/>
+  </w:num>
+  <w:num w:numId="4">
+    <w:abstractNumId w:val="1"/>
+  </w:num>
+</w:numbering>
 </file>
 
 <file path=word/styles.xml><?xml version="1.0" encoding="utf-8"?>
@@ -1153,6 +3110,85 @@
     <w:semiHidden/>
     <w:unhideWhenUsed/>
   </w:style>
+  <w:style w:type="paragraph" w:styleId="a3">
+    <w:name w:val="List Paragraph"/>
+    <w:basedOn w:val="a"/>
+    <w:uiPriority w:val="34"/>
+    <w:qFormat/>
+    <w:rsid w:val="00197EA8"/>
+    <w:pPr>
+      <w:ind w:left="720"/>
+      <w:contextualSpacing/>
+    </w:pPr>
+  </w:style>
+  <w:style w:type="paragraph" w:styleId="NormalWeb">
+    <w:name w:val="Normal (Web)"/>
+    <w:basedOn w:val="a"/>
+    <w:uiPriority w:val="99"/>
+    <w:semiHidden/>
+    <w:unhideWhenUsed/>
+    <w:rsid w:val="00747398"/>
+    <w:pPr>
+      <w:spacing w:before="100" w:beforeAutospacing="1" w:after="100" w:afterAutospacing="1" w:line="240" w:lineRule="auto"/>
+    </w:pPr>
+    <w:rPr>
+      <w:rFonts w:ascii="Times New Roman" w:eastAsia="Times New Roman" w:hAnsi="Times New Roman" w:cs="Times New Roman"/>
+      <w:sz w:val="24"/>
+      <w:szCs w:val="24"/>
+    </w:rPr>
+  </w:style>
+  <w:style w:type="character" w:styleId="HTMLCode">
+    <w:name w:val="HTML Code"/>
+    <w:basedOn w:val="a0"/>
+    <w:uiPriority w:val="99"/>
+    <w:semiHidden/>
+    <w:unhideWhenUsed/>
+    <w:rsid w:val="00747398"/>
+    <w:rPr>
+      <w:rFonts w:ascii="Courier New" w:eastAsia="Times New Roman" w:hAnsi="Courier New" w:cs="Courier New"/>
+      <w:sz w:val="20"/>
+      <w:szCs w:val="20"/>
+    </w:rPr>
+  </w:style>
+  <w:style w:type="paragraph" w:styleId="a4">
+    <w:name w:val="footnote text"/>
+    <w:basedOn w:val="a"/>
+    <w:link w:val="a5"/>
+    <w:uiPriority w:val="99"/>
+    <w:semiHidden/>
+    <w:unhideWhenUsed/>
+    <w:rsid w:val="007A5E7D"/>
+    <w:pPr>
+      <w:spacing w:after="0" w:line="240" w:lineRule="auto"/>
+    </w:pPr>
+    <w:rPr>
+      <w:sz w:val="20"/>
+      <w:szCs w:val="20"/>
+    </w:rPr>
+  </w:style>
+  <w:style w:type="character" w:customStyle="1" w:styleId="a5">
+    <w:name w:val="טקסט הערת שוליים תו"/>
+    <w:basedOn w:val="a0"/>
+    <w:link w:val="a4"/>
+    <w:uiPriority w:val="99"/>
+    <w:semiHidden/>
+    <w:rsid w:val="007A5E7D"/>
+    <w:rPr>
+      <w:sz w:val="20"/>
+      <w:szCs w:val="20"/>
+    </w:rPr>
+  </w:style>
+  <w:style w:type="character" w:styleId="a6">
+    <w:name w:val="footnote reference"/>
+    <w:basedOn w:val="a0"/>
+    <w:uiPriority w:val="99"/>
+    <w:semiHidden/>
+    <w:unhideWhenUsed/>
+    <w:rsid w:val="007A5E7D"/>
+    <w:rPr>
+      <w:vertAlign w:val="superscript"/>
+    </w:rPr>
+  </w:style>
 </w:styles>
 </file>
 
@@ -1449,4 +3485,16 @@
     </a:ext>
   </a:extLst>
 </a:theme>
+</file>
+
+<file path=customXml/item1.xml><?xml version="1.0" encoding="utf-8"?>
+<b:Sources xmlns:b="http://schemas.openxmlformats.org/officeDocument/2006/bibliography" xmlns="http://schemas.openxmlformats.org/officeDocument/2006/bibliography" SelectedStyle="\APASixthEditionOfficeOnline.xsl" StyleName="APA" Version="6"/>
+</file>
+
+<file path=customXml/itemProps1.xml><?xml version="1.0" encoding="utf-8"?>
+<ds:datastoreItem xmlns:ds="http://schemas.openxmlformats.org/officeDocument/2006/customXml" ds:itemID="{946E34F7-F956-4FAA-9F37-61F9B0F8F044}">
+  <ds:schemaRefs>
+    <ds:schemaRef ds:uri="http://schemas.openxmlformats.org/officeDocument/2006/bibliography"/>
+  </ds:schemaRefs>
+</ds:datastoreItem>
 </file>
</xml_diff>

<commit_message>
code small updates, research challenges explained
</commit_message>
<xml_diff>
--- a/research.docx
+++ b/research.docx
@@ -4,6 +4,7 @@
   <w:body>
     <w:p>
       <w:pPr>
+        <w:spacing w:line="360" w:lineRule="auto"/>
         <w:rPr>
           <w:rFonts w:asciiTheme="minorBidi" w:hAnsiTheme="minorBidi"/>
         </w:rPr>
@@ -43,15 +44,17 @@
     </w:p>
     <w:p>
       <w:pPr>
-        <w:rPr>
-          <w:rFonts w:asciiTheme="minorBidi" w:hAnsiTheme="minorBidi"/>
-          <w:b/>
-          <w:bCs/>
-        </w:rPr>
-      </w:pPr>
-    </w:p>
-    <w:p>
-      <w:pPr>
+        <w:spacing w:line="360" w:lineRule="auto"/>
+        <w:rPr>
+          <w:rFonts w:asciiTheme="minorBidi" w:hAnsiTheme="minorBidi"/>
+          <w:b/>
+          <w:bCs/>
+        </w:rPr>
+      </w:pPr>
+    </w:p>
+    <w:p>
+      <w:pPr>
+        <w:spacing w:line="360" w:lineRule="auto"/>
         <w:rPr>
           <w:rFonts w:asciiTheme="minorBidi" w:hAnsiTheme="minorBidi"/>
           <w:b/>
@@ -282,21 +285,7 @@
         <w:rPr>
           <w:rFonts w:asciiTheme="minorBidi" w:hAnsiTheme="minorBidi"/>
         </w:rPr>
-        <w:t xml:space="preserve">: the slope of the peak exercise ST segment [Up: upsloping, Flat: flat, </w:t>
-      </w:r>
-      <w:proofErr w:type="gramStart"/>
-      <w:r>
-        <w:rPr>
-          <w:rFonts w:asciiTheme="minorBidi" w:hAnsiTheme="minorBidi"/>
-        </w:rPr>
-        <w:t>Down</w:t>
-      </w:r>
-      <w:proofErr w:type="gramEnd"/>
-      <w:r>
-        <w:rPr>
-          <w:rFonts w:asciiTheme="minorBidi" w:hAnsiTheme="minorBidi"/>
-        </w:rPr>
-        <w:t xml:space="preserve">: </w:t>
+        <w:t xml:space="preserve">: the slope of the peak exercise ST segment [Up: upsloping, Flat: flat, Down: </w:t>
       </w:r>
       <w:proofErr w:type="spellStart"/>
       <w:r>
@@ -356,7 +345,7 @@
     <w:p>
       <w:pPr>
         <w:shd w:val="clear" w:color="auto" w:fill="FFFFFF"/>
-        <w:spacing w:before="158" w:after="158" w:line="240" w:lineRule="auto"/>
+        <w:spacing w:before="158" w:after="158" w:line="360" w:lineRule="auto"/>
         <w:textAlignment w:val="baseline"/>
         <w:rPr>
           <w:rFonts w:asciiTheme="minorBidi" w:eastAsia="Times New Roman" w:hAnsiTheme="minorBidi"/>
@@ -443,7 +432,7 @@
           <w:numId w:val="3"/>
         </w:numPr>
         <w:shd w:val="clear" w:color="auto" w:fill="FFFFFF"/>
-        <w:spacing w:before="60" w:after="60" w:line="240" w:lineRule="auto"/>
+        <w:spacing w:before="60" w:after="60" w:line="360" w:lineRule="auto"/>
         <w:textAlignment w:val="baseline"/>
         <w:rPr>
           <w:rFonts w:asciiTheme="minorBidi" w:eastAsia="Times New Roman" w:hAnsiTheme="minorBidi"/>
@@ -463,7 +452,7 @@
           <w:numId w:val="3"/>
         </w:numPr>
         <w:shd w:val="clear" w:color="auto" w:fill="FFFFFF"/>
-        <w:spacing w:before="60" w:after="60" w:line="240" w:lineRule="auto"/>
+        <w:spacing w:before="60" w:after="60" w:line="360" w:lineRule="auto"/>
         <w:textAlignment w:val="baseline"/>
         <w:rPr>
           <w:rFonts w:asciiTheme="minorBidi" w:eastAsia="Times New Roman" w:hAnsiTheme="minorBidi"/>
@@ -483,7 +472,7 @@
           <w:numId w:val="3"/>
         </w:numPr>
         <w:shd w:val="clear" w:color="auto" w:fill="FFFFFF"/>
-        <w:spacing w:before="60" w:after="60" w:line="240" w:lineRule="auto"/>
+        <w:spacing w:before="60" w:after="60" w:line="360" w:lineRule="auto"/>
         <w:textAlignment w:val="baseline"/>
         <w:rPr>
           <w:rFonts w:asciiTheme="minorBidi" w:eastAsia="Times New Roman" w:hAnsiTheme="minorBidi"/>
@@ -493,6 +482,7 @@
         <w:rPr>
           <w:rFonts w:asciiTheme="minorBidi" w:eastAsia="Times New Roman" w:hAnsiTheme="minorBidi"/>
         </w:rPr>
+        <w:lastRenderedPageBreak/>
         <w:t>Switzerland: 123 observations</w:t>
       </w:r>
     </w:p>
@@ -503,7 +493,7 @@
           <w:numId w:val="3"/>
         </w:numPr>
         <w:shd w:val="clear" w:color="auto" w:fill="FFFFFF"/>
-        <w:spacing w:before="60" w:after="60" w:line="240" w:lineRule="auto"/>
+        <w:spacing w:before="60" w:after="60" w:line="360" w:lineRule="auto"/>
         <w:textAlignment w:val="baseline"/>
         <w:rPr>
           <w:rFonts w:asciiTheme="minorBidi" w:eastAsia="Times New Roman" w:hAnsiTheme="minorBidi"/>
@@ -523,7 +513,7 @@
           <w:numId w:val="3"/>
         </w:numPr>
         <w:shd w:val="clear" w:color="auto" w:fill="FFFFFF"/>
-        <w:spacing w:before="60" w:after="60" w:line="240" w:lineRule="auto"/>
+        <w:spacing w:before="60" w:after="60" w:line="360" w:lineRule="auto"/>
         <w:textAlignment w:val="baseline"/>
         <w:rPr>
           <w:rFonts w:asciiTheme="minorBidi" w:eastAsia="Times New Roman" w:hAnsiTheme="minorBidi"/>
@@ -547,7 +537,7 @@
     <w:p>
       <w:pPr>
         <w:shd w:val="clear" w:color="auto" w:fill="FFFFFF"/>
-        <w:spacing w:before="158" w:after="158" w:line="240" w:lineRule="auto"/>
+        <w:spacing w:before="158" w:after="158" w:line="360" w:lineRule="auto"/>
         <w:textAlignment w:val="baseline"/>
         <w:rPr>
           <w:rFonts w:asciiTheme="minorBidi" w:eastAsia="Times New Roman" w:hAnsiTheme="minorBidi"/>
@@ -557,7 +547,6 @@
         <w:rPr>
           <w:rFonts w:asciiTheme="minorBidi" w:eastAsia="Times New Roman" w:hAnsiTheme="minorBidi"/>
         </w:rPr>
-        <w:lastRenderedPageBreak/>
         <w:t>Total: 1190 observations</w:t>
       </w:r>
       <w:r>
@@ -571,7 +560,7 @@
     <w:p>
       <w:pPr>
         <w:shd w:val="clear" w:color="auto" w:fill="FFFFFF"/>
-        <w:spacing w:after="0" w:line="240" w:lineRule="auto"/>
+        <w:spacing w:after="0" w:line="360" w:lineRule="auto"/>
         <w:textAlignment w:val="baseline"/>
         <w:rPr>
           <w:rFonts w:asciiTheme="minorBidi" w:eastAsia="Times New Roman" w:hAnsiTheme="minorBidi"/>
@@ -698,21 +687,7 @@
         <w:rPr>
           <w:rFonts w:asciiTheme="minorBidi" w:hAnsiTheme="minorBidi"/>
         </w:rPr>
-        <w:t xml:space="preserve">with other features. </w:t>
-      </w:r>
-      <w:proofErr w:type="gramStart"/>
-      <w:r>
-        <w:rPr>
-          <w:rFonts w:asciiTheme="minorBidi" w:hAnsiTheme="minorBidi"/>
-        </w:rPr>
-        <w:t>e.g.</w:t>
-      </w:r>
-      <w:proofErr w:type="gramEnd"/>
-      <w:r>
-        <w:rPr>
-          <w:rFonts w:asciiTheme="minorBidi" w:hAnsiTheme="minorBidi"/>
-        </w:rPr>
-        <w:t xml:space="preserve"> a</w:t>
+        <w:t>with other features. e.g. a</w:t>
       </w:r>
       <w:r>
         <w:rPr>
@@ -918,21 +893,7 @@
         <w:rPr>
           <w:rFonts w:asciiTheme="minorBidi" w:hAnsiTheme="minorBidi"/>
         </w:rPr>
-        <w:t xml:space="preserve">how </w:t>
-      </w:r>
-      <w:proofErr w:type="gramStart"/>
-      <w:r>
-        <w:rPr>
-          <w:rFonts w:asciiTheme="minorBidi" w:hAnsiTheme="minorBidi"/>
-        </w:rPr>
-        <w:t>will it</w:t>
-      </w:r>
-      <w:proofErr w:type="gramEnd"/>
-      <w:r>
-        <w:rPr>
-          <w:rFonts w:asciiTheme="minorBidi" w:hAnsiTheme="minorBidi"/>
-        </w:rPr>
-        <w:t xml:space="preserve"> affect the accuracy</w:t>
+        <w:t>how will it affect the accuracy</w:t>
       </w:r>
       <w:r>
         <w:rPr>
@@ -949,15 +910,17 @@
     </w:p>
     <w:p>
       <w:pPr>
-        <w:rPr>
-          <w:rFonts w:asciiTheme="minorBidi" w:hAnsiTheme="minorBidi"/>
-          <w:b/>
-          <w:bCs/>
-        </w:rPr>
-      </w:pPr>
-    </w:p>
-    <w:p>
-      <w:pPr>
+        <w:spacing w:line="360" w:lineRule="auto"/>
+        <w:rPr>
+          <w:rFonts w:asciiTheme="minorBidi" w:hAnsiTheme="minorBidi"/>
+          <w:b/>
+          <w:bCs/>
+        </w:rPr>
+      </w:pPr>
+    </w:p>
+    <w:p>
+      <w:pPr>
+        <w:spacing w:line="360" w:lineRule="auto"/>
         <w:rPr>
           <w:rFonts w:asciiTheme="minorBidi" w:hAnsiTheme="minorBidi"/>
           <w:b/>
@@ -975,6 +938,7 @@
     </w:p>
     <w:p>
       <w:pPr>
+        <w:spacing w:line="360" w:lineRule="auto"/>
         <w:rPr>
           <w:rFonts w:asciiTheme="minorBidi" w:hAnsiTheme="minorBidi"/>
         </w:rPr>
@@ -1054,6 +1018,7 @@
     </w:p>
     <w:p>
       <w:pPr>
+        <w:spacing w:line="360" w:lineRule="auto"/>
         <w:rPr>
           <w:rFonts w:asciiTheme="minorBidi" w:hAnsiTheme="minorBidi"/>
         </w:rPr>
@@ -1085,13 +1050,15 @@
     </w:p>
     <w:p>
       <w:pPr>
-        <w:rPr>
-          <w:rFonts w:asciiTheme="minorBidi" w:hAnsiTheme="minorBidi"/>
-        </w:rPr>
-      </w:pPr>
-    </w:p>
-    <w:p>
-      <w:pPr>
+        <w:spacing w:line="360" w:lineRule="auto"/>
+        <w:rPr>
+          <w:rFonts w:asciiTheme="minorBidi" w:hAnsiTheme="minorBidi"/>
+        </w:rPr>
+      </w:pPr>
+    </w:p>
+    <w:p>
+      <w:pPr>
+        <w:spacing w:line="360" w:lineRule="auto"/>
         <w:rPr>
           <w:rFonts w:asciiTheme="minorBidi" w:hAnsiTheme="minorBidi"/>
         </w:rPr>
@@ -1106,21 +1073,7 @@
         <w:rPr>
           <w:rFonts w:asciiTheme="minorBidi" w:hAnsiTheme="minorBidi"/>
         </w:rPr>
-        <w:t xml:space="preserve">some ranges for some of the features are   already potential for heart failure such as: </w:t>
-      </w:r>
-      <w:proofErr w:type="gramStart"/>
-      <w:r>
-        <w:rPr>
-          <w:rFonts w:asciiTheme="minorBidi" w:hAnsiTheme="minorBidi"/>
-        </w:rPr>
-        <w:t>Old</w:t>
-      </w:r>
-      <w:proofErr w:type="gramEnd"/>
-      <w:r>
-        <w:rPr>
-          <w:rFonts w:asciiTheme="minorBidi" w:hAnsiTheme="minorBidi"/>
-        </w:rPr>
-        <w:t xml:space="preserve"> age, High cholesterol, low </w:t>
+        <w:t xml:space="preserve">some ranges for some of the features are   already potential for heart failure such as: Old age, High cholesterol, low </w:t>
       </w:r>
       <w:proofErr w:type="spellStart"/>
       <w:r>
@@ -1139,6 +1092,7 @@
     </w:p>
     <w:p>
       <w:pPr>
+        <w:spacing w:line="360" w:lineRule="auto"/>
         <w:rPr>
           <w:rFonts w:asciiTheme="minorBidi" w:hAnsiTheme="minorBidi"/>
         </w:rPr>
@@ -1149,14 +1103,12 @@
         </w:rPr>
         <w:t xml:space="preserve">Our assumption is probably those 3 features will be in all the algorithms, as </w:t>
       </w:r>
-      <w:proofErr w:type="spellStart"/>
-      <w:r>
-        <w:rPr>
-          <w:rFonts w:asciiTheme="minorBidi" w:hAnsiTheme="minorBidi"/>
-        </w:rPr>
-        <w:t>its</w:t>
-      </w:r>
-      <w:proofErr w:type="spellEnd"/>
+      <w:r>
+        <w:rPr>
+          <w:rFonts w:asciiTheme="minorBidi" w:hAnsiTheme="minorBidi"/>
+        </w:rPr>
+        <w:t>it’s</w:t>
+      </w:r>
       <w:r>
         <w:rPr>
           <w:rFonts w:asciiTheme="minorBidi" w:hAnsiTheme="minorBidi"/>
@@ -1166,6 +1118,34 @@
     </w:p>
     <w:p>
       <w:pPr>
+        <w:spacing w:line="360" w:lineRule="auto"/>
+        <w:rPr>
+          <w:rFonts w:asciiTheme="minorBidi" w:hAnsiTheme="minorBidi"/>
+        </w:rPr>
+      </w:pPr>
+    </w:p>
+    <w:p>
+      <w:pPr>
+        <w:spacing w:line="360" w:lineRule="auto"/>
+        <w:rPr>
+          <w:rFonts w:asciiTheme="minorBidi" w:hAnsiTheme="minorBidi"/>
+          <w:b/>
+          <w:bCs/>
+        </w:rPr>
+      </w:pPr>
+      <w:r>
+        <w:rPr>
+          <w:rFonts w:asciiTheme="minorBidi" w:hAnsiTheme="minorBidi"/>
+          <w:b/>
+          <w:bCs/>
+        </w:rPr>
+        <w:lastRenderedPageBreak/>
+        <w:t>Before normalizing:</w:t>
+      </w:r>
+    </w:p>
+    <w:p>
+      <w:pPr>
+        <w:spacing w:line="360" w:lineRule="auto"/>
         <w:rPr>
           <w:rFonts w:asciiTheme="minorBidi" w:hAnsiTheme="minorBidi"/>
           <w:b/>
@@ -1179,7 +1159,6 @@
           <w:bCs/>
           <w:noProof/>
         </w:rPr>
-        <w:lastRenderedPageBreak/>
         <w:drawing>
           <wp:inline distT="0" distB="0" distL="0" distR="0" wp14:anchorId="08D5A5BD" wp14:editId="074402C1">
             <wp:extent cx="5939790" cy="5554980"/>
@@ -1232,94 +1211,73 @@
     </w:p>
     <w:p>
       <w:pPr>
-        <w:rPr>
-          <w:rFonts w:asciiTheme="minorBidi" w:hAnsiTheme="minorBidi"/>
-          <w:b/>
-          <w:bCs/>
-        </w:rPr>
-      </w:pPr>
-    </w:p>
-    <w:p>
-      <w:pPr>
-        <w:rPr>
-          <w:rFonts w:asciiTheme="minorBidi" w:hAnsiTheme="minorBidi"/>
-          <w:b/>
-          <w:bCs/>
-        </w:rPr>
-      </w:pPr>
-    </w:p>
-    <w:p>
-      <w:pPr>
-        <w:rPr>
-          <w:rFonts w:asciiTheme="minorBidi" w:hAnsiTheme="minorBidi"/>
-          <w:b/>
-          <w:bCs/>
-        </w:rPr>
-      </w:pPr>
-    </w:p>
-    <w:p>
-      <w:pPr>
-        <w:rPr>
-          <w:rFonts w:asciiTheme="minorBidi" w:hAnsiTheme="minorBidi"/>
-          <w:b/>
-          <w:bCs/>
-        </w:rPr>
-      </w:pPr>
-    </w:p>
-    <w:p>
-      <w:pPr>
-        <w:rPr>
-          <w:rFonts w:asciiTheme="minorBidi" w:hAnsiTheme="minorBidi"/>
-          <w:b/>
-          <w:bCs/>
-        </w:rPr>
-      </w:pPr>
-    </w:p>
-    <w:p>
-      <w:pPr>
-        <w:rPr>
-          <w:rFonts w:asciiTheme="minorBidi" w:hAnsiTheme="minorBidi"/>
-          <w:b/>
-          <w:bCs/>
-        </w:rPr>
-      </w:pPr>
-    </w:p>
-    <w:p>
-      <w:pPr>
-        <w:rPr>
-          <w:rFonts w:asciiTheme="minorBidi" w:hAnsiTheme="minorBidi"/>
-          <w:b/>
-          <w:bCs/>
-        </w:rPr>
-      </w:pPr>
-    </w:p>
-    <w:p>
-      <w:pPr>
-        <w:rPr>
-          <w:rFonts w:asciiTheme="minorBidi" w:hAnsiTheme="minorBidi"/>
-          <w:b/>
-          <w:bCs/>
-        </w:rPr>
-      </w:pPr>
-    </w:p>
-    <w:p>
-      <w:pPr>
-        <w:rPr>
-          <w:rFonts w:asciiTheme="minorBidi" w:hAnsiTheme="minorBidi"/>
-          <w:b/>
-          <w:bCs/>
-        </w:rPr>
-      </w:pPr>
-    </w:p>
-    <w:p>
-      <w:pPr>
-        <w:rPr>
-          <w:rFonts w:asciiTheme="minorBidi" w:hAnsiTheme="minorBidi"/>
-          <w:b/>
-          <w:bCs/>
-        </w:rPr>
-      </w:pPr>
-      <w:proofErr w:type="gramStart"/>
+        <w:spacing w:line="360" w:lineRule="auto"/>
+        <w:rPr>
+          <w:rFonts w:asciiTheme="minorBidi" w:hAnsiTheme="minorBidi"/>
+          <w:b/>
+          <w:bCs/>
+        </w:rPr>
+      </w:pPr>
+    </w:p>
+    <w:p>
+      <w:pPr>
+        <w:spacing w:line="360" w:lineRule="auto"/>
+        <w:rPr>
+          <w:rFonts w:asciiTheme="minorBidi" w:hAnsiTheme="minorBidi"/>
+          <w:b/>
+          <w:bCs/>
+        </w:rPr>
+      </w:pPr>
+    </w:p>
+    <w:p>
+      <w:pPr>
+        <w:spacing w:line="360" w:lineRule="auto"/>
+        <w:rPr>
+          <w:rFonts w:asciiTheme="minorBidi" w:hAnsiTheme="minorBidi"/>
+          <w:b/>
+          <w:bCs/>
+        </w:rPr>
+      </w:pPr>
+    </w:p>
+    <w:p>
+      <w:pPr>
+        <w:spacing w:line="360" w:lineRule="auto"/>
+        <w:rPr>
+          <w:rFonts w:asciiTheme="minorBidi" w:hAnsiTheme="minorBidi"/>
+          <w:b/>
+          <w:bCs/>
+        </w:rPr>
+      </w:pPr>
+    </w:p>
+    <w:p>
+      <w:pPr>
+        <w:spacing w:line="360" w:lineRule="auto"/>
+        <w:rPr>
+          <w:rFonts w:asciiTheme="minorBidi" w:hAnsiTheme="minorBidi"/>
+          <w:b/>
+          <w:bCs/>
+        </w:rPr>
+      </w:pPr>
+    </w:p>
+    <w:p>
+      <w:pPr>
+        <w:spacing w:line="360" w:lineRule="auto"/>
+        <w:rPr>
+          <w:rFonts w:asciiTheme="minorBidi" w:hAnsiTheme="minorBidi"/>
+          <w:b/>
+          <w:bCs/>
+        </w:rPr>
+      </w:pPr>
+    </w:p>
+    <w:p>
+      <w:pPr>
+        <w:spacing w:line="360" w:lineRule="auto"/>
+        <w:rPr>
+          <w:rFonts w:asciiTheme="minorBidi" w:hAnsiTheme="minorBidi"/>
+          <w:b/>
+          <w:bCs/>
+        </w:rPr>
+      </w:pPr>
       <w:r>
         <w:rPr>
           <w:rFonts w:asciiTheme="minorBidi" w:hAnsiTheme="minorBidi"/>
@@ -1327,46 +1285,27 @@
           <w:bCs/>
         </w:rPr>
         <w:lastRenderedPageBreak/>
-        <w:t>Models</w:t>
-      </w:r>
-      <w:proofErr w:type="gramEnd"/>
-      <w:r>
-        <w:rPr>
-          <w:rFonts w:asciiTheme="minorBidi" w:hAnsiTheme="minorBidi"/>
-          <w:b/>
-          <w:bCs/>
-        </w:rPr>
-        <w:t xml:space="preserve"> prediction:</w:t>
-      </w:r>
-    </w:p>
-    <w:p>
-      <w:pPr>
-        <w:rPr>
-          <w:rFonts w:asciiTheme="minorBidi" w:hAnsiTheme="minorBidi"/>
-          <w:b/>
-          <w:bCs/>
-        </w:rPr>
-      </w:pPr>
-    </w:p>
-    <w:p>
-      <w:pPr>
-        <w:rPr>
-          <w:rFonts w:asciiTheme="minorBidi" w:hAnsiTheme="minorBidi"/>
-          <w:b/>
-          <w:bCs/>
-        </w:rPr>
-      </w:pPr>
-      <w:r>
-        <w:rPr>
-          <w:rFonts w:asciiTheme="minorBidi" w:hAnsiTheme="minorBidi"/>
-          <w:b/>
-          <w:bCs/>
+        <w:t>After normalizing:</w:t>
+      </w:r>
+    </w:p>
+    <w:p>
+      <w:pPr>
+        <w:spacing w:line="360" w:lineRule="auto"/>
+        <w:rPr>
+          <w:rFonts w:asciiTheme="minorBidi" w:hAnsiTheme="minorBidi"/>
+          <w:b/>
+          <w:bCs/>
+        </w:rPr>
+      </w:pPr>
+      <w:r>
+        <w:rPr>
+          <w:noProof/>
         </w:rPr>
         <w:drawing>
-          <wp:inline distT="0" distB="0" distL="0" distR="0" wp14:anchorId="2FD66839" wp14:editId="4479EA13">
-            <wp:extent cx="5943600" cy="495935"/>
-            <wp:effectExtent l="0" t="0" r="0" b="0"/>
-            <wp:docPr id="3" name="תמונה 3"/>
+          <wp:inline distT="0" distB="0" distL="0" distR="0" wp14:anchorId="24342091" wp14:editId="325D7CD6">
+            <wp:extent cx="5943600" cy="5727700"/>
+            <wp:effectExtent l="0" t="0" r="0" b="6350"/>
+            <wp:docPr id="12" name="תמונה 12"/>
             <wp:cNvGraphicFramePr>
               <a:graphicFrameLocks xmlns:a="http://schemas.openxmlformats.org/drawingml/2006/main" noChangeAspect="1"/>
             </wp:cNvGraphicFramePr>
@@ -1374,23 +1313,36 @@
               <a:graphicData uri="http://schemas.openxmlformats.org/drawingml/2006/picture">
                 <pic:pic xmlns:pic="http://schemas.openxmlformats.org/drawingml/2006/picture">
                   <pic:nvPicPr>
-                    <pic:cNvPr id="1" name=""/>
-                    <pic:cNvPicPr/>
+                    <pic:cNvPr id="0" name="Picture 9"/>
+                    <pic:cNvPicPr>
+                      <a:picLocks noChangeAspect="1" noChangeArrowheads="1"/>
+                    </pic:cNvPicPr>
                   </pic:nvPicPr>
                   <pic:blipFill>
-                    <a:blip r:embed="rId9"/>
+                    <a:blip r:embed="rId9" cstate="print">
+                      <a:extLst>
+                        <a:ext uri="{28A0092B-C50C-407E-A947-70E740481C1C}">
+                          <a14:useLocalDpi xmlns:a14="http://schemas.microsoft.com/office/drawing/2010/main" val="0"/>
+                        </a:ext>
+                      </a:extLst>
+                    </a:blip>
+                    <a:srcRect/>
                     <a:stretch>
                       <a:fillRect/>
                     </a:stretch>
                   </pic:blipFill>
-                  <pic:spPr>
+                  <pic:spPr bwMode="auto">
                     <a:xfrm>
                       <a:off x="0" y="0"/>
-                      <a:ext cx="5943600" cy="495935"/>
+                      <a:ext cx="5943600" cy="5727700"/>
                     </a:xfrm>
                     <a:prstGeom prst="rect">
                       <a:avLst/>
                     </a:prstGeom>
+                    <a:noFill/>
+                    <a:ln>
+                      <a:noFill/>
+                    </a:ln>
                   </pic:spPr>
                 </pic:pic>
               </a:graphicData>
@@ -1401,41 +1353,86 @@
     </w:p>
     <w:p>
       <w:pPr>
-        <w:rPr>
-          <w:rFonts w:asciiTheme="minorBidi" w:hAnsiTheme="minorBidi"/>
-          <w:b/>
-          <w:bCs/>
-        </w:rPr>
-      </w:pPr>
-    </w:p>
-    <w:p>
-      <w:pPr>
-        <w:rPr>
-          <w:rFonts w:asciiTheme="minorBidi" w:hAnsiTheme="minorBidi"/>
-          <w:b/>
-          <w:bCs/>
-        </w:rPr>
-      </w:pPr>
-      <w:r>
-        <w:rPr>
-          <w:rFonts w:asciiTheme="minorBidi" w:hAnsiTheme="minorBidi"/>
-          <w:b/>
-          <w:bCs/>
-        </w:rPr>
-        <w:t>Feature selection:</w:t>
-      </w:r>
-    </w:p>
-    <w:p>
-      <w:pPr>
-        <w:rPr>
-          <w:rFonts w:asciiTheme="minorBidi" w:hAnsiTheme="minorBidi"/>
-          <w:b/>
-          <w:bCs/>
-        </w:rPr>
-      </w:pPr>
-    </w:p>
-    <w:p>
-      <w:pPr>
+        <w:spacing w:line="360" w:lineRule="auto"/>
+        <w:rPr>
+          <w:rFonts w:asciiTheme="minorBidi" w:hAnsiTheme="minorBidi"/>
+          <w:b/>
+          <w:bCs/>
+        </w:rPr>
+      </w:pPr>
+    </w:p>
+    <w:p>
+      <w:pPr>
+        <w:spacing w:line="360" w:lineRule="auto"/>
+        <w:rPr>
+          <w:rFonts w:asciiTheme="minorBidi" w:hAnsiTheme="minorBidi"/>
+          <w:b/>
+          <w:bCs/>
+        </w:rPr>
+      </w:pPr>
+    </w:p>
+    <w:p>
+      <w:pPr>
+        <w:spacing w:line="360" w:lineRule="auto"/>
+        <w:rPr>
+          <w:rFonts w:asciiTheme="minorBidi" w:hAnsiTheme="minorBidi"/>
+          <w:b/>
+          <w:bCs/>
+        </w:rPr>
+      </w:pPr>
+    </w:p>
+    <w:p>
+      <w:pPr>
+        <w:spacing w:line="360" w:lineRule="auto"/>
+        <w:rPr>
+          <w:rFonts w:asciiTheme="minorBidi" w:hAnsiTheme="minorBidi"/>
+          <w:b/>
+          <w:bCs/>
+        </w:rPr>
+      </w:pPr>
+    </w:p>
+    <w:p>
+      <w:pPr>
+        <w:spacing w:line="360" w:lineRule="auto"/>
+        <w:rPr>
+          <w:rFonts w:asciiTheme="minorBidi" w:hAnsiTheme="minorBidi"/>
+          <w:b/>
+          <w:bCs/>
+        </w:rPr>
+      </w:pPr>
+    </w:p>
+    <w:p>
+      <w:pPr>
+        <w:spacing w:line="360" w:lineRule="auto"/>
+        <w:rPr>
+          <w:rFonts w:asciiTheme="minorBidi" w:hAnsiTheme="minorBidi"/>
+          <w:b/>
+          <w:bCs/>
+        </w:rPr>
+      </w:pPr>
+    </w:p>
+    <w:p>
+      <w:pPr>
+        <w:spacing w:line="360" w:lineRule="auto"/>
+        <w:rPr>
+          <w:rFonts w:asciiTheme="minorBidi" w:hAnsiTheme="minorBidi"/>
+          <w:b/>
+          <w:bCs/>
+        </w:rPr>
+      </w:pPr>
+      <w:r>
+        <w:rPr>
+          <w:rFonts w:asciiTheme="minorBidi" w:hAnsiTheme="minorBidi"/>
+          <w:b/>
+          <w:bCs/>
+        </w:rPr>
+        <w:lastRenderedPageBreak/>
+        <w:t>Models prediction:</w:t>
+      </w:r>
+    </w:p>
+    <w:p>
+      <w:pPr>
+        <w:spacing w:line="360" w:lineRule="auto"/>
         <w:rPr>
           <w:rFonts w:asciiTheme="minorBidi" w:hAnsiTheme="minorBidi"/>
           <w:b/>
@@ -1449,10 +1446,10 @@
           <w:bCs/>
         </w:rPr>
         <w:drawing>
-          <wp:inline distT="0" distB="0" distL="0" distR="0" wp14:anchorId="79398401" wp14:editId="7C1BFDAD">
-            <wp:extent cx="5943600" cy="492760"/>
-            <wp:effectExtent l="0" t="0" r="0" b="2540"/>
-            <wp:docPr id="4" name="תמונה 4"/>
+          <wp:inline distT="0" distB="0" distL="0" distR="0" wp14:anchorId="30256EEB" wp14:editId="3A49EF40">
+            <wp:extent cx="5943600" cy="480695"/>
+            <wp:effectExtent l="0" t="0" r="0" b="0"/>
+            <wp:docPr id="10" name="תמונה 10"/>
             <wp:cNvGraphicFramePr>
               <a:graphicFrameLocks xmlns:a="http://schemas.openxmlformats.org/drawingml/2006/main" noChangeAspect="1"/>
             </wp:cNvGraphicFramePr>
@@ -1472,7 +1469,7 @@
                   <pic:spPr>
                     <a:xfrm>
                       <a:off x="0" y="0"/>
-                      <a:ext cx="5943600" cy="492760"/>
+                      <a:ext cx="5943600" cy="480695"/>
                     </a:xfrm>
                     <a:prstGeom prst="rect">
                       <a:avLst/>
@@ -1487,6 +1484,45 @@
     </w:p>
     <w:p>
       <w:pPr>
+        <w:spacing w:line="360" w:lineRule="auto"/>
+        <w:rPr>
+          <w:rFonts w:asciiTheme="minorBidi" w:hAnsiTheme="minorBidi"/>
+          <w:b/>
+          <w:bCs/>
+        </w:rPr>
+      </w:pPr>
+    </w:p>
+    <w:p>
+      <w:pPr>
+        <w:spacing w:line="360" w:lineRule="auto"/>
+        <w:rPr>
+          <w:rFonts w:asciiTheme="minorBidi" w:hAnsiTheme="minorBidi"/>
+          <w:b/>
+          <w:bCs/>
+        </w:rPr>
+      </w:pPr>
+    </w:p>
+    <w:p>
+      <w:pPr>
+        <w:spacing w:line="360" w:lineRule="auto"/>
+        <w:rPr>
+          <w:rFonts w:asciiTheme="minorBidi" w:hAnsiTheme="minorBidi"/>
+          <w:b/>
+          <w:bCs/>
+        </w:rPr>
+      </w:pPr>
+      <w:r>
+        <w:rPr>
+          <w:rFonts w:asciiTheme="minorBidi" w:hAnsiTheme="minorBidi"/>
+          <w:b/>
+          <w:bCs/>
+        </w:rPr>
+        <w:t>Feature selection:</w:t>
+      </w:r>
+    </w:p>
+    <w:p>
+      <w:pPr>
+        <w:spacing w:line="360" w:lineRule="auto"/>
         <w:rPr>
           <w:rFonts w:asciiTheme="minorBidi" w:hAnsiTheme="minorBidi"/>
           <w:b/>
@@ -1500,10 +1536,10 @@
           <w:bCs/>
         </w:rPr>
         <w:drawing>
-          <wp:inline distT="0" distB="0" distL="0" distR="0" wp14:anchorId="38A49761" wp14:editId="3A7DEB0F">
-            <wp:extent cx="5943600" cy="3275965"/>
-            <wp:effectExtent l="0" t="0" r="0" b="635"/>
-            <wp:docPr id="2" name="תמונה 2" descr="תמונה שמכילה טקסט&#10;&#10;התיאור נוצר באופן אוטומטי"/>
+          <wp:inline distT="0" distB="0" distL="0" distR="0" wp14:anchorId="15D61D65" wp14:editId="4B444887">
+            <wp:extent cx="5943600" cy="497205"/>
+            <wp:effectExtent l="0" t="0" r="0" b="0"/>
+            <wp:docPr id="9" name="תמונה 9"/>
             <wp:cNvGraphicFramePr>
               <a:graphicFrameLocks xmlns:a="http://schemas.openxmlformats.org/drawingml/2006/main" noChangeAspect="1"/>
             </wp:cNvGraphicFramePr>
@@ -1511,7 +1547,7 @@
               <a:graphicData uri="http://schemas.openxmlformats.org/drawingml/2006/picture">
                 <pic:pic xmlns:pic="http://schemas.openxmlformats.org/drawingml/2006/picture">
                   <pic:nvPicPr>
-                    <pic:cNvPr id="2" name="תמונה 2" descr="תמונה שמכילה טקסט&#10;&#10;התיאור נוצר באופן אוטומטי"/>
+                    <pic:cNvPr id="1" name=""/>
                     <pic:cNvPicPr/>
                   </pic:nvPicPr>
                   <pic:blipFill>
@@ -1523,7 +1559,7 @@
                   <pic:spPr>
                     <a:xfrm>
                       <a:off x="0" y="0"/>
-                      <a:ext cx="5943600" cy="3275965"/>
+                      <a:ext cx="5943600" cy="497205"/>
                     </a:xfrm>
                     <a:prstGeom prst="rect">
                       <a:avLst/>
@@ -1538,96 +1574,131 @@
     </w:p>
     <w:p>
       <w:pPr>
-        <w:rPr>
-          <w:rFonts w:asciiTheme="minorBidi" w:hAnsiTheme="minorBidi"/>
-          <w:b/>
-          <w:bCs/>
-        </w:rPr>
-      </w:pPr>
-    </w:p>
-    <w:p>
-      <w:pPr>
-        <w:rPr>
-          <w:rFonts w:asciiTheme="minorBidi" w:hAnsiTheme="minorBidi"/>
-          <w:b/>
-          <w:bCs/>
-        </w:rPr>
-      </w:pPr>
-    </w:p>
-    <w:p>
-      <w:pPr>
-        <w:rPr>
-          <w:rFonts w:asciiTheme="minorBidi" w:hAnsiTheme="minorBidi"/>
-          <w:b/>
-          <w:bCs/>
-        </w:rPr>
-      </w:pPr>
-    </w:p>
-    <w:p>
-      <w:pPr>
-        <w:rPr>
-          <w:rFonts w:asciiTheme="minorBidi" w:hAnsiTheme="minorBidi"/>
-          <w:b/>
-          <w:bCs/>
-        </w:rPr>
-      </w:pPr>
-    </w:p>
-    <w:p>
-      <w:pPr>
-        <w:rPr>
-          <w:rFonts w:asciiTheme="minorBidi" w:hAnsiTheme="minorBidi"/>
-          <w:b/>
-          <w:bCs/>
-        </w:rPr>
-      </w:pPr>
-    </w:p>
-    <w:p>
-      <w:pPr>
-        <w:rPr>
-          <w:rFonts w:asciiTheme="minorBidi" w:hAnsiTheme="minorBidi"/>
-          <w:b/>
-          <w:bCs/>
-        </w:rPr>
-      </w:pPr>
-    </w:p>
-    <w:p>
-      <w:pPr>
-        <w:rPr>
-          <w:rFonts w:asciiTheme="minorBidi" w:hAnsiTheme="minorBidi"/>
-          <w:b/>
-          <w:bCs/>
-        </w:rPr>
-      </w:pPr>
-    </w:p>
-    <w:p>
-      <w:pPr>
-        <w:rPr>
-          <w:rFonts w:asciiTheme="minorBidi" w:hAnsiTheme="minorBidi"/>
-          <w:b/>
-          <w:bCs/>
-        </w:rPr>
-      </w:pPr>
-    </w:p>
-    <w:p>
-      <w:pPr>
-        <w:rPr>
-          <w:rFonts w:asciiTheme="minorBidi" w:hAnsiTheme="minorBidi"/>
-          <w:b/>
-          <w:bCs/>
-        </w:rPr>
-      </w:pPr>
-      <w:r>
-        <w:rPr>
-          <w:rFonts w:asciiTheme="minorBidi" w:hAnsiTheme="minorBidi"/>
-          <w:b/>
-          <w:bCs/>
-        </w:rPr>
-        <w:lastRenderedPageBreak/>
-        <w:t>Impact of test size:</w:t>
-      </w:r>
-    </w:p>
-    <w:p>
-      <w:pPr>
+        <w:spacing w:line="360" w:lineRule="auto"/>
+        <w:rPr>
+          <w:rFonts w:asciiTheme="minorBidi" w:hAnsiTheme="minorBidi" w:hint="cs"/>
+          <w:rtl/>
+        </w:rPr>
+      </w:pPr>
+      <w:r>
+        <w:rPr>
+          <w:rFonts w:asciiTheme="minorBidi" w:hAnsiTheme="minorBidi"/>
+          <w:b/>
+          <w:bCs/>
+        </w:rPr>
+        <w:t>Number of features that are true:</w:t>
+      </w:r>
+      <w:r>
+        <w:rPr>
+          <w:rFonts w:asciiTheme="minorBidi" w:hAnsiTheme="minorBidi"/>
+          <w:b/>
+          <w:bCs/>
+        </w:rPr>
+        <w:tab/>
+      </w:r>
+      <w:r>
+        <w:rPr>
+          <w:rFonts w:asciiTheme="minorBidi" w:hAnsiTheme="minorBidi"/>
+          <w:b/>
+          <w:bCs/>
+        </w:rPr>
+        <w:t xml:space="preserve">         </w:t>
+      </w:r>
+      <w:r>
+        <w:rPr>
+          <w:rFonts w:asciiTheme="minorBidi" w:hAnsiTheme="minorBidi"/>
+        </w:rPr>
+        <w:t>6</w:t>
+      </w:r>
+      <w:r>
+        <w:rPr>
+          <w:rFonts w:asciiTheme="minorBidi" w:hAnsiTheme="minorBidi"/>
+        </w:rPr>
+        <w:tab/>
+      </w:r>
+      <w:r>
+        <w:rPr>
+          <w:rFonts w:asciiTheme="minorBidi" w:hAnsiTheme="minorBidi"/>
+        </w:rPr>
+        <w:t xml:space="preserve">           </w:t>
+      </w:r>
+      <w:r>
+        <w:rPr>
+          <w:rFonts w:asciiTheme="minorBidi" w:hAnsiTheme="minorBidi"/>
+        </w:rPr>
+        <w:tab/>
+      </w:r>
+      <w:r>
+        <w:rPr>
+          <w:rFonts w:asciiTheme="minorBidi" w:hAnsiTheme="minorBidi"/>
+        </w:rPr>
+        <w:t xml:space="preserve">        </w:t>
+      </w:r>
+      <w:r>
+        <w:rPr>
+          <w:rFonts w:asciiTheme="minorBidi" w:hAnsiTheme="minorBidi"/>
+        </w:rPr>
+        <w:t>10</w:t>
+      </w:r>
+      <w:r>
+        <w:rPr>
+          <w:rFonts w:asciiTheme="minorBidi" w:hAnsiTheme="minorBidi"/>
+        </w:rPr>
+        <w:tab/>
+      </w:r>
+      <w:r>
+        <w:rPr>
+          <w:rFonts w:asciiTheme="minorBidi" w:hAnsiTheme="minorBidi"/>
+        </w:rPr>
+        <w:t xml:space="preserve">    </w:t>
+      </w:r>
+      <w:r>
+        <w:rPr>
+          <w:rFonts w:asciiTheme="minorBidi" w:hAnsiTheme="minorBidi"/>
+        </w:rPr>
+        <w:t>8</w:t>
+      </w:r>
+      <w:r>
+        <w:rPr>
+          <w:rFonts w:asciiTheme="minorBidi" w:hAnsiTheme="minorBidi"/>
+        </w:rPr>
+        <w:tab/>
+      </w:r>
+      <w:r>
+        <w:rPr>
+          <w:rFonts w:asciiTheme="minorBidi" w:hAnsiTheme="minorBidi"/>
+        </w:rPr>
+        <w:t xml:space="preserve">         </w:t>
+      </w:r>
+      <w:r>
+        <w:rPr>
+          <w:rFonts w:asciiTheme="minorBidi" w:hAnsiTheme="minorBidi"/>
+        </w:rPr>
+        <w:t>4</w:t>
+      </w:r>
+      <w:r>
+        <w:rPr>
+          <w:rFonts w:asciiTheme="minorBidi" w:hAnsiTheme="minorBidi"/>
+        </w:rPr>
+        <w:tab/>
+        <w:t xml:space="preserve"> </w:t>
+      </w:r>
+      <w:r>
+        <w:rPr>
+          <w:rFonts w:asciiTheme="minorBidi" w:hAnsiTheme="minorBidi"/>
+        </w:rPr>
+        <w:t xml:space="preserve">            </w:t>
+      </w:r>
+      <w:r>
+        <w:rPr>
+          <w:rFonts w:asciiTheme="minorBidi" w:hAnsiTheme="minorBidi"/>
+        </w:rPr>
+        <w:t xml:space="preserve">  5</w:t>
+      </w:r>
+    </w:p>
+    <w:p>
+      <w:pPr>
+        <w:spacing w:line="360" w:lineRule="auto"/>
         <w:rPr>
           <w:rFonts w:asciiTheme="minorBidi" w:hAnsiTheme="minorBidi"/>
           <w:b/>
@@ -1641,10 +1712,10 @@
           <w:bCs/>
         </w:rPr>
         <w:drawing>
-          <wp:inline distT="0" distB="0" distL="0" distR="0" wp14:anchorId="6F084B85" wp14:editId="1B9A84C0">
-            <wp:extent cx="5943600" cy="2631440"/>
-            <wp:effectExtent l="0" t="0" r="0" b="0"/>
-            <wp:docPr id="5" name="תמונה 5" descr="תמונה שמכילה טקסט&#10;&#10;התיאור נוצר באופן אוטומטי"/>
+          <wp:inline distT="0" distB="0" distL="0" distR="0" wp14:anchorId="2958F492" wp14:editId="52703ED2">
+            <wp:extent cx="5943600" cy="3251835"/>
+            <wp:effectExtent l="0" t="0" r="0" b="5715"/>
+            <wp:docPr id="8" name="תמונה 8"/>
             <wp:cNvGraphicFramePr>
               <a:graphicFrameLocks xmlns:a="http://schemas.openxmlformats.org/drawingml/2006/main" noChangeAspect="1"/>
             </wp:cNvGraphicFramePr>
@@ -1652,7 +1723,7 @@
               <a:graphicData uri="http://schemas.openxmlformats.org/drawingml/2006/picture">
                 <pic:pic xmlns:pic="http://schemas.openxmlformats.org/drawingml/2006/picture">
                   <pic:nvPicPr>
-                    <pic:cNvPr id="5" name="תמונה 5" descr="תמונה שמכילה טקסט&#10;&#10;התיאור נוצר באופן אוטומטי"/>
+                    <pic:cNvPr id="1" name=""/>
                     <pic:cNvPicPr/>
                   </pic:nvPicPr>
                   <pic:blipFill>
@@ -1664,7 +1735,7 @@
                   <pic:spPr>
                     <a:xfrm>
                       <a:off x="0" y="0"/>
-                      <a:ext cx="5943600" cy="2631440"/>
+                      <a:ext cx="5943600" cy="3251835"/>
                     </a:xfrm>
                     <a:prstGeom prst="rect">
                       <a:avLst/>
@@ -1679,32 +1750,297 @@
     </w:p>
     <w:p>
       <w:pPr>
+        <w:spacing w:line="360" w:lineRule="auto"/>
+        <w:rPr>
+          <w:rFonts w:asciiTheme="minorBidi" w:hAnsiTheme="minorBidi"/>
+          <w:b/>
+          <w:bCs/>
+        </w:rPr>
+      </w:pPr>
+    </w:p>
+    <w:p>
+      <w:pPr>
+        <w:spacing w:line="360" w:lineRule="auto"/>
+        <w:rPr>
+          <w:rFonts w:asciiTheme="minorBidi" w:hAnsiTheme="minorBidi"/>
+          <w:b/>
+          <w:bCs/>
+        </w:rPr>
+      </w:pPr>
+    </w:p>
+    <w:p>
+      <w:pPr>
+        <w:spacing w:line="360" w:lineRule="auto"/>
+        <w:rPr>
+          <w:rFonts w:asciiTheme="minorBidi" w:hAnsiTheme="minorBidi"/>
+          <w:b/>
+          <w:bCs/>
+        </w:rPr>
+      </w:pPr>
+    </w:p>
+    <w:p>
+      <w:pPr>
+        <w:spacing w:line="360" w:lineRule="auto"/>
+        <w:rPr>
+          <w:rFonts w:asciiTheme="minorBidi" w:hAnsiTheme="minorBidi"/>
+          <w:b/>
+          <w:bCs/>
+        </w:rPr>
+      </w:pPr>
+    </w:p>
+    <w:p>
+      <w:pPr>
+        <w:spacing w:line="360" w:lineRule="auto"/>
+        <w:rPr>
+          <w:rFonts w:asciiTheme="minorBidi" w:hAnsiTheme="minorBidi"/>
+          <w:b/>
+          <w:bCs/>
+        </w:rPr>
+      </w:pPr>
+    </w:p>
+    <w:p>
+      <w:pPr>
+        <w:spacing w:line="360" w:lineRule="auto"/>
+        <w:rPr>
+          <w:rFonts w:asciiTheme="minorBidi" w:hAnsiTheme="minorBidi"/>
+          <w:b/>
+          <w:bCs/>
+        </w:rPr>
+      </w:pPr>
+      <w:r>
+        <w:rPr>
+          <w:rFonts w:asciiTheme="minorBidi" w:hAnsiTheme="minorBidi"/>
+          <w:b/>
+          <w:bCs/>
+        </w:rPr>
+        <w:lastRenderedPageBreak/>
+        <w:t>Impact of test size:</w:t>
+      </w:r>
+    </w:p>
+    <w:p>
+      <w:pPr>
+        <w:spacing w:line="360" w:lineRule="auto"/>
         <w:rPr>
           <w:rFonts w:asciiTheme="minorBidi" w:hAnsiTheme="minorBidi"/>
           <w:color w:val="545251"/>
           <w:shd w:val="clear" w:color="auto" w:fill="FFFFFF"/>
         </w:rPr>
       </w:pPr>
-    </w:p>
-    <w:p>
-      <w:pPr>
-        <w:rPr>
-          <w:rFonts w:asciiTheme="minorBidi" w:hAnsiTheme="minorBidi"/>
-          <w:b/>
-          <w:bCs/>
-        </w:rPr>
-      </w:pPr>
-      <w:r>
-        <w:rPr>
-          <w:rFonts w:asciiTheme="minorBidi" w:hAnsiTheme="minorBidi"/>
-          <w:b/>
-          <w:bCs/>
-        </w:rPr>
+      <w:r>
+        <w:rPr>
+          <w:rFonts w:asciiTheme="minorBidi" w:hAnsiTheme="minorBidi"/>
+          <w:color w:val="545251"/>
+          <w:shd w:val="clear" w:color="auto" w:fill="FFFFFF"/>
+        </w:rPr>
+        <w:drawing>
+          <wp:inline distT="0" distB="0" distL="0" distR="0" wp14:anchorId="48DB1250" wp14:editId="1C56E851">
+            <wp:extent cx="5943600" cy="2686050"/>
+            <wp:effectExtent l="0" t="0" r="0" b="0"/>
+            <wp:docPr id="11" name="תמונה 11" descr="תמונה שמכילה טקסט&#10;&#10;התיאור נוצר באופן אוטומטי"/>
+            <wp:cNvGraphicFramePr>
+              <a:graphicFrameLocks xmlns:a="http://schemas.openxmlformats.org/drawingml/2006/main" noChangeAspect="1"/>
+            </wp:cNvGraphicFramePr>
+            <a:graphic xmlns:a="http://schemas.openxmlformats.org/drawingml/2006/main">
+              <a:graphicData uri="http://schemas.openxmlformats.org/drawingml/2006/picture">
+                <pic:pic xmlns:pic="http://schemas.openxmlformats.org/drawingml/2006/picture">
+                  <pic:nvPicPr>
+                    <pic:cNvPr id="11" name="תמונה 11" descr="תמונה שמכילה טקסט&#10;&#10;התיאור נוצר באופן אוטומטי"/>
+                    <pic:cNvPicPr/>
+                  </pic:nvPicPr>
+                  <pic:blipFill>
+                    <a:blip r:embed="rId13"/>
+                    <a:stretch>
+                      <a:fillRect/>
+                    </a:stretch>
+                  </pic:blipFill>
+                  <pic:spPr>
+                    <a:xfrm>
+                      <a:off x="0" y="0"/>
+                      <a:ext cx="5943600" cy="2686050"/>
+                    </a:xfrm>
+                    <a:prstGeom prst="rect">
+                      <a:avLst/>
+                    </a:prstGeom>
+                  </pic:spPr>
+                </pic:pic>
+              </a:graphicData>
+            </a:graphic>
+          </wp:inline>
+        </w:drawing>
+      </w:r>
+    </w:p>
+    <w:p>
+      <w:pPr>
+        <w:spacing w:line="360" w:lineRule="auto"/>
+        <w:rPr>
+          <w:rFonts w:asciiTheme="minorBidi" w:hAnsiTheme="minorBidi"/>
+          <w:b/>
+          <w:bCs/>
+        </w:rPr>
+      </w:pPr>
+    </w:p>
+    <w:p>
+      <w:pPr>
+        <w:spacing w:line="360" w:lineRule="auto"/>
+        <w:rPr>
+          <w:rFonts w:asciiTheme="minorBidi" w:hAnsiTheme="minorBidi"/>
+          <w:b/>
+          <w:bCs/>
+        </w:rPr>
+      </w:pPr>
+    </w:p>
+    <w:p>
+      <w:pPr>
+        <w:spacing w:line="360" w:lineRule="auto"/>
+        <w:rPr>
+          <w:rFonts w:asciiTheme="minorBidi" w:hAnsiTheme="minorBidi"/>
+          <w:b/>
+          <w:bCs/>
+        </w:rPr>
+      </w:pPr>
+    </w:p>
+    <w:p>
+      <w:pPr>
+        <w:spacing w:line="360" w:lineRule="auto"/>
+        <w:rPr>
+          <w:rFonts w:asciiTheme="minorBidi" w:hAnsiTheme="minorBidi"/>
+          <w:b/>
+          <w:bCs/>
+        </w:rPr>
+      </w:pPr>
+    </w:p>
+    <w:p>
+      <w:pPr>
+        <w:spacing w:line="360" w:lineRule="auto"/>
+        <w:rPr>
+          <w:rFonts w:asciiTheme="minorBidi" w:hAnsiTheme="minorBidi"/>
+          <w:b/>
+          <w:bCs/>
+        </w:rPr>
+      </w:pPr>
+    </w:p>
+    <w:p>
+      <w:pPr>
+        <w:spacing w:line="360" w:lineRule="auto"/>
+        <w:rPr>
+          <w:rFonts w:asciiTheme="minorBidi" w:hAnsiTheme="minorBidi"/>
+          <w:b/>
+          <w:bCs/>
+        </w:rPr>
+      </w:pPr>
+    </w:p>
+    <w:p>
+      <w:pPr>
+        <w:spacing w:line="360" w:lineRule="auto"/>
+        <w:rPr>
+          <w:rFonts w:asciiTheme="minorBidi" w:hAnsiTheme="minorBidi"/>
+          <w:b/>
+          <w:bCs/>
+        </w:rPr>
+      </w:pPr>
+    </w:p>
+    <w:p>
+      <w:pPr>
+        <w:spacing w:line="360" w:lineRule="auto"/>
+        <w:rPr>
+          <w:rFonts w:asciiTheme="minorBidi" w:hAnsiTheme="minorBidi"/>
+          <w:b/>
+          <w:bCs/>
+        </w:rPr>
+      </w:pPr>
+    </w:p>
+    <w:p>
+      <w:pPr>
+        <w:spacing w:line="360" w:lineRule="auto"/>
+        <w:rPr>
+          <w:rFonts w:asciiTheme="minorBidi" w:hAnsiTheme="minorBidi"/>
+          <w:b/>
+          <w:bCs/>
+        </w:rPr>
+      </w:pPr>
+    </w:p>
+    <w:p>
+      <w:pPr>
+        <w:spacing w:line="360" w:lineRule="auto"/>
+        <w:rPr>
+          <w:rFonts w:asciiTheme="minorBidi" w:hAnsiTheme="minorBidi"/>
+          <w:b/>
+          <w:bCs/>
+        </w:rPr>
+      </w:pPr>
+    </w:p>
+    <w:p>
+      <w:pPr>
+        <w:spacing w:line="360" w:lineRule="auto"/>
+        <w:rPr>
+          <w:rFonts w:asciiTheme="minorBidi" w:hAnsiTheme="minorBidi"/>
+          <w:b/>
+          <w:bCs/>
+        </w:rPr>
+      </w:pPr>
+    </w:p>
+    <w:p>
+      <w:pPr>
+        <w:spacing w:line="360" w:lineRule="auto"/>
+        <w:rPr>
+          <w:rFonts w:asciiTheme="minorBidi" w:hAnsiTheme="minorBidi"/>
+          <w:b/>
+          <w:bCs/>
+        </w:rPr>
+      </w:pPr>
+    </w:p>
+    <w:p>
+      <w:pPr>
+        <w:spacing w:line="360" w:lineRule="auto"/>
+        <w:rPr>
+          <w:rFonts w:asciiTheme="minorBidi" w:hAnsiTheme="minorBidi"/>
+          <w:b/>
+          <w:bCs/>
+        </w:rPr>
+      </w:pPr>
+    </w:p>
+    <w:p>
+      <w:pPr>
+        <w:spacing w:line="360" w:lineRule="auto"/>
+        <w:rPr>
+          <w:rFonts w:asciiTheme="minorBidi" w:hAnsiTheme="minorBidi"/>
+          <w:b/>
+          <w:bCs/>
+        </w:rPr>
+      </w:pPr>
+    </w:p>
+    <w:p>
+      <w:pPr>
+        <w:spacing w:line="360" w:lineRule="auto"/>
+        <w:rPr>
+          <w:rFonts w:asciiTheme="minorBidi" w:hAnsiTheme="minorBidi"/>
+          <w:b/>
+          <w:bCs/>
+        </w:rPr>
+      </w:pPr>
+    </w:p>
+    <w:p>
+      <w:pPr>
+        <w:spacing w:line="360" w:lineRule="auto"/>
+        <w:rPr>
+          <w:rFonts w:asciiTheme="minorBidi" w:hAnsiTheme="minorBidi"/>
+          <w:b/>
+          <w:bCs/>
+        </w:rPr>
+      </w:pPr>
+      <w:r>
+        <w:rPr>
+          <w:rFonts w:asciiTheme="minorBidi" w:hAnsiTheme="minorBidi"/>
+          <w:b/>
+          <w:bCs/>
+        </w:rPr>
+        <w:lastRenderedPageBreak/>
         <w:t>Challenges:</w:t>
       </w:r>
     </w:p>
     <w:p>
       <w:pPr>
+        <w:spacing w:line="360" w:lineRule="auto"/>
         <w:rPr>
           <w:rFonts w:asciiTheme="minorBidi" w:hAnsiTheme="minorBidi"/>
           <w:b/>
@@ -1735,93 +2071,402 @@
         </w:rPr>
         <w:t>–</w:t>
       </w:r>
-    </w:p>
-    <w:p>
-      <w:pPr>
-        <w:rPr>
-          <w:rFonts w:asciiTheme="minorBidi" w:hAnsiTheme="minorBidi"/>
-          <w:b/>
-          <w:bCs/>
-        </w:rPr>
-      </w:pPr>
-      <w:r>
-        <w:rPr>
-          <w:rFonts w:asciiTheme="minorBidi" w:hAnsiTheme="minorBidi"/>
-          <w:b/>
-          <w:bCs/>
-        </w:rPr>
-        <w:t xml:space="preserve">Encoding the data - </w:t>
-      </w:r>
-    </w:p>
-    <w:p>
-      <w:pPr>
-        <w:rPr>
-          <w:rFonts w:asciiTheme="minorBidi" w:hAnsiTheme="minorBidi"/>
-          <w:b/>
-          <w:bCs/>
-        </w:rPr>
-      </w:pPr>
-      <w:r>
-        <w:rPr>
-          <w:rFonts w:asciiTheme="minorBidi" w:hAnsiTheme="minorBidi"/>
-          <w:b/>
-          <w:bCs/>
-        </w:rPr>
-        <w:t>Inconsistency with test features –</w:t>
-      </w:r>
-    </w:p>
-    <w:p>
-      <w:pPr>
-        <w:rPr>
-          <w:rFonts w:asciiTheme="minorBidi" w:hAnsiTheme="minorBidi"/>
-          <w:b/>
-          <w:bCs/>
-        </w:rPr>
-      </w:pPr>
-      <w:r>
-        <w:rPr>
-          <w:rFonts w:asciiTheme="minorBidi" w:hAnsiTheme="minorBidi"/>
-          <w:b/>
-          <w:bCs/>
-        </w:rPr>
-        <w:t xml:space="preserve">Feature selection </w:t>
-      </w:r>
-      <w:r>
-        <w:rPr>
-          <w:rFonts w:asciiTheme="minorBidi" w:hAnsiTheme="minorBidi"/>
-          <w:b/>
-          <w:bCs/>
-        </w:rPr>
-        <w:t>worse</w:t>
-      </w:r>
-      <w:r>
-        <w:rPr>
-          <w:rFonts w:asciiTheme="minorBidi" w:hAnsiTheme="minorBidi"/>
-          <w:b/>
-          <w:bCs/>
-        </w:rPr>
-        <w:t xml:space="preserve"> than original</w:t>
-      </w:r>
-      <w:r>
-        <w:rPr>
-          <w:rFonts w:asciiTheme="minorBidi" w:hAnsiTheme="minorBidi"/>
-          <w:b/>
-          <w:bCs/>
-        </w:rPr>
-        <w:t xml:space="preserve"> –</w:t>
-      </w:r>
-    </w:p>
-    <w:p>
-      <w:pPr>
-        <w:rPr>
-          <w:rFonts w:asciiTheme="minorBidi" w:hAnsiTheme="minorBidi"/>
-          <w:b/>
-          <w:bCs/>
-        </w:rPr>
-      </w:pPr>
-    </w:p>
-    <w:p>
-      <w:pPr>
+      <w:r>
+        <w:rPr>
+          <w:rFonts w:asciiTheme="minorBidi" w:hAnsiTheme="minorBidi"/>
+          <w:b/>
+          <w:bCs/>
+        </w:rPr>
+        <w:t xml:space="preserve"> </w:t>
+      </w:r>
+    </w:p>
+    <w:p>
+      <w:pPr>
+        <w:spacing w:line="360" w:lineRule="auto"/>
+        <w:rPr>
+          <w:rFonts w:asciiTheme="minorBidi" w:hAnsiTheme="minorBidi"/>
+        </w:rPr>
+      </w:pPr>
+      <w:r>
+        <w:rPr>
+          <w:rFonts w:asciiTheme="minorBidi" w:hAnsiTheme="minorBidi"/>
+        </w:rPr>
+        <w:t xml:space="preserve">We encountered an overfitting </w:t>
+      </w:r>
+      <w:r>
+        <w:rPr>
+          <w:rFonts w:asciiTheme="minorBidi" w:hAnsiTheme="minorBidi"/>
+        </w:rPr>
+        <w:t>in our models:</w:t>
+      </w:r>
+      <w:r>
+        <w:rPr>
+          <w:rFonts w:asciiTheme="minorBidi" w:hAnsiTheme="minorBidi"/>
+        </w:rPr>
+        <w:t xml:space="preserve"> decision tree as well as the Adaboost.</w:t>
+      </w:r>
+    </w:p>
+    <w:p>
+      <w:pPr>
+        <w:spacing w:line="360" w:lineRule="auto"/>
+        <w:rPr>
+          <w:rFonts w:asciiTheme="minorBidi" w:hAnsiTheme="minorBidi"/>
+        </w:rPr>
+      </w:pPr>
+      <w:r>
+        <w:rPr>
+          <w:rFonts w:asciiTheme="minorBidi" w:hAnsiTheme="minorBidi"/>
+        </w:rPr>
+        <w:t xml:space="preserve">It was interesting to discover that as the Adaboost is constructed from a few </w:t>
+      </w:r>
+      <w:r>
+        <w:rPr>
+          <w:rFonts w:asciiTheme="minorBidi" w:hAnsiTheme="minorBidi"/>
+        </w:rPr>
+        <w:t>decisions</w:t>
+      </w:r>
+      <w:r>
+        <w:rPr>
+          <w:rFonts w:asciiTheme="minorBidi" w:hAnsiTheme="minorBidi"/>
+        </w:rPr>
+        <w:t xml:space="preserve"> tree we expected it to be more </w:t>
+      </w:r>
+      <w:r>
+        <w:rPr>
+          <w:rFonts w:asciiTheme="minorBidi" w:hAnsiTheme="minorBidi"/>
+        </w:rPr>
+        <w:t>resilient</w:t>
+      </w:r>
+      <w:r>
+        <w:rPr>
+          <w:rFonts w:asciiTheme="minorBidi" w:hAnsiTheme="minorBidi"/>
+        </w:rPr>
+        <w:t xml:space="preserve"> than the decision tree itself as its </w:t>
+      </w:r>
+      <w:r>
+        <w:rPr>
+          <w:rFonts w:asciiTheme="minorBidi" w:hAnsiTheme="minorBidi"/>
+        </w:rPr>
+        <w:t>constructed from a few models as classifiers rather than one.</w:t>
+      </w:r>
+    </w:p>
+    <w:p>
+      <w:pPr>
+        <w:spacing w:line="360" w:lineRule="auto"/>
+        <w:rPr>
+          <w:rFonts w:asciiTheme="minorBidi" w:hAnsiTheme="minorBidi"/>
+          <w:b/>
+          <w:bCs/>
+        </w:rPr>
+      </w:pPr>
+      <w:r>
+        <w:rPr>
+          <w:rFonts w:asciiTheme="minorBidi" w:hAnsiTheme="minorBidi"/>
+          <w:b/>
+          <w:bCs/>
+        </w:rPr>
+        <w:t xml:space="preserve">Encoding the data </w:t>
+      </w:r>
+      <w:r>
+        <w:rPr>
+          <w:rFonts w:asciiTheme="minorBidi" w:hAnsiTheme="minorBidi"/>
+          <w:b/>
+          <w:bCs/>
+        </w:rPr>
+        <w:t>–</w:t>
+      </w:r>
+      <w:r>
+        <w:rPr>
+          <w:rFonts w:asciiTheme="minorBidi" w:hAnsiTheme="minorBidi"/>
+          <w:b/>
+          <w:bCs/>
+        </w:rPr>
+        <w:t xml:space="preserve"> </w:t>
+      </w:r>
+    </w:p>
+    <w:p>
+      <w:pPr>
+        <w:spacing w:line="360" w:lineRule="auto"/>
+        <w:rPr>
+          <w:rFonts w:asciiTheme="minorBidi" w:hAnsiTheme="minorBidi"/>
+        </w:rPr>
+      </w:pPr>
+      <w:r>
+        <w:rPr>
+          <w:rFonts w:asciiTheme="minorBidi" w:hAnsiTheme="minorBidi"/>
+        </w:rPr>
+        <w:t>A few of our features came with string values that aren’t quantified like regular numbers in a regular Machine learning dataset. After some research we found that there are two approaches to handle the problem</w:t>
+      </w:r>
+      <w:r>
+        <w:rPr>
+          <w:rFonts w:asciiTheme="minorBidi" w:hAnsiTheme="minorBidi"/>
+        </w:rPr>
+        <w:t xml:space="preserve">, so we did the adjustments to apply the method on the dataset. </w:t>
+      </w:r>
+      <w:r>
+        <w:rPr>
+          <w:rFonts w:asciiTheme="minorBidi" w:hAnsiTheme="minorBidi"/>
+        </w:rPr>
+        <w:t xml:space="preserve"> </w:t>
+      </w:r>
+    </w:p>
+    <w:p>
+      <w:pPr>
+        <w:spacing w:line="360" w:lineRule="auto"/>
+        <w:rPr>
+          <w:rFonts w:asciiTheme="minorBidi" w:hAnsiTheme="minorBidi"/>
+          <w:b/>
+          <w:bCs/>
+        </w:rPr>
+      </w:pPr>
+      <w:r>
+        <w:rPr>
+          <w:rFonts w:asciiTheme="minorBidi" w:hAnsiTheme="minorBidi"/>
+          <w:b/>
+          <w:bCs/>
+        </w:rPr>
+        <w:t xml:space="preserve">Inconsistency with test features </w:t>
+      </w:r>
+      <w:r>
+        <w:rPr>
+          <w:rFonts w:asciiTheme="minorBidi" w:hAnsiTheme="minorBidi"/>
+          <w:b/>
+          <w:bCs/>
+        </w:rPr>
+        <w:t xml:space="preserve">Vs. feature selection </w:t>
+      </w:r>
+      <w:r>
+        <w:rPr>
+          <w:rFonts w:asciiTheme="minorBidi" w:hAnsiTheme="minorBidi"/>
+          <w:b/>
+          <w:bCs/>
+        </w:rPr>
+        <w:t>–</w:t>
+      </w:r>
+    </w:p>
+    <w:p>
+      <w:pPr>
+        <w:spacing w:line="360" w:lineRule="auto"/>
+        <w:rPr>
+          <w:rFonts w:asciiTheme="minorBidi" w:hAnsiTheme="minorBidi"/>
+        </w:rPr>
+      </w:pPr>
+      <w:r>
+        <w:rPr>
+          <w:rFonts w:asciiTheme="minorBidi" w:hAnsiTheme="minorBidi"/>
+        </w:rPr>
+        <w:t xml:space="preserve">It took us time to stabilize the models </w:t>
+      </w:r>
+      <w:r>
+        <w:rPr>
+          <w:rFonts w:asciiTheme="minorBidi" w:hAnsiTheme="minorBidi"/>
+        </w:rPr>
+        <w:t>as</w:t>
+      </w:r>
+      <w:r>
+        <w:rPr>
+          <w:rFonts w:asciiTheme="minorBidi" w:hAnsiTheme="minorBidi"/>
+        </w:rPr>
+        <w:t xml:space="preserve"> the feature selection </w:t>
+      </w:r>
+      <w:r>
+        <w:rPr>
+          <w:rFonts w:asciiTheme="minorBidi" w:hAnsiTheme="minorBidi"/>
+        </w:rPr>
+        <w:t xml:space="preserve">showed us different predictions as we expected: </w:t>
+      </w:r>
+    </w:p>
+    <w:p>
+      <w:pPr>
+        <w:spacing w:line="360" w:lineRule="auto"/>
+        <w:rPr>
+          <w:rFonts w:asciiTheme="minorBidi" w:hAnsiTheme="minorBidi"/>
+        </w:rPr>
+      </w:pPr>
+      <w:r>
+        <w:rPr>
+          <w:rFonts w:asciiTheme="minorBidi" w:hAnsiTheme="minorBidi"/>
+        </w:rPr>
+        <w:t xml:space="preserve">1) All features performed better than the feature selection. </w:t>
+      </w:r>
+    </w:p>
+    <w:p>
+      <w:pPr>
+        <w:spacing w:line="360" w:lineRule="auto"/>
+        <w:rPr>
+          <w:rFonts w:asciiTheme="minorBidi" w:hAnsiTheme="minorBidi"/>
+        </w:rPr>
+      </w:pPr>
+      <w:r>
+        <w:rPr>
+          <w:rFonts w:asciiTheme="minorBidi" w:hAnsiTheme="minorBidi"/>
+        </w:rPr>
+        <w:t>2) Feature selection chose to stop at a low number rather than take all features to get the best results.</w:t>
+      </w:r>
+    </w:p>
+    <w:p>
+      <w:pPr>
+        <w:spacing w:line="360" w:lineRule="auto"/>
+        <w:rPr>
+          <w:rFonts w:asciiTheme="minorBidi" w:hAnsiTheme="minorBidi"/>
+        </w:rPr>
+      </w:pPr>
+      <w:r>
+        <w:rPr>
+          <w:rFonts w:asciiTheme="minorBidi" w:hAnsiTheme="minorBidi"/>
+        </w:rPr>
+        <w:t xml:space="preserve"> 3) Results were different between all features results and the feature selection when it took the entire features. (</w:t>
+      </w:r>
+      <w:r>
+        <w:rPr>
+          <w:rFonts w:asciiTheme="minorBidi" w:hAnsiTheme="minorBidi"/>
+        </w:rPr>
+        <w:t xml:space="preserve">e.g. </w:t>
+      </w:r>
+      <w:r>
+        <w:rPr>
+          <w:rFonts w:asciiTheme="minorBidi" w:hAnsiTheme="minorBidi"/>
+        </w:rPr>
+        <w:t>All features = 90, feature selection that chose all features</w:t>
+      </w:r>
+      <w:r>
+        <w:rPr>
+          <w:rFonts w:asciiTheme="minorBidi" w:hAnsiTheme="minorBidi"/>
+        </w:rPr>
+        <w:t xml:space="preserve"> </w:t>
+      </w:r>
+      <w:r>
+        <w:rPr>
+          <w:rFonts w:asciiTheme="minorBidi" w:hAnsiTheme="minorBidi"/>
+        </w:rPr>
+        <w:t>=</w:t>
+      </w:r>
+      <w:r>
+        <w:rPr>
+          <w:rFonts w:asciiTheme="minorBidi" w:hAnsiTheme="minorBidi"/>
+        </w:rPr>
+        <w:t xml:space="preserve"> 88</w:t>
+      </w:r>
+      <w:r>
+        <w:rPr>
+          <w:rFonts w:asciiTheme="minorBidi" w:hAnsiTheme="minorBidi"/>
+        </w:rPr>
+        <w:t>)</w:t>
+      </w:r>
+    </w:p>
+    <w:p>
+      <w:pPr>
+        <w:spacing w:line="360" w:lineRule="auto"/>
+        <w:rPr>
+          <w:rFonts w:asciiTheme="minorBidi" w:hAnsiTheme="minorBidi"/>
+          <w:b/>
+          <w:bCs/>
+        </w:rPr>
+      </w:pPr>
+    </w:p>
+    <w:p>
+      <w:pPr>
+        <w:spacing w:line="360" w:lineRule="auto"/>
+        <w:rPr>
+          <w:rFonts w:asciiTheme="minorBidi" w:hAnsiTheme="minorBidi"/>
+          <w:b/>
+          <w:bCs/>
+        </w:rPr>
+      </w:pPr>
+    </w:p>
+    <w:p>
+      <w:pPr>
+        <w:spacing w:line="360" w:lineRule="auto"/>
+        <w:rPr>
+          <w:rFonts w:asciiTheme="minorBidi" w:hAnsiTheme="minorBidi"/>
+          <w:b/>
+          <w:bCs/>
+        </w:rPr>
+      </w:pPr>
+    </w:p>
+    <w:p>
+      <w:pPr>
+        <w:spacing w:line="360" w:lineRule="auto"/>
+        <w:rPr>
+          <w:rFonts w:asciiTheme="minorBidi" w:hAnsiTheme="minorBidi"/>
+          <w:b/>
+          <w:bCs/>
+        </w:rPr>
+      </w:pPr>
+    </w:p>
+    <w:p>
+      <w:pPr>
+        <w:spacing w:line="360" w:lineRule="auto"/>
+        <w:rPr>
+          <w:rFonts w:asciiTheme="minorBidi" w:hAnsiTheme="minorBidi"/>
+          <w:b/>
+          <w:bCs/>
+        </w:rPr>
+      </w:pPr>
+    </w:p>
+    <w:p>
+      <w:pPr>
+        <w:spacing w:line="360" w:lineRule="auto"/>
+        <w:rPr>
+          <w:rFonts w:asciiTheme="minorBidi" w:hAnsiTheme="minorBidi"/>
+          <w:b/>
+          <w:bCs/>
+        </w:rPr>
+      </w:pPr>
+    </w:p>
+    <w:p>
+      <w:pPr>
+        <w:spacing w:line="360" w:lineRule="auto"/>
+        <w:rPr>
+          <w:rFonts w:asciiTheme="minorBidi" w:hAnsiTheme="minorBidi"/>
+          <w:b/>
+          <w:bCs/>
+        </w:rPr>
+      </w:pPr>
+    </w:p>
+    <w:p>
+      <w:pPr>
+        <w:spacing w:line="360" w:lineRule="auto"/>
+        <w:rPr>
+          <w:rFonts w:asciiTheme="minorBidi" w:hAnsiTheme="minorBidi"/>
+          <w:b/>
+          <w:bCs/>
+        </w:rPr>
+      </w:pPr>
+    </w:p>
+    <w:p>
+      <w:pPr>
+        <w:spacing w:line="360" w:lineRule="auto"/>
+        <w:rPr>
+          <w:rFonts w:asciiTheme="minorBidi" w:hAnsiTheme="minorBidi"/>
+          <w:b/>
+          <w:bCs/>
+        </w:rPr>
+      </w:pPr>
+    </w:p>
+    <w:p>
+      <w:pPr>
+        <w:spacing w:line="360" w:lineRule="auto"/>
+        <w:rPr>
+          <w:rFonts w:asciiTheme="minorBidi" w:hAnsiTheme="minorBidi"/>
+          <w:b/>
+          <w:bCs/>
+        </w:rPr>
+      </w:pPr>
+    </w:p>
+    <w:p>
+      <w:pPr>
+        <w:spacing w:line="360" w:lineRule="auto"/>
+        <w:rPr>
+          <w:rFonts w:asciiTheme="minorBidi" w:hAnsiTheme="minorBidi"/>
+          <w:b/>
+          <w:bCs/>
+        </w:rPr>
+      </w:pPr>
+    </w:p>
+    <w:p>
+      <w:pPr>
+        <w:spacing w:line="360" w:lineRule="auto"/>
         <w:rPr>
           <w:rFonts w:asciiTheme="minorBidi" w:hAnsiTheme="minorBidi"/>
           <w:b/>
@@ -1832,11 +2477,18 @@
         <w:rPr>
           <w:noProof/>
         </w:rPr>
-        <w:lastRenderedPageBreak/>
         <w:drawing>
-          <wp:inline distT="0" distB="0" distL="0" distR="0" wp14:anchorId="63F42E4D" wp14:editId="6AF89D2E">
-            <wp:extent cx="6698974" cy="4279900"/>
-            <wp:effectExtent l="0" t="0" r="6985" b="6350"/>
+          <wp:anchor distT="0" distB="0" distL="114300" distR="114300" simplePos="0" relativeHeight="251658240" behindDoc="0" locked="0" layoutInCell="1" allowOverlap="1" wp14:anchorId="63F42E4D" wp14:editId="44B24D11">
+            <wp:simplePos x="0" y="0"/>
+            <wp:positionH relativeFrom="column">
+              <wp:posOffset>-782320</wp:posOffset>
+            </wp:positionH>
+            <wp:positionV relativeFrom="paragraph">
+              <wp:posOffset>160020</wp:posOffset>
+            </wp:positionV>
+            <wp:extent cx="7466274" cy="4770120"/>
+            <wp:effectExtent l="0" t="0" r="1905" b="0"/>
+            <wp:wrapNone/>
             <wp:docPr id="6" name="תמונה 6"/>
             <wp:cNvGraphicFramePr>
               <a:graphicFrameLocks xmlns:a="http://schemas.openxmlformats.org/drawingml/2006/main" noChangeAspect="1"/>
@@ -1851,7 +2503,7 @@
                     </pic:cNvPicPr>
                   </pic:nvPicPr>
                   <pic:blipFill>
-                    <a:blip r:embed="rId13">
+                    <a:blip r:embed="rId14">
                       <a:extLst>
                         <a:ext uri="{28A0092B-C50C-407E-A947-70E740481C1C}">
                           <a14:useLocalDpi xmlns:a14="http://schemas.microsoft.com/office/drawing/2010/main" val="0"/>
@@ -1866,7 +2518,7 @@
                   <pic:spPr bwMode="auto">
                     <a:xfrm>
                       <a:off x="0" y="0"/>
-                      <a:ext cx="6724447" cy="4296175"/>
+                      <a:ext cx="7466274" cy="4770120"/>
                     </a:xfrm>
                     <a:prstGeom prst="rect">
                       <a:avLst/>
@@ -1879,21 +2531,175 @@
                 </pic:pic>
               </a:graphicData>
             </a:graphic>
-          </wp:inline>
+            <wp14:sizeRelH relativeFrom="page">
+              <wp14:pctWidth>0</wp14:pctWidth>
+            </wp14:sizeRelH>
+            <wp14:sizeRelV relativeFrom="page">
+              <wp14:pctHeight>0</wp14:pctHeight>
+            </wp14:sizeRelV>
+          </wp:anchor>
         </w:drawing>
       </w:r>
-    </w:p>
-    <w:p>
-      <w:pPr>
-        <w:rPr>
-          <w:rFonts w:asciiTheme="minorBidi" w:hAnsiTheme="minorBidi"/>
-          <w:b/>
-          <w:bCs/>
-        </w:rPr>
-      </w:pPr>
-    </w:p>
-    <w:p>
-      <w:pPr>
+      <w:r>
+        <w:rPr>
+          <w:rFonts w:asciiTheme="minorBidi" w:hAnsiTheme="minorBidi"/>
+          <w:b/>
+          <w:bCs/>
+        </w:rPr>
+        <w:t>Machine learning algorithms</w:t>
+      </w:r>
+      <w:r>
+        <w:rPr>
+          <w:rFonts w:asciiTheme="minorBidi" w:hAnsiTheme="minorBidi"/>
+          <w:b/>
+          <w:bCs/>
+        </w:rPr>
+        <w:t xml:space="preserve"> by groups:</w:t>
+      </w:r>
+    </w:p>
+    <w:p>
+      <w:pPr>
+        <w:spacing w:line="360" w:lineRule="auto"/>
+        <w:rPr>
+          <w:rFonts w:asciiTheme="minorBidi" w:hAnsiTheme="minorBidi"/>
+          <w:b/>
+          <w:bCs/>
+        </w:rPr>
+      </w:pPr>
+    </w:p>
+    <w:p>
+      <w:pPr>
+        <w:spacing w:line="360" w:lineRule="auto"/>
+        <w:rPr>
+          <w:rFonts w:asciiTheme="minorBidi" w:hAnsiTheme="minorBidi"/>
+          <w:b/>
+          <w:bCs/>
+        </w:rPr>
+      </w:pPr>
+    </w:p>
+    <w:p>
+      <w:pPr>
+        <w:spacing w:line="360" w:lineRule="auto"/>
+        <w:rPr>
+          <w:rFonts w:asciiTheme="minorBidi" w:hAnsiTheme="minorBidi"/>
+          <w:b/>
+          <w:bCs/>
+        </w:rPr>
+      </w:pPr>
+    </w:p>
+    <w:p>
+      <w:pPr>
+        <w:spacing w:line="360" w:lineRule="auto"/>
+        <w:rPr>
+          <w:rFonts w:asciiTheme="minorBidi" w:hAnsiTheme="minorBidi"/>
+          <w:b/>
+          <w:bCs/>
+        </w:rPr>
+      </w:pPr>
+    </w:p>
+    <w:p>
+      <w:pPr>
+        <w:spacing w:line="360" w:lineRule="auto"/>
+        <w:rPr>
+          <w:rFonts w:asciiTheme="minorBidi" w:hAnsiTheme="minorBidi"/>
+          <w:b/>
+          <w:bCs/>
+        </w:rPr>
+      </w:pPr>
+    </w:p>
+    <w:p>
+      <w:pPr>
+        <w:spacing w:line="360" w:lineRule="auto"/>
+        <w:rPr>
+          <w:rFonts w:asciiTheme="minorBidi" w:hAnsiTheme="minorBidi"/>
+          <w:b/>
+          <w:bCs/>
+        </w:rPr>
+      </w:pPr>
+    </w:p>
+    <w:p>
+      <w:pPr>
+        <w:spacing w:line="360" w:lineRule="auto"/>
+        <w:rPr>
+          <w:rFonts w:asciiTheme="minorBidi" w:hAnsiTheme="minorBidi"/>
+          <w:b/>
+          <w:bCs/>
+        </w:rPr>
+      </w:pPr>
+    </w:p>
+    <w:p>
+      <w:pPr>
+        <w:spacing w:line="360" w:lineRule="auto"/>
+        <w:rPr>
+          <w:rFonts w:asciiTheme="minorBidi" w:hAnsiTheme="minorBidi"/>
+          <w:b/>
+          <w:bCs/>
+        </w:rPr>
+      </w:pPr>
+    </w:p>
+    <w:p>
+      <w:pPr>
+        <w:spacing w:line="360" w:lineRule="auto"/>
+        <w:rPr>
+          <w:rFonts w:asciiTheme="minorBidi" w:hAnsiTheme="minorBidi"/>
+          <w:b/>
+          <w:bCs/>
+        </w:rPr>
+      </w:pPr>
+    </w:p>
+    <w:p>
+      <w:pPr>
+        <w:spacing w:line="360" w:lineRule="auto"/>
+        <w:rPr>
+          <w:rFonts w:asciiTheme="minorBidi" w:hAnsiTheme="minorBidi"/>
+          <w:b/>
+          <w:bCs/>
+        </w:rPr>
+      </w:pPr>
+    </w:p>
+    <w:p>
+      <w:pPr>
+        <w:spacing w:line="360" w:lineRule="auto"/>
+        <w:rPr>
+          <w:rFonts w:asciiTheme="minorBidi" w:hAnsiTheme="minorBidi"/>
+          <w:b/>
+          <w:bCs/>
+        </w:rPr>
+      </w:pPr>
+    </w:p>
+    <w:p>
+      <w:pPr>
+        <w:spacing w:line="360" w:lineRule="auto"/>
+        <w:rPr>
+          <w:rFonts w:asciiTheme="minorBidi" w:hAnsiTheme="minorBidi"/>
+          <w:b/>
+          <w:bCs/>
+        </w:rPr>
+      </w:pPr>
+    </w:p>
+    <w:p>
+      <w:pPr>
+        <w:spacing w:line="360" w:lineRule="auto"/>
+        <w:rPr>
+          <w:rFonts w:asciiTheme="minorBidi" w:hAnsiTheme="minorBidi"/>
+          <w:b/>
+          <w:bCs/>
+        </w:rPr>
+      </w:pPr>
+    </w:p>
+    <w:p>
+      <w:pPr>
+        <w:spacing w:line="360" w:lineRule="auto"/>
+        <w:rPr>
+          <w:rFonts w:asciiTheme="minorBidi" w:hAnsiTheme="minorBidi"/>
+          <w:b/>
+          <w:bCs/>
+        </w:rPr>
+      </w:pPr>
+    </w:p>
+    <w:p>
+      <w:pPr>
+        <w:spacing w:line="360" w:lineRule="auto"/>
         <w:rPr>
           <w:rFonts w:asciiTheme="minorBidi" w:hAnsiTheme="minorBidi"/>
         </w:rPr>
@@ -1931,33 +2737,37 @@
     </w:p>
     <w:p>
       <w:pPr>
-        <w:rPr>
-          <w:rFonts w:asciiTheme="minorBidi" w:hAnsiTheme="minorBidi"/>
-          <w:b/>
-          <w:bCs/>
-        </w:rPr>
-      </w:pPr>
-    </w:p>
-    <w:p>
-      <w:pPr>
-        <w:rPr>
-          <w:rFonts w:asciiTheme="minorBidi" w:hAnsiTheme="minorBidi"/>
-          <w:b/>
-          <w:bCs/>
-        </w:rPr>
-      </w:pPr>
-    </w:p>
-    <w:p>
-      <w:pPr>
-        <w:rPr>
-          <w:rFonts w:asciiTheme="minorBidi" w:hAnsiTheme="minorBidi"/>
-          <w:b/>
-          <w:bCs/>
-        </w:rPr>
-      </w:pPr>
-    </w:p>
-    <w:p>
-      <w:pPr>
+        <w:spacing w:line="360" w:lineRule="auto"/>
+        <w:rPr>
+          <w:rFonts w:asciiTheme="minorBidi" w:hAnsiTheme="minorBidi"/>
+          <w:b/>
+          <w:bCs/>
+        </w:rPr>
+      </w:pPr>
+    </w:p>
+    <w:p>
+      <w:pPr>
+        <w:spacing w:line="360" w:lineRule="auto"/>
+        <w:rPr>
+          <w:rFonts w:asciiTheme="minorBidi" w:hAnsiTheme="minorBidi"/>
+          <w:b/>
+          <w:bCs/>
+        </w:rPr>
+      </w:pPr>
+    </w:p>
+    <w:p>
+      <w:pPr>
+        <w:spacing w:line="360" w:lineRule="auto"/>
+        <w:rPr>
+          <w:rFonts w:asciiTheme="minorBidi" w:hAnsiTheme="minorBidi"/>
+          <w:b/>
+          <w:bCs/>
+        </w:rPr>
+      </w:pPr>
+    </w:p>
+    <w:p>
+      <w:pPr>
+        <w:spacing w:line="360" w:lineRule="auto"/>
         <w:rPr>
           <w:rFonts w:asciiTheme="minorBidi" w:hAnsiTheme="minorBidi"/>
           <w:b/>

</xml_diff>